<commit_message>
Atualização com caso de uso 5
</commit_message>
<xml_diff>
--- a/Documento/Trabalho_Eng_Req_V6.docx
+++ b/Documento/Trabalho_Eng_Req_V6.docx
@@ -703,7 +703,7 @@
                   </wp:anchor>
                 </w:drawing>
               </mc:Choice>
-              <mc:Fallback xmlns:w16du="http://schemas.microsoft.com/office/word/2023/wordml/word16du" xmlns:a="http://schemas.openxmlformats.org/drawingml/2006/main" xmlns:a14="http://schemas.microsoft.com/office/drawing/2010/main">
+              <mc:Fallback xmlns:a14="http://schemas.microsoft.com/office/drawing/2010/main" xmlns:a="http://schemas.openxmlformats.org/drawingml/2006/main" xmlns:w16du="http://schemas.microsoft.com/office/word/2023/wordml/word16du">
                 <w:pict w14:anchorId="31A8B4EC">
                   <v:rect id="Rectângulo 9" style="position:absolute;margin-left:0;margin-top:0;width:10.1pt;height:222.3pt;z-index:251672576;visibility:visible;mso-wrap-style:square;mso-width-percent:20;mso-height-percent:325;mso-left-percent:1015;mso-top-percent:700;mso-wrap-distance-left:9pt;mso-wrap-distance-top:0;mso-wrap-distance-right:9pt;mso-wrap-distance-bottom:0;mso-position-horizontal-relative:margin;mso-position-vertical-relative:margin;mso-width-percent:20;mso-height-percent:325;mso-left-percent:1015;mso-top-percent:700;mso-width-relative:margin;mso-height-relative:margin;v-text-anchor:top" o:spid="_x0000_s1026" fillcolor="#d1282e [3215]" stroked="f" w14:anchorId="2B6E9500" o:gfxdata="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">
                     <w10:wrap anchorx="margin" anchory="margin"/>
@@ -803,7 +803,7 @@
                   </wp:anchor>
                 </w:drawing>
               </mc:Choice>
-              <mc:Fallback xmlns:w16du="http://schemas.microsoft.com/office/word/2023/wordml/word16du" xmlns:a="http://schemas.openxmlformats.org/drawingml/2006/main" xmlns:a14="http://schemas.microsoft.com/office/drawing/2010/main">
+              <mc:Fallback xmlns:a14="http://schemas.microsoft.com/office/drawing/2010/main" xmlns:a="http://schemas.openxmlformats.org/drawingml/2006/main" xmlns:w16du="http://schemas.microsoft.com/office/word/2023/wordml/word16du">
                 <w:pict w14:anchorId="110FA7D0">
                   <v:rect id="Rectângulo 8" style="position:absolute;margin-left:0;margin-top:0;width:10.1pt;height:495.9pt;z-index:251671552;visibility:visible;mso-wrap-style:square;mso-width-percent:20;mso-height-percent:725;mso-left-percent:1015;mso-top-percent:-25;mso-wrap-distance-left:9pt;mso-wrap-distance-top:0;mso-wrap-distance-right:9pt;mso-wrap-distance-bottom:0;mso-position-horizontal-relative:margin;mso-position-vertical-relative:margin;mso-width-percent:20;mso-height-percent:725;mso-left-percent:1015;mso-top-percent:-25;mso-width-relative:margin;mso-height-relative:margin;v-text-anchor:top" o:spid="_x0000_s1026" fillcolor="black [3213]" stroked="f" w14:anchorId="16CC46D1" o:gfxdata="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">
                     <w10:wrap anchorx="margin" anchory="margin"/>
@@ -2327,7 +2327,7 @@
           <w:noProof/>
         </w:rPr>
         <w:drawing>
-          <wp:inline distT="0" distB="0" distL="0" distR="0" wp14:anchorId="59CFCE70" wp14:editId="53DF8B53">
+          <wp:inline distT="0" distB="0" distL="0" distR="0" wp14:anchorId="59CFCE70" wp14:editId="4D25C67D">
             <wp:extent cx="4931833" cy="3159148"/>
             <wp:effectExtent l="0" t="0" r="2540" b="3175"/>
             <wp:docPr id="669827434" name="Imagem 1"/>
@@ -3503,13 +3503,7 @@
       </w:pPr>
       <w:r>
         <w:lastRenderedPageBreak/>
-        <w:t xml:space="preserve">Caso de USO </w:t>
-      </w:r>
-      <w:r>
-        <w:t>4</w:t>
-      </w:r>
-      <w:r>
-        <w:t xml:space="preserve">: </w:t>
+        <w:t xml:space="preserve">Caso de USO 4: </w:t>
       </w:r>
       <w:r>
         <w:t>Validação de Documentação Categorizada</w:t>
@@ -3530,6 +3524,9 @@
       <w:r>
         <w:t xml:space="preserve"> documentação categorizada e remetida para os serviços</w:t>
       </w:r>
+      <w:r>
+        <w:t>.</w:t>
+      </w:r>
     </w:p>
     <w:p>
       <w:pPr>
@@ -3557,6 +3554,9 @@
       </w:r>
       <w:r>
         <w:t>categorizada</w:t>
+      </w:r>
+      <w:r>
+        <w:t>.</w:t>
       </w:r>
     </w:p>
     <w:p>
@@ -3780,7 +3780,252 @@
         <w:t>: Caso de Uso 4</w:t>
       </w:r>
     </w:p>
-    <w:p/>
+    <w:p>
+      <w:pPr>
+        <w:spacing w:line="276" w:lineRule="auto"/>
+      </w:pPr>
+      <w:r>
+        <w:br w:type="page"/>
+      </w:r>
+    </w:p>
+    <w:p>
+      <w:pPr>
+        <w:pStyle w:val="Ttulo3"/>
+      </w:pPr>
+      <w:r>
+        <w:lastRenderedPageBreak/>
+        <w:t xml:space="preserve">Caso de USO </w:t>
+      </w:r>
+      <w:r>
+        <w:t>5</w:t>
+      </w:r>
+      <w:r>
+        <w:t xml:space="preserve">: </w:t>
+      </w:r>
+      <w:r>
+        <w:t xml:space="preserve">Gerar Alertas de Faturas Categorizadas </w:t>
+      </w:r>
+    </w:p>
+    <w:p>
+      <w:pPr>
+        <w:pStyle w:val="Ttulo4"/>
+      </w:pPr>
+      <w:r>
+        <w:t>Pré-Condições:</w:t>
+      </w:r>
+    </w:p>
+    <w:p>
+      <w:r>
+        <w:t xml:space="preserve">Existência de documentação categorizada e </w:t>
+      </w:r>
+      <w:r>
+        <w:t>validada pelos serviços, que passado quinze dias ainda não estejam integradas no sistema de faturação GIS</w:t>
+      </w:r>
+      <w:r>
+        <w:t>.</w:t>
+      </w:r>
+    </w:p>
+    <w:p>
+      <w:pPr>
+        <w:pStyle w:val="Ttulo4"/>
+      </w:pPr>
+      <w:r>
+        <w:t>Ator Primário:</w:t>
+      </w:r>
+    </w:p>
+    <w:p>
+      <w:r>
+        <w:t>Sistema</w:t>
+      </w:r>
+      <w:r>
+        <w:t>.</w:t>
+      </w:r>
+    </w:p>
+    <w:p>
+      <w:pPr>
+        <w:pStyle w:val="Ttulo4"/>
+      </w:pPr>
+      <w:r>
+        <w:t>Inicializador:</w:t>
+      </w:r>
+    </w:p>
+    <w:p>
+      <w:r>
+        <w:t>Serviço diário de consulta a base de dados para verificação de documentação categorizada e validada ainda não integrada em registo de fatura no GIS</w:t>
+      </w:r>
+      <w:r>
+        <w:t>.</w:t>
+      </w:r>
+    </w:p>
+    <w:p>
+      <w:pPr>
+        <w:pStyle w:val="Ttulo4"/>
+      </w:pPr>
+      <w:r>
+        <w:t>Cenário:</w:t>
+      </w:r>
+      <w:r>
+        <w:br/>
+      </w:r>
+    </w:p>
+    <w:p>
+      <w:pPr>
+        <w:pStyle w:val="PargrafodaLista"/>
+        <w:numPr>
+          <w:ilvl w:val="0"/>
+          <w:numId w:val="19"/>
+        </w:numPr>
+      </w:pPr>
+      <w:r>
+        <w:t>Execução de um serviço de consulta de documentação</w:t>
+      </w:r>
+      <w:r>
+        <w:t>.</w:t>
+      </w:r>
+      <w:r>
+        <w:br/>
+      </w:r>
+    </w:p>
+    <w:p>
+      <w:pPr>
+        <w:pStyle w:val="PargrafodaLista"/>
+        <w:numPr>
+          <w:ilvl w:val="0"/>
+          <w:numId w:val="19"/>
+        </w:numPr>
+      </w:pPr>
+      <w:r>
+        <w:t>Sistema verifica documentos e remete para cada serviço uma mensagem de correio eletrónico para os gestores financeiros dos tribunais</w:t>
+      </w:r>
+      <w:r>
+        <w:t xml:space="preserve"> dos documentos por integrar existentes á mais de quinze dias.</w:t>
+      </w:r>
+      <w:r>
+        <w:br/>
+      </w:r>
+    </w:p>
+    <w:p>
+      <w:pPr>
+        <w:pStyle w:val="PargrafodaLista"/>
+      </w:pPr>
+    </w:p>
+    <w:p>
+      <w:pPr>
+        <w:pStyle w:val="Ttulo4"/>
+      </w:pPr>
+      <w:r>
+        <w:t>Exceções:</w:t>
+      </w:r>
+      <w:r>
+        <w:br/>
+      </w:r>
+    </w:p>
+    <w:p>
+      <w:pPr>
+        <w:pStyle w:val="PargrafodaLista"/>
+        <w:numPr>
+          <w:ilvl w:val="0"/>
+          <w:numId w:val="6"/>
+        </w:numPr>
+      </w:pPr>
+      <w:r>
+        <w:t>2</w:t>
+      </w:r>
+      <w:proofErr w:type="gramStart"/>
+      <w:r>
+        <w:t>A :</w:t>
+      </w:r>
+      <w:proofErr w:type="gramEnd"/>
+      <w:r>
+        <w:t xml:space="preserve"> Serviço  SMTP em baixo, que previna a remessa das mensagens, sistema gera mensagem de log de aviso aos administradores de sistema</w:t>
+      </w:r>
+    </w:p>
+    <w:p>
+      <w:pPr>
+        <w:pStyle w:val="Ttulo4"/>
+      </w:pPr>
+      <w:r>
+        <w:t>Diagrama de Caso de Uso</w:t>
+      </w:r>
+    </w:p>
+    <w:p>
+      <w:pPr>
+        <w:keepNext/>
+        <w:spacing w:line="276" w:lineRule="auto"/>
+      </w:pPr>
+    </w:p>
+    <w:p>
+      <w:pPr>
+        <w:keepNext/>
+        <w:jc w:val="center"/>
+      </w:pPr>
+      <w:r>
+        <w:rPr>
+          <w:noProof/>
+        </w:rPr>
+        <w:drawing>
+          <wp:inline distT="0" distB="0" distL="0" distR="0" wp14:anchorId="23BFF2CD" wp14:editId="462495EA">
+            <wp:extent cx="5528733" cy="1803400"/>
+            <wp:effectExtent l="0" t="0" r="0" b="6350"/>
+            <wp:docPr id="1786179250" name="Imagem 1"/>
+            <wp:cNvGraphicFramePr>
+              <a:graphicFrameLocks xmlns:a="http://schemas.openxmlformats.org/drawingml/2006/main" noChangeAspect="1"/>
+            </wp:cNvGraphicFramePr>
+            <a:graphic xmlns:a="http://schemas.openxmlformats.org/drawingml/2006/main">
+              <a:graphicData uri="http://schemas.openxmlformats.org/drawingml/2006/picture">
+                <pic:pic xmlns:pic="http://schemas.openxmlformats.org/drawingml/2006/picture">
+                  <pic:nvPicPr>
+                    <pic:cNvPr id="1786179250" name="Imagem 1786179250"/>
+                    <pic:cNvPicPr/>
+                  </pic:nvPicPr>
+                  <pic:blipFill>
+                    <a:blip r:embed="rId18">
+                      <a:extLst>
+                        <a:ext uri="{28A0092B-C50C-407E-A947-70E740481C1C}">
+                          <a14:useLocalDpi xmlns:a14="http://schemas.microsoft.com/office/drawing/2010/main" val="0"/>
+                        </a:ext>
+                      </a:extLst>
+                    </a:blip>
+                    <a:stretch>
+                      <a:fillRect/>
+                    </a:stretch>
+                  </pic:blipFill>
+                  <pic:spPr>
+                    <a:xfrm>
+                      <a:off x="0" y="0"/>
+                      <a:ext cx="5533859" cy="1805072"/>
+                    </a:xfrm>
+                    <a:prstGeom prst="rect">
+                      <a:avLst/>
+                    </a:prstGeom>
+                  </pic:spPr>
+                </pic:pic>
+              </a:graphicData>
+            </a:graphic>
+          </wp:inline>
+        </w:drawing>
+      </w:r>
+    </w:p>
+    <w:p>
+      <w:pPr>
+        <w:pStyle w:val="Legenda"/>
+        <w:jc w:val="center"/>
+      </w:pPr>
+      <w:r>
+        <w:t xml:space="preserve">Figura </w:t>
+      </w:r>
+      <w:fldSimple w:instr=" SEQ Figura \* ARABIC ">
+        <w:r>
+          <w:rPr>
+            <w:noProof/>
+          </w:rPr>
+          <w:t>6</w:t>
+        </w:r>
+      </w:fldSimple>
+      <w:r>
+        <w:t>: Caso de Uso 5</w:t>
+      </w:r>
+    </w:p>
     <w:p>
       <w:pPr>
         <w:keepNext/>
@@ -3802,10 +4047,10 @@
           <w:noProof/>
         </w:rPr>
         <w:drawing>
-          <wp:inline distT="0" distB="0" distL="0" distR="0" wp14:anchorId="35E9E870" wp14:editId="4154236B">
+          <wp:inline distT="0" distB="0" distL="0" distR="0" wp14:anchorId="4E1A55D5" wp14:editId="2C5ED533">
             <wp:extent cx="5662379" cy="4295140"/>
             <wp:effectExtent l="0" t="0" r="0" b="0"/>
-            <wp:docPr id="2117821540" name="Imagem 2117821540" descr="Uma imagem com texto, captura de ecrã, diagrama, círculo&#10;&#10;Descrição gerada automaticamente"/>
+            <wp:docPr id="1879279684" name="Imagem 1879279684" descr="Uma imagem com texto, captura de ecrã, diagrama, círculo&#10;&#10;Descrição gerada automaticamente"/>
             <wp:cNvGraphicFramePr>
               <a:graphicFrameLocks xmlns:a="http://schemas.openxmlformats.org/drawingml/2006/main" noChangeAspect="1"/>
             </wp:cNvGraphicFramePr>
@@ -3817,7 +4062,7 @@
                     <pic:cNvPicPr/>
                   </pic:nvPicPr>
                   <pic:blipFill>
-                    <a:blip r:embed="rId18" cstate="print">
+                    <a:blip r:embed="rId19" cstate="print">
                       <a:extLst>
                         <a:ext uri="{28A0092B-C50C-407E-A947-70E740481C1C}">
                           <a14:useLocalDpi xmlns:a14="http://schemas.microsoft.com/office/drawing/2010/main" val="0"/>
@@ -3866,10 +4111,10 @@
           <w:noProof/>
         </w:rPr>
         <w:drawing>
-          <wp:inline distT="0" distB="0" distL="0" distR="0" wp14:anchorId="5F2D0E32" wp14:editId="6D391128">
+          <wp:inline distT="0" distB="0" distL="0" distR="0" wp14:anchorId="4FD62F10" wp14:editId="77C71ADF">
             <wp:extent cx="5662379" cy="4295140"/>
             <wp:effectExtent l="0" t="0" r="0" b="0"/>
-            <wp:docPr id="379207983" name="Imagem 2" descr="Uma imagem com texto, captura de ecrã, diagrama, círculo&#10;&#10;Descrição gerada automaticamente"/>
+            <wp:docPr id="1034536687" name="Imagem 1034536687" descr="Uma imagem com texto, captura de ecrã, diagrama, círculo&#10;&#10;Descrição gerada automaticamente"/>
             <wp:cNvGraphicFramePr>
               <a:graphicFrameLocks xmlns:a="http://schemas.openxmlformats.org/drawingml/2006/main" noChangeAspect="1"/>
             </wp:cNvGraphicFramePr>
@@ -3881,7 +4126,7 @@
                     <pic:cNvPicPr/>
                   </pic:nvPicPr>
                   <pic:blipFill>
-                    <a:blip r:embed="rId18" cstate="print">
+                    <a:blip r:embed="rId19" cstate="print">
                       <a:extLst>
                         <a:ext uri="{28A0092B-C50C-407E-A947-70E740481C1C}">
                           <a14:useLocalDpi xmlns:a14="http://schemas.microsoft.com/office/drawing/2010/main" val="0"/>
@@ -3908,8 +4153,135 @@
         </w:drawing>
       </w:r>
     </w:p>
+    <w:p>
+      <w:pPr>
+        <w:keepNext/>
+      </w:pPr>
+    </w:p>
+    <w:p>
+      <w:pPr>
+        <w:spacing w:line="276" w:lineRule="auto"/>
+        <w:rPr>
+          <w:bCs/>
+          <w:caps/>
+          <w:color w:val="7A7A7A" w:themeColor="accent1"/>
+          <w:sz w:val="18"/>
+          <w:szCs w:val="18"/>
+        </w:rPr>
+      </w:pPr>
+      <w:r>
+        <w:rPr>
+          <w:noProof/>
+        </w:rPr>
+        <w:drawing>
+          <wp:inline distT="0" distB="0" distL="0" distR="0" wp14:anchorId="35E9E870" wp14:editId="62A1E47B">
+            <wp:extent cx="5662379" cy="4295140"/>
+            <wp:effectExtent l="0" t="0" r="0" b="0"/>
+            <wp:docPr id="2117821540" name="Imagem 2117821540" descr="Uma imagem com texto, captura de ecrã, diagrama, círculo&#10;&#10;Descrição gerada automaticamente"/>
+            <wp:cNvGraphicFramePr>
+              <a:graphicFrameLocks xmlns:a="http://schemas.openxmlformats.org/drawingml/2006/main" noChangeAspect="1"/>
+            </wp:cNvGraphicFramePr>
+            <a:graphic xmlns:a="http://schemas.openxmlformats.org/drawingml/2006/main">
+              <a:graphicData uri="http://schemas.openxmlformats.org/drawingml/2006/picture">
+                <pic:pic xmlns:pic="http://schemas.openxmlformats.org/drawingml/2006/picture">
+                  <pic:nvPicPr>
+                    <pic:cNvPr id="379207983" name="Imagem 2" descr="Uma imagem com texto, captura de ecrã, diagrama, círculo&#10;&#10;Descrição gerada automaticamente"/>
+                    <pic:cNvPicPr/>
+                  </pic:nvPicPr>
+                  <pic:blipFill>
+                    <a:blip r:embed="rId19" cstate="print">
+                      <a:extLst>
+                        <a:ext uri="{28A0092B-C50C-407E-A947-70E740481C1C}">
+                          <a14:useLocalDpi xmlns:a14="http://schemas.microsoft.com/office/drawing/2010/main" val="0"/>
+                        </a:ext>
+                      </a:extLst>
+                    </a:blip>
+                    <a:stretch>
+                      <a:fillRect/>
+                    </a:stretch>
+                  </pic:blipFill>
+                  <pic:spPr>
+                    <a:xfrm>
+                      <a:off x="0" y="0"/>
+                      <a:ext cx="5664029" cy="4296392"/>
+                    </a:xfrm>
+                    <a:prstGeom prst="rect">
+                      <a:avLst/>
+                    </a:prstGeom>
+                  </pic:spPr>
+                </pic:pic>
+              </a:graphicData>
+            </a:graphic>
+          </wp:inline>
+        </w:drawing>
+      </w:r>
+    </w:p>
+    <w:p/>
+    <w:p>
+      <w:pPr>
+        <w:keepNext/>
+      </w:pPr>
+    </w:p>
+    <w:p>
+      <w:pPr>
+        <w:spacing w:line="276" w:lineRule="auto"/>
+        <w:rPr>
+          <w:bCs/>
+          <w:caps/>
+          <w:color w:val="7A7A7A" w:themeColor="accent1"/>
+          <w:sz w:val="18"/>
+          <w:szCs w:val="18"/>
+        </w:rPr>
+      </w:pPr>
+      <w:r>
+        <w:rPr>
+          <w:noProof/>
+        </w:rPr>
+        <w:drawing>
+          <wp:inline distT="0" distB="0" distL="0" distR="0" wp14:anchorId="5F2D0E32" wp14:editId="2537A42C">
+            <wp:extent cx="5662379" cy="4295140"/>
+            <wp:effectExtent l="0" t="0" r="0" b="0"/>
+            <wp:docPr id="379207983" name="Imagem 2" descr="Uma imagem com texto, captura de ecrã, diagrama, círculo&#10;&#10;Descrição gerada automaticamente"/>
+            <wp:cNvGraphicFramePr>
+              <a:graphicFrameLocks xmlns:a="http://schemas.openxmlformats.org/drawingml/2006/main" noChangeAspect="1"/>
+            </wp:cNvGraphicFramePr>
+            <a:graphic xmlns:a="http://schemas.openxmlformats.org/drawingml/2006/main">
+              <a:graphicData uri="http://schemas.openxmlformats.org/drawingml/2006/picture">
+                <pic:pic xmlns:pic="http://schemas.openxmlformats.org/drawingml/2006/picture">
+                  <pic:nvPicPr>
+                    <pic:cNvPr id="379207983" name="Imagem 2" descr="Uma imagem com texto, captura de ecrã, diagrama, círculo&#10;&#10;Descrição gerada automaticamente"/>
+                    <pic:cNvPicPr/>
+                  </pic:nvPicPr>
+                  <pic:blipFill>
+                    <a:blip r:embed="rId19" cstate="print">
+                      <a:extLst>
+                        <a:ext uri="{28A0092B-C50C-407E-A947-70E740481C1C}">
+                          <a14:useLocalDpi xmlns:a14="http://schemas.microsoft.com/office/drawing/2010/main" val="0"/>
+                        </a:ext>
+                      </a:extLst>
+                    </a:blip>
+                    <a:stretch>
+                      <a:fillRect/>
+                    </a:stretch>
+                  </pic:blipFill>
+                  <pic:spPr>
+                    <a:xfrm>
+                      <a:off x="0" y="0"/>
+                      <a:ext cx="5664029" cy="4296392"/>
+                    </a:xfrm>
+                    <a:prstGeom prst="rect">
+                      <a:avLst/>
+                    </a:prstGeom>
+                  </pic:spPr>
+                </pic:pic>
+              </a:graphicData>
+            </a:graphic>
+          </wp:inline>
+        </w:drawing>
+      </w:r>
+    </w:p>
     <w:sectPr>
-      <w:footerReference w:type="default" r:id="rId19"/>
+      <w:footerReference w:type="default" r:id="rId20"/>
       <w:pgSz w:w="11907" w:h="16839"/>
       <w:pgMar w:top="1148" w:right="1050" w:bottom="1148" w:left="1050" w:header="709" w:footer="709" w:gutter="0"/>
       <w:pgNumType w:start="0"/>
@@ -4353,7 +4725,7 @@
             </wp:anchor>
           </w:drawing>
         </mc:Choice>
-        <mc:Fallback xmlns:w16du="http://schemas.microsoft.com/office/word/2023/wordml/word16du" xmlns:a="http://schemas.openxmlformats.org/drawingml/2006/main" xmlns:a14="http://schemas.microsoft.com/office/drawing/2010/main">
+        <mc:Fallback xmlns:a14="http://schemas.microsoft.com/office/drawing/2010/main" xmlns:a="http://schemas.openxmlformats.org/drawingml/2006/main" xmlns:w16du="http://schemas.microsoft.com/office/word/2023/wordml/word16du">
           <w:pict w14:anchorId="50DFA473">
             <v:rect id="Rectângulo 4" style="position:absolute;margin-left:0;margin-top:0;width:539.25pt;height:717.7pt;z-index:251664384;visibility:visible;mso-wrap-style:square;mso-width-percent:1070;mso-height-percent:1050;mso-wrap-distance-left:9pt;mso-wrap-distance-top:0;mso-wrap-distance-right:9pt;mso-wrap-distance-bottom:0;mso-position-horizontal:center;mso-position-horizontal-relative:margin;mso-position-vertical:center;mso-position-vertical-relative:margin;mso-width-percent:1070;mso-height-percent:1050;mso-width-relative:margin;mso-height-relative:margin;v-text-anchor:top" o:spid="_x0000_s1026" filled="f" strokecolor="black [3213]" w14:anchorId="741A2DF4" o:gfxdata="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">
               <w10:wrap anchorx="margin" anchory="margin"/>
@@ -4453,7 +4825,7 @@
             </wp:anchor>
           </w:drawing>
         </mc:Choice>
-        <mc:Fallback xmlns:w16du="http://schemas.microsoft.com/office/word/2023/wordml/word16du" xmlns:a="http://schemas.openxmlformats.org/drawingml/2006/main" xmlns:a14="http://schemas.microsoft.com/office/drawing/2010/main">
+        <mc:Fallback xmlns:a14="http://schemas.microsoft.com/office/drawing/2010/main" xmlns:a="http://schemas.openxmlformats.org/drawingml/2006/main" xmlns:w16du="http://schemas.microsoft.com/office/word/2023/wordml/word16du">
           <w:pict w14:anchorId="43B7A2B3">
             <v:rect id="Rectângulo 8" style="position:absolute;margin-left:0;margin-top:0;width:10.1pt;height:495.9pt;z-index:251665408;visibility:visible;mso-wrap-style:square;mso-width-percent:20;mso-height-percent:725;mso-left-percent:1015;mso-top-percent:-25;mso-wrap-distance-left:9pt;mso-wrap-distance-top:0;mso-wrap-distance-right:9pt;mso-wrap-distance-bottom:0;mso-position-horizontal-relative:margin;mso-position-vertical-relative:margin;mso-width-percent:20;mso-height-percent:725;mso-left-percent:1015;mso-top-percent:-25;mso-width-relative:margin;mso-height-relative:margin;v-text-anchor:top" o:spid="_x0000_s1026" fillcolor="black [3213]" stroked="f" w14:anchorId="6EC3B4D8" o:gfxdata="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">
               <w10:wrap anchorx="margin" anchory="margin"/>
@@ -4553,7 +4925,7 @@
             </wp:anchor>
           </w:drawing>
         </mc:Choice>
-        <mc:Fallback xmlns:w16du="http://schemas.microsoft.com/office/word/2023/wordml/word16du" xmlns:a="http://schemas.openxmlformats.org/drawingml/2006/main" xmlns:a14="http://schemas.microsoft.com/office/drawing/2010/main">
+        <mc:Fallback xmlns:a14="http://schemas.microsoft.com/office/drawing/2010/main" xmlns:a="http://schemas.openxmlformats.org/drawingml/2006/main" xmlns:w16du="http://schemas.microsoft.com/office/word/2023/wordml/word16du">
           <w:pict w14:anchorId="0CB0FD5D">
             <v:rect id="Rectângulo 9" style="position:absolute;margin-left:0;margin-top:0;width:10.1pt;height:222.3pt;z-index:251666432;visibility:visible;mso-wrap-style:square;mso-width-percent:20;mso-height-percent:325;mso-left-percent:1015;mso-top-percent:700;mso-wrap-distance-left:9pt;mso-wrap-distance-top:0;mso-wrap-distance-right:9pt;mso-wrap-distance-bottom:0;mso-position-horizontal-relative:margin;mso-position-vertical-relative:margin;mso-width-percent:20;mso-height-percent:325;mso-left-percent:1015;mso-top-percent:700;mso-width-relative:margin;mso-height-relative:margin;v-text-anchor:top" o:spid="_x0000_s1026" fillcolor="#d1282e [3215]" stroked="f" w14:anchorId="2D9A8213" o:gfxdata="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">
               <w10:wrap anchorx="margin" anchory="margin"/>
@@ -5844,6 +6216,95 @@
     </w:lvl>
   </w:abstractNum>
   <w:abstractNum w:abstractNumId="12" w15:restartNumberingAfterBreak="0">
+    <w:nsid w:val="57FA496F"/>
+    <w:multiLevelType w:val="hybridMultilevel"/>
+    <w:tmpl w:val="69AA2C10"/>
+    <w:lvl w:ilvl="0" w:tplc="FFFFFFFF">
+      <w:start w:val="1"/>
+      <w:numFmt w:val="decimal"/>
+      <w:lvlText w:val="%1."/>
+      <w:lvlJc w:val="left"/>
+      <w:pPr>
+        <w:ind w:left="720" w:hanging="360"/>
+      </w:pPr>
+      <w:rPr>
+        <w:rFonts w:hint="default"/>
+      </w:rPr>
+    </w:lvl>
+    <w:lvl w:ilvl="1" w:tplc="FFFFFFFF" w:tentative="1">
+      <w:start w:val="1"/>
+      <w:numFmt w:val="lowerLetter"/>
+      <w:lvlText w:val="%2."/>
+      <w:lvlJc w:val="left"/>
+      <w:pPr>
+        <w:ind w:left="1440" w:hanging="360"/>
+      </w:pPr>
+    </w:lvl>
+    <w:lvl w:ilvl="2" w:tplc="FFFFFFFF" w:tentative="1">
+      <w:start w:val="1"/>
+      <w:numFmt w:val="lowerRoman"/>
+      <w:lvlText w:val="%3."/>
+      <w:lvlJc w:val="right"/>
+      <w:pPr>
+        <w:ind w:left="2160" w:hanging="180"/>
+      </w:pPr>
+    </w:lvl>
+    <w:lvl w:ilvl="3" w:tplc="FFFFFFFF" w:tentative="1">
+      <w:start w:val="1"/>
+      <w:numFmt w:val="decimal"/>
+      <w:lvlText w:val="%4."/>
+      <w:lvlJc w:val="left"/>
+      <w:pPr>
+        <w:ind w:left="2880" w:hanging="360"/>
+      </w:pPr>
+    </w:lvl>
+    <w:lvl w:ilvl="4" w:tplc="FFFFFFFF" w:tentative="1">
+      <w:start w:val="1"/>
+      <w:numFmt w:val="lowerLetter"/>
+      <w:lvlText w:val="%5."/>
+      <w:lvlJc w:val="left"/>
+      <w:pPr>
+        <w:ind w:left="3600" w:hanging="360"/>
+      </w:pPr>
+    </w:lvl>
+    <w:lvl w:ilvl="5" w:tplc="FFFFFFFF" w:tentative="1">
+      <w:start w:val="1"/>
+      <w:numFmt w:val="lowerRoman"/>
+      <w:lvlText w:val="%6."/>
+      <w:lvlJc w:val="right"/>
+      <w:pPr>
+        <w:ind w:left="4320" w:hanging="180"/>
+      </w:pPr>
+    </w:lvl>
+    <w:lvl w:ilvl="6" w:tplc="FFFFFFFF" w:tentative="1">
+      <w:start w:val="1"/>
+      <w:numFmt w:val="decimal"/>
+      <w:lvlText w:val="%7."/>
+      <w:lvlJc w:val="left"/>
+      <w:pPr>
+        <w:ind w:left="5040" w:hanging="360"/>
+      </w:pPr>
+    </w:lvl>
+    <w:lvl w:ilvl="7" w:tplc="FFFFFFFF" w:tentative="1">
+      <w:start w:val="1"/>
+      <w:numFmt w:val="lowerLetter"/>
+      <w:lvlText w:val="%8."/>
+      <w:lvlJc w:val="left"/>
+      <w:pPr>
+        <w:ind w:left="5760" w:hanging="360"/>
+      </w:pPr>
+    </w:lvl>
+    <w:lvl w:ilvl="8" w:tplc="FFFFFFFF" w:tentative="1">
+      <w:start w:val="1"/>
+      <w:numFmt w:val="lowerRoman"/>
+      <w:lvlText w:val="%9."/>
+      <w:lvlJc w:val="right"/>
+      <w:pPr>
+        <w:ind w:left="6480" w:hanging="180"/>
+      </w:pPr>
+    </w:lvl>
+  </w:abstractNum>
+  <w:abstractNum w:abstractNumId="13" w15:restartNumberingAfterBreak="0">
     <w:nsid w:val="5D7513EF"/>
     <w:multiLevelType w:val="hybridMultilevel"/>
     <w:tmpl w:val="69AA2C10"/>
@@ -5932,7 +6393,7 @@
       </w:pPr>
     </w:lvl>
   </w:abstractNum>
-  <w:abstractNum w:abstractNumId="13" w15:restartNumberingAfterBreak="0">
+  <w:abstractNum w:abstractNumId="14" w15:restartNumberingAfterBreak="0">
     <w:nsid w:val="5FEB0606"/>
     <w:multiLevelType w:val="hybridMultilevel"/>
     <w:tmpl w:val="96C8DDA2"/>
@@ -6045,7 +6506,7 @@
       </w:rPr>
     </w:lvl>
   </w:abstractNum>
-  <w:abstractNum w:abstractNumId="14" w15:restartNumberingAfterBreak="0">
+  <w:abstractNum w:abstractNumId="15" w15:restartNumberingAfterBreak="0">
     <w:nsid w:val="632A1F52"/>
     <w:multiLevelType w:val="hybridMultilevel"/>
     <w:tmpl w:val="69AA2C10"/>
@@ -6134,7 +6595,7 @@
       </w:pPr>
     </w:lvl>
   </w:abstractNum>
-  <w:abstractNum w:abstractNumId="15" w15:restartNumberingAfterBreak="0">
+  <w:abstractNum w:abstractNumId="16" w15:restartNumberingAfterBreak="0">
     <w:nsid w:val="71B155A2"/>
     <w:multiLevelType w:val="hybridMultilevel"/>
     <w:tmpl w:val="DA162F78"/>
@@ -6247,7 +6708,7 @@
       </w:rPr>
     </w:lvl>
   </w:abstractNum>
-  <w:abstractNum w:abstractNumId="16" w15:restartNumberingAfterBreak="0">
+  <w:abstractNum w:abstractNumId="17" w15:restartNumberingAfterBreak="0">
     <w:nsid w:val="775713B6"/>
     <w:multiLevelType w:val="hybridMultilevel"/>
     <w:tmpl w:val="69AA2C10"/>
@@ -6336,7 +6797,7 @@
       </w:pPr>
     </w:lvl>
   </w:abstractNum>
-  <w:abstractNum w:abstractNumId="17" w15:restartNumberingAfterBreak="0">
+  <w:abstractNum w:abstractNumId="18" w15:restartNumberingAfterBreak="0">
     <w:nsid w:val="7919758C"/>
     <w:multiLevelType w:val="hybridMultilevel"/>
     <w:tmpl w:val="B1BE58C2"/>
@@ -6432,7 +6893,7 @@
     <w:abstractNumId w:val="2"/>
   </w:num>
   <w:num w:numId="4" w16cid:durableId="846363932">
-    <w:abstractNumId w:val="17"/>
+    <w:abstractNumId w:val="18"/>
   </w:num>
   <w:num w:numId="5" w16cid:durableId="532038992">
     <w:abstractNumId w:val="8"/>
@@ -6441,10 +6902,10 @@
     <w:abstractNumId w:val="1"/>
   </w:num>
   <w:num w:numId="7" w16cid:durableId="1965192483">
-    <w:abstractNumId w:val="12"/>
+    <w:abstractNumId w:val="13"/>
   </w:num>
   <w:num w:numId="8" w16cid:durableId="1563253046">
-    <w:abstractNumId w:val="16"/>
+    <w:abstractNumId w:val="17"/>
   </w:num>
   <w:num w:numId="9" w16cid:durableId="1188370484">
     <w:abstractNumId w:val="4"/>
@@ -6462,19 +6923,22 @@
     <w:abstractNumId w:val="6"/>
   </w:num>
   <w:num w:numId="14" w16cid:durableId="1863663845">
-    <w:abstractNumId w:val="13"/>
+    <w:abstractNumId w:val="14"/>
   </w:num>
   <w:num w:numId="15" w16cid:durableId="1177499492">
     <w:abstractNumId w:val="5"/>
   </w:num>
   <w:num w:numId="16" w16cid:durableId="1729187754">
-    <w:abstractNumId w:val="15"/>
+    <w:abstractNumId w:val="16"/>
   </w:num>
   <w:num w:numId="17" w16cid:durableId="503861015">
     <w:abstractNumId w:val="10"/>
   </w:num>
   <w:num w:numId="18" w16cid:durableId="831599665">
-    <w:abstractNumId w:val="14"/>
+    <w:abstractNumId w:val="15"/>
+  </w:num>
+  <w:num w:numId="19" w16cid:durableId="1862668956">
+    <w:abstractNumId w:val="12"/>
   </w:num>
 </w:numbering>
 </file>
@@ -7952,30 +8416,6 @@
 </file>
 
 <file path=customXml/item1.xml><?xml version="1.0" encoding="utf-8"?>
-<p:properties xmlns:p="http://schemas.microsoft.com/office/2006/metadata/properties" xmlns:xsi="http://www.w3.org/2001/XMLSchema-instance" xmlns:pc="http://schemas.microsoft.com/office/infopath/2007/PartnerControls">
-  <documentManagement>
-    <lcf76f155ced4ddcb4097134ff3c332f xmlns="107d99b3-02e4-4bda-afd6-0d602f3bd5c8">
-      <Terms xmlns="http://schemas.microsoft.com/office/infopath/2007/PartnerControls"/>
-    </lcf76f155ced4ddcb4097134ff3c332f>
-    <TaxCatchAll xmlns="3a5e273b-f3c1-49bb-ae86-553c01c21a69" xsi:nil="true"/>
-  </documentManagement>
-</p:properties>
-</file>
-
-<file path=customXml/item2.xml><?xml version="1.0" encoding="utf-8"?>
-<b:Sources xmlns:b="http://schemas.openxmlformats.org/officeDocument/2006/bibliography" xmlns="http://schemas.openxmlformats.org/officeDocument/2006/bibliography" SelectedStyle="\APASixthEditionOfficeOnline.xsl" StyleName="APA" Version="6"/>
-</file>
-
-<file path=customXml/item3.xml><?xml version="1.0" encoding="utf-8"?>
-<?mso-contentType ?>
-<FormTemplates xmlns="http://schemas.microsoft.com/sharepoint/v3/contenttype/forms">
-  <Display>DocumentLibraryForm</Display>
-  <Edit>DocumentLibraryForm</Edit>
-  <New>DocumentLibraryForm</New>
-</FormTemplates>
-</file>
-
-<file path=customXml/item4.xml><?xml version="1.0" encoding="utf-8"?>
 <ct:contentTypeSchema xmlns:ct="http://schemas.microsoft.com/office/2006/metadata/contentType" xmlns:ma="http://schemas.microsoft.com/office/2006/metadata/properties/metaAttributes" ct:_="" ma:_="" ma:contentTypeName="Documento" ma:contentTypeID="0x0101002BFDFA1DFAAEFA43805792913F30F19F" ma:contentTypeVersion="9" ma:contentTypeDescription="Crie um novo documento." ma:contentTypeScope="" ma:versionID="5fdb13e7f70a29233802d047cc69c416">
   <xsd:schema xmlns:xsd="http://www.w3.org/2001/XMLSchema" xmlns:xs="http://www.w3.org/2001/XMLSchema" xmlns:p="http://schemas.microsoft.com/office/2006/metadata/properties" xmlns:ns2="107d99b3-02e4-4bda-afd6-0d602f3bd5c8" xmlns:ns3="3a5e273b-f3c1-49bb-ae86-553c01c21a69" targetNamespace="http://schemas.microsoft.com/office/2006/metadata/properties" ma:root="true" ma:fieldsID="f1ea7bae1abe1a969429d22d7ed04778" ns2:_="" ns3:_="">
     <xsd:import namespace="107d99b3-02e4-4bda-afd6-0d602f3bd5c8"/>
@@ -8158,34 +8598,31 @@
 </ct:contentTypeSchema>
 </file>
 
-<file path=customXml/itemProps1.xml><?xml version="1.0" encoding="utf-8"?>
-<ds:datastoreItem xmlns:ds="http://schemas.openxmlformats.org/officeDocument/2006/customXml" ds:itemID="{4BC52B65-B9B0-4AF9-A74A-8CA75591DCC6}">
-  <ds:schemaRefs>
-    <ds:schemaRef ds:uri="http://schemas.microsoft.com/office/2006/metadata/properties"/>
-    <ds:schemaRef ds:uri="http://schemas.microsoft.com/office/infopath/2007/PartnerControls"/>
-    <ds:schemaRef ds:uri="107d99b3-02e4-4bda-afd6-0d602f3bd5c8"/>
-    <ds:schemaRef ds:uri="3a5e273b-f3c1-49bb-ae86-553c01c21a69"/>
-  </ds:schemaRefs>
-</ds:datastoreItem>
+<file path=customXml/item2.xml><?xml version="1.0" encoding="utf-8"?>
+<?mso-contentType ?>
+<FormTemplates xmlns="http://schemas.microsoft.com/sharepoint/v3/contenttype/forms">
+  <Display>DocumentLibraryForm</Display>
+  <Edit>DocumentLibraryForm</Edit>
+  <New>DocumentLibraryForm</New>
+</FormTemplates>
 </file>
 
-<file path=customXml/itemProps2.xml><?xml version="1.0" encoding="utf-8"?>
-<ds:datastoreItem xmlns:ds="http://schemas.openxmlformats.org/officeDocument/2006/customXml" ds:itemID="{681F9A17-8C98-486C-A585-4C0DA01F7878}">
-  <ds:schemaRefs>
-    <ds:schemaRef ds:uri="http://schemas.openxmlformats.org/officeDocument/2006/bibliography"/>
-  </ds:schemaRefs>
-</ds:datastoreItem>
+<file path=customXml/item3.xml><?xml version="1.0" encoding="utf-8"?>
+<b:Sources xmlns:b="http://schemas.openxmlformats.org/officeDocument/2006/bibliography" xmlns="http://schemas.openxmlformats.org/officeDocument/2006/bibliography" SelectedStyle="\APASixthEditionOfficeOnline.xsl" StyleName="APA" Version="6"/>
 </file>
 
-<file path=customXml/itemProps3.xml><?xml version="1.0" encoding="utf-8"?>
-<ds:datastoreItem xmlns:ds="http://schemas.openxmlformats.org/officeDocument/2006/customXml" ds:itemID="{393CF881-E078-4C14-8534-B6BC6E27F719}">
-  <ds:schemaRefs>
-    <ds:schemaRef ds:uri="http://schemas.microsoft.com/sharepoint/v3/contenttype/forms"/>
-  </ds:schemaRefs>
-</ds:datastoreItem>
+<file path=customXml/item4.xml><?xml version="1.0" encoding="utf-8"?>
+<p:properties xmlns:p="http://schemas.microsoft.com/office/2006/metadata/properties" xmlns:xsi="http://www.w3.org/2001/XMLSchema-instance" xmlns:pc="http://schemas.microsoft.com/office/infopath/2007/PartnerControls">
+  <documentManagement>
+    <lcf76f155ced4ddcb4097134ff3c332f xmlns="107d99b3-02e4-4bda-afd6-0d602f3bd5c8">
+      <Terms xmlns="http://schemas.microsoft.com/office/infopath/2007/PartnerControls"/>
+    </lcf76f155ced4ddcb4097134ff3c332f>
+    <TaxCatchAll xmlns="3a5e273b-f3c1-49bb-ae86-553c01c21a69" xsi:nil="true"/>
+  </documentManagement>
+</p:properties>
 </file>
 
-<file path=customXml/itemProps4.xml><?xml version="1.0" encoding="utf-8"?>
+<file path=customXml/itemProps1.xml><?xml version="1.0" encoding="utf-8"?>
 <ds:datastoreItem xmlns:ds="http://schemas.openxmlformats.org/officeDocument/2006/customXml" ds:itemID="{1C2F9D6E-5150-459D-888E-7EFC5A8A876D}">
   <ds:schemaRefs>
     <ds:schemaRef ds:uri="http://schemas.microsoft.com/office/2006/metadata/contentType"/>
@@ -8202,4 +8639,31 @@
     <ds:schemaRef ds:uri="http://schemas.microsoft.com/internal/obd"/>
   </ds:schemaRefs>
 </ds:datastoreItem>
+</file>
+
+<file path=customXml/itemProps2.xml><?xml version="1.0" encoding="utf-8"?>
+<ds:datastoreItem xmlns:ds="http://schemas.openxmlformats.org/officeDocument/2006/customXml" ds:itemID="{393CF881-E078-4C14-8534-B6BC6E27F719}">
+  <ds:schemaRefs>
+    <ds:schemaRef ds:uri="http://schemas.microsoft.com/sharepoint/v3/contenttype/forms"/>
+  </ds:schemaRefs>
+</ds:datastoreItem>
+</file>
+
+<file path=customXml/itemProps3.xml><?xml version="1.0" encoding="utf-8"?>
+<ds:datastoreItem xmlns:ds="http://schemas.openxmlformats.org/officeDocument/2006/customXml" ds:itemID="{681F9A17-8C98-486C-A585-4C0DA01F7878}">
+  <ds:schemaRefs>
+    <ds:schemaRef ds:uri="http://schemas.openxmlformats.org/officeDocument/2006/bibliography"/>
+  </ds:schemaRefs>
+</ds:datastoreItem>
+</file>
+
+<file path=customXml/itemProps4.xml><?xml version="1.0" encoding="utf-8"?>
+<ds:datastoreItem xmlns:ds="http://schemas.openxmlformats.org/officeDocument/2006/customXml" ds:itemID="{4BC52B65-B9B0-4AF9-A74A-8CA75591DCC6}">
+  <ds:schemaRefs>
+    <ds:schemaRef ds:uri="http://schemas.microsoft.com/office/2006/metadata/properties"/>
+    <ds:schemaRef ds:uri="http://schemas.microsoft.com/office/infopath/2007/PartnerControls"/>
+    <ds:schemaRef ds:uri="107d99b3-02e4-4bda-afd6-0d602f3bd5c8"/>
+    <ds:schemaRef ds:uri="3a5e273b-f3c1-49bb-ae86-553c01c21a69"/>
+  </ds:schemaRefs>
+</ds:datastoreItem>
 </file>
</xml_diff>

<commit_message>
Inicio de Caso de estudo 6
</commit_message>
<xml_diff>
--- a/Documento/Trabalho_Eng_Req_V6.docx
+++ b/Documento/Trabalho_Eng_Req_V6.docx
@@ -703,7 +703,7 @@
                   </wp:anchor>
                 </w:drawing>
               </mc:Choice>
-              <mc:Fallback xmlns:a14="http://schemas.microsoft.com/office/drawing/2010/main" xmlns:a="http://schemas.openxmlformats.org/drawingml/2006/main" xmlns:w16du="http://schemas.microsoft.com/office/word/2023/wordml/word16du">
+              <mc:Fallback xmlns:w16du="http://schemas.microsoft.com/office/word/2023/wordml/word16du" xmlns:a="http://schemas.openxmlformats.org/drawingml/2006/main" xmlns:a14="http://schemas.microsoft.com/office/drawing/2010/main">
                 <w:pict w14:anchorId="31A8B4EC">
                   <v:rect id="Rectângulo 9" style="position:absolute;margin-left:0;margin-top:0;width:10.1pt;height:222.3pt;z-index:251672576;visibility:visible;mso-wrap-style:square;mso-width-percent:20;mso-height-percent:325;mso-left-percent:1015;mso-top-percent:700;mso-wrap-distance-left:9pt;mso-wrap-distance-top:0;mso-wrap-distance-right:9pt;mso-wrap-distance-bottom:0;mso-position-horizontal-relative:margin;mso-position-vertical-relative:margin;mso-width-percent:20;mso-height-percent:325;mso-left-percent:1015;mso-top-percent:700;mso-width-relative:margin;mso-height-relative:margin;v-text-anchor:top" o:spid="_x0000_s1026" fillcolor="#d1282e [3215]" stroked="f" w14:anchorId="2B6E9500" o:gfxdata="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">
                     <w10:wrap anchorx="margin" anchory="margin"/>
@@ -803,7 +803,7 @@
                   </wp:anchor>
                 </w:drawing>
               </mc:Choice>
-              <mc:Fallback xmlns:a14="http://schemas.microsoft.com/office/drawing/2010/main" xmlns:a="http://schemas.openxmlformats.org/drawingml/2006/main" xmlns:w16du="http://schemas.microsoft.com/office/word/2023/wordml/word16du">
+              <mc:Fallback xmlns:w16du="http://schemas.microsoft.com/office/word/2023/wordml/word16du" xmlns:a="http://schemas.openxmlformats.org/drawingml/2006/main" xmlns:a14="http://schemas.microsoft.com/office/drawing/2010/main">
                 <w:pict w14:anchorId="110FA7D0">
                   <v:rect id="Rectângulo 8" style="position:absolute;margin-left:0;margin-top:0;width:10.1pt;height:495.9pt;z-index:251671552;visibility:visible;mso-wrap-style:square;mso-width-percent:20;mso-height-percent:725;mso-left-percent:1015;mso-top-percent:-25;mso-wrap-distance-left:9pt;mso-wrap-distance-top:0;mso-wrap-distance-right:9pt;mso-wrap-distance-bottom:0;mso-position-horizontal-relative:margin;mso-position-vertical-relative:margin;mso-width-percent:20;mso-height-percent:725;mso-left-percent:1015;mso-top-percent:-25;mso-width-relative:margin;mso-height-relative:margin;v-text-anchor:top" o:spid="_x0000_s1026" fillcolor="black [3213]" stroked="f" w14:anchorId="16CC46D1" o:gfxdata="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">
                     <w10:wrap anchorx="margin" anchory="margin"/>
@@ -1960,24 +1960,11 @@
         <w:ind w:firstLine="709"/>
       </w:pPr>
       <w:r>
-        <w:t xml:space="preserve">Os únicos documentos passiveis de importação serão documento PDF que terão obrigatoriamente de ter o seu nome terminado em visao_FEAP.pdf ou visao_Fornecedor.pdf, podendo ser importado um documento </w:t>
-      </w:r>
-      <w:proofErr w:type="spellStart"/>
-      <w:r>
-        <w:t>visao_FEAP</w:t>
-      </w:r>
-      <w:proofErr w:type="spellEnd"/>
-      <w:r>
-        <w:t xml:space="preserve"> sem o documento de </w:t>
-      </w:r>
-      <w:proofErr w:type="spellStart"/>
-      <w:r>
-        <w:t>visao</w:t>
+        <w:t>Os únicos documentos passiveis de importação serão documento PDF que terão obrigatoriamente de ter o seu nome terminado em visao_FEAP.pdf ou visao_Fornecedor.pdf, podendo ser importado um documento visao_FEAP sem o documento de visao</w:t>
       </w:r>
       <w:r>
         <w:t>_fornecedor</w:t>
       </w:r>
-      <w:proofErr w:type="spellEnd"/>
       <w:r>
         <w:t>, mas não podendo acontecer o inverso.</w:t>
       </w:r>
@@ -2327,7 +2314,7 @@
           <w:noProof/>
         </w:rPr>
         <w:drawing>
-          <wp:inline distT="0" distB="0" distL="0" distR="0" wp14:anchorId="59CFCE70" wp14:editId="4D25C67D">
+          <wp:inline distT="0" distB="0" distL="0" distR="0" wp14:anchorId="59CFCE70" wp14:editId="252E359C">
             <wp:extent cx="4931833" cy="3159148"/>
             <wp:effectExtent l="0" t="0" r="2540" b="3175"/>
             <wp:docPr id="669827434" name="Imagem 1"/>
@@ -3794,16 +3781,7 @@
       </w:pPr>
       <w:r>
         <w:lastRenderedPageBreak/>
-        <w:t xml:space="preserve">Caso de USO </w:t>
-      </w:r>
-      <w:r>
-        <w:t>5</w:t>
-      </w:r>
-      <w:r>
-        <w:t xml:space="preserve">: </w:t>
-      </w:r>
-      <w:r>
-        <w:t xml:space="preserve">Gerar Alertas de Faturas Categorizadas </w:t>
+        <w:t xml:space="preserve">Caso de USO 5: Gerar Alertas de Faturas Categorizadas </w:t>
       </w:r>
     </w:p>
     <w:p>
@@ -3816,13 +3794,7 @@
     </w:p>
     <w:p>
       <w:r>
-        <w:t xml:space="preserve">Existência de documentação categorizada e </w:t>
-      </w:r>
-      <w:r>
-        <w:t>validada pelos serviços, que passado quinze dias ainda não estejam integradas no sistema de faturação GIS</w:t>
-      </w:r>
-      <w:r>
-        <w:t>.</w:t>
+        <w:t>Existência de documentação categorizada e validada pelos serviços, que passado quinze dias ainda não estejam integradas no sistema de faturação GIS.</w:t>
       </w:r>
     </w:p>
     <w:p>
@@ -3835,10 +3807,7 @@
     </w:p>
     <w:p>
       <w:r>
-        <w:t>Sistema</w:t>
-      </w:r>
-      <w:r>
-        <w:t>.</w:t>
+        <w:t>Sistema.</w:t>
       </w:r>
     </w:p>
     <w:p>
@@ -3851,10 +3820,7 @@
     </w:p>
     <w:p>
       <w:r>
-        <w:t>Serviço diário de consulta a base de dados para verificação de documentação categorizada e validada ainda não integrada em registo de fatura no GIS</w:t>
-      </w:r>
-      <w:r>
-        <w:t>.</w:t>
+        <w:t>Serviço diário de consulta a base de dados para verificação de documentação categorizada e validada ainda não integrada em registo de fatura no GIS.</w:t>
       </w:r>
     </w:p>
     <w:p>
@@ -3877,10 +3843,7 @@
         </w:numPr>
       </w:pPr>
       <w:r>
-        <w:t>Execução de um serviço de consulta de documentação</w:t>
-      </w:r>
-      <w:r>
-        <w:t>.</w:t>
+        <w:t>Execução de um serviço de consulta de documentação.</w:t>
       </w:r>
       <w:r>
         <w:br/>
@@ -3929,15 +3892,7 @@
         </w:numPr>
       </w:pPr>
       <w:r>
-        <w:t>2</w:t>
-      </w:r>
-      <w:proofErr w:type="gramStart"/>
-      <w:r>
-        <w:t>A :</w:t>
-      </w:r>
-      <w:proofErr w:type="gramEnd"/>
-      <w:r>
-        <w:t xml:space="preserve"> Serviço  SMTP em baixo, que previna a remessa das mensagens, sistema gera mensagem de log de aviso aos administradores de sistema</w:t>
+        <w:t>2A : Serviço  SMTP em baixo, que previna a remessa das mensagens, sistema gera mensagem de log de aviso aos administradores de sistema</w:t>
       </w:r>
     </w:p>
     <w:p>
@@ -4028,6 +3983,239 @@
     </w:p>
     <w:p>
       <w:pPr>
+        <w:spacing w:line="276" w:lineRule="auto"/>
+      </w:pPr>
+      <w:r>
+        <w:br w:type="page"/>
+      </w:r>
+    </w:p>
+    <w:p>
+      <w:pPr>
+        <w:pStyle w:val="Ttulo3"/>
+      </w:pPr>
+      <w:r>
+        <w:lastRenderedPageBreak/>
+        <w:t xml:space="preserve">Caso de USO </w:t>
+      </w:r>
+      <w:r>
+        <w:t>6</w:t>
+      </w:r>
+      <w:r>
+        <w:t xml:space="preserve">: </w:t>
+      </w:r>
+      <w:r>
+        <w:t>Extração de Listagens</w:t>
+      </w:r>
+    </w:p>
+    <w:p>
+      <w:pPr>
+        <w:pStyle w:val="Ttulo4"/>
+      </w:pPr>
+      <w:r>
+        <w:t>Pré-Condições:</w:t>
+      </w:r>
+    </w:p>
+    <w:p>
+      <w:r>
+        <w:t>Existência de documentação categorizada e validada pelos serviços, que passado quinze dias ainda não estejam integradas no sistema de faturação GIS.</w:t>
+      </w:r>
+    </w:p>
+    <w:p>
+      <w:pPr>
+        <w:pStyle w:val="Ttulo4"/>
+      </w:pPr>
+      <w:r>
+        <w:t>Ator Primário:</w:t>
+      </w:r>
+    </w:p>
+    <w:p>
+      <w:r>
+        <w:t>Sistema.</w:t>
+      </w:r>
+    </w:p>
+    <w:p>
+      <w:pPr>
+        <w:pStyle w:val="Ttulo4"/>
+      </w:pPr>
+      <w:r>
+        <w:t>Inicializador:</w:t>
+      </w:r>
+    </w:p>
+    <w:p>
+      <w:r>
+        <w:t>Serviço diário de consulta a base de dados para verificação de documentação categorizada e validada ainda não integrada em registo de fatura no GIS.</w:t>
+      </w:r>
+    </w:p>
+    <w:p>
+      <w:pPr>
+        <w:pStyle w:val="Ttulo4"/>
+      </w:pPr>
+      <w:r>
+        <w:t>Cenário:</w:t>
+      </w:r>
+      <w:r>
+        <w:br/>
+      </w:r>
+    </w:p>
+    <w:p>
+      <w:pPr>
+        <w:pStyle w:val="PargrafodaLista"/>
+        <w:numPr>
+          <w:ilvl w:val="0"/>
+          <w:numId w:val="19"/>
+        </w:numPr>
+      </w:pPr>
+      <w:r>
+        <w:t>Execução de um serviço de consulta de documentação.</w:t>
+      </w:r>
+      <w:r>
+        <w:br/>
+      </w:r>
+    </w:p>
+    <w:p>
+      <w:pPr>
+        <w:pStyle w:val="PargrafodaLista"/>
+        <w:numPr>
+          <w:ilvl w:val="0"/>
+          <w:numId w:val="19"/>
+        </w:numPr>
+      </w:pPr>
+      <w:r>
+        <w:t>Sistema verifica documentos e remete para cada serviço uma mensagem de correio eletrónico para os gestores financeiros dos tribunais dos documentos por integrar existentes á mais de quinze dias.</w:t>
+      </w:r>
+      <w:r>
+        <w:br/>
+      </w:r>
+    </w:p>
+    <w:p>
+      <w:pPr>
+        <w:pStyle w:val="PargrafodaLista"/>
+      </w:pPr>
+    </w:p>
+    <w:p>
+      <w:pPr>
+        <w:pStyle w:val="Ttulo4"/>
+      </w:pPr>
+      <w:r>
+        <w:t>Exceções:</w:t>
+      </w:r>
+      <w:r>
+        <w:br/>
+      </w:r>
+    </w:p>
+    <w:p>
+      <w:pPr>
+        <w:pStyle w:val="PargrafodaLista"/>
+        <w:numPr>
+          <w:ilvl w:val="0"/>
+          <w:numId w:val="6"/>
+        </w:numPr>
+      </w:pPr>
+      <w:r>
+        <w:t>2A : Serviço  SMTP em baixo, que previna a remessa das mensagens, sistema gera mensagem de log de aviso aos administradores de sistema</w:t>
+      </w:r>
+    </w:p>
+    <w:p>
+      <w:pPr>
+        <w:pStyle w:val="Ttulo4"/>
+      </w:pPr>
+      <w:r>
+        <w:t>Diagrama de Caso de Uso</w:t>
+      </w:r>
+    </w:p>
+    <w:p>
+      <w:pPr>
+        <w:keepNext/>
+        <w:spacing w:line="276" w:lineRule="auto"/>
+      </w:pPr>
+    </w:p>
+    <w:p>
+      <w:pPr>
+        <w:keepNext/>
+        <w:jc w:val="center"/>
+      </w:pPr>
+      <w:r>
+        <w:rPr>
+          <w:noProof/>
+        </w:rPr>
+        <w:drawing>
+          <wp:inline distT="0" distB="0" distL="0" distR="0" wp14:anchorId="49383B55" wp14:editId="0D491621">
+            <wp:extent cx="5528733" cy="1803400"/>
+            <wp:effectExtent l="0" t="0" r="0" b="6350"/>
+            <wp:docPr id="1913375427" name="Imagem 1913375427"/>
+            <wp:cNvGraphicFramePr>
+              <a:graphicFrameLocks xmlns:a="http://schemas.openxmlformats.org/drawingml/2006/main" noChangeAspect="1"/>
+            </wp:cNvGraphicFramePr>
+            <a:graphic xmlns:a="http://schemas.openxmlformats.org/drawingml/2006/main">
+              <a:graphicData uri="http://schemas.openxmlformats.org/drawingml/2006/picture">
+                <pic:pic xmlns:pic="http://schemas.openxmlformats.org/drawingml/2006/picture">
+                  <pic:nvPicPr>
+                    <pic:cNvPr id="1786179250" name="Imagem 1786179250"/>
+                    <pic:cNvPicPr/>
+                  </pic:nvPicPr>
+                  <pic:blipFill>
+                    <a:blip r:embed="rId18">
+                      <a:extLst>
+                        <a:ext uri="{28A0092B-C50C-407E-A947-70E740481C1C}">
+                          <a14:useLocalDpi xmlns:a14="http://schemas.microsoft.com/office/drawing/2010/main" val="0"/>
+                        </a:ext>
+                      </a:extLst>
+                    </a:blip>
+                    <a:stretch>
+                      <a:fillRect/>
+                    </a:stretch>
+                  </pic:blipFill>
+                  <pic:spPr>
+                    <a:xfrm>
+                      <a:off x="0" y="0"/>
+                      <a:ext cx="5533859" cy="1805072"/>
+                    </a:xfrm>
+                    <a:prstGeom prst="rect">
+                      <a:avLst/>
+                    </a:prstGeom>
+                  </pic:spPr>
+                </pic:pic>
+              </a:graphicData>
+            </a:graphic>
+          </wp:inline>
+        </w:drawing>
+      </w:r>
+    </w:p>
+    <w:p>
+      <w:pPr>
+        <w:pStyle w:val="Legenda"/>
+        <w:jc w:val="center"/>
+      </w:pPr>
+      <w:r>
+        <w:t xml:space="preserve">Figura </w:t>
+      </w:r>
+      <w:r>
+        <w:fldChar w:fldCharType="begin"/>
+      </w:r>
+      <w:r>
+        <w:instrText xml:space="preserve"> SEQ Figura \* ARABIC </w:instrText>
+      </w:r>
+      <w:r>
+        <w:fldChar w:fldCharType="separate"/>
+      </w:r>
+      <w:r>
+        <w:rPr>
+          <w:noProof/>
+        </w:rPr>
+        <w:t>6</w:t>
+      </w:r>
+      <w:r>
+        <w:rPr>
+          <w:noProof/>
+        </w:rPr>
+        <w:fldChar w:fldCharType="end"/>
+      </w:r>
+      <w:r>
+        <w:t>: Caso de Uso 5</w:t>
+      </w:r>
+    </w:p>
+    <w:p>
+      <w:pPr>
         <w:keepNext/>
       </w:pPr>
     </w:p>
@@ -4047,7 +4235,262 @@
           <w:noProof/>
         </w:rPr>
         <w:drawing>
-          <wp:inline distT="0" distB="0" distL="0" distR="0" wp14:anchorId="4E1A55D5" wp14:editId="2C5ED533">
+          <wp:inline distT="0" distB="0" distL="0" distR="0" wp14:anchorId="47E2B931" wp14:editId="74A97D06">
+            <wp:extent cx="5662379" cy="4295140"/>
+            <wp:effectExtent l="0" t="0" r="0" b="0"/>
+            <wp:docPr id="898354054" name="Imagem 898354054" descr="Uma imagem com texto, captura de ecrã, diagrama, círculo&#10;&#10;Descrição gerada automaticamente"/>
+            <wp:cNvGraphicFramePr>
+              <a:graphicFrameLocks xmlns:a="http://schemas.openxmlformats.org/drawingml/2006/main" noChangeAspect="1"/>
+            </wp:cNvGraphicFramePr>
+            <a:graphic xmlns:a="http://schemas.openxmlformats.org/drawingml/2006/main">
+              <a:graphicData uri="http://schemas.openxmlformats.org/drawingml/2006/picture">
+                <pic:pic xmlns:pic="http://schemas.openxmlformats.org/drawingml/2006/picture">
+                  <pic:nvPicPr>
+                    <pic:cNvPr id="379207983" name="Imagem 2" descr="Uma imagem com texto, captura de ecrã, diagrama, círculo&#10;&#10;Descrição gerada automaticamente"/>
+                    <pic:cNvPicPr/>
+                  </pic:nvPicPr>
+                  <pic:blipFill>
+                    <a:blip r:embed="rId19" cstate="print">
+                      <a:extLst>
+                        <a:ext uri="{28A0092B-C50C-407E-A947-70E740481C1C}">
+                          <a14:useLocalDpi xmlns:a14="http://schemas.microsoft.com/office/drawing/2010/main" val="0"/>
+                        </a:ext>
+                      </a:extLst>
+                    </a:blip>
+                    <a:stretch>
+                      <a:fillRect/>
+                    </a:stretch>
+                  </pic:blipFill>
+                  <pic:spPr>
+                    <a:xfrm>
+                      <a:off x="0" y="0"/>
+                      <a:ext cx="5664029" cy="4296392"/>
+                    </a:xfrm>
+                    <a:prstGeom prst="rect">
+                      <a:avLst/>
+                    </a:prstGeom>
+                  </pic:spPr>
+                </pic:pic>
+              </a:graphicData>
+            </a:graphic>
+          </wp:inline>
+        </w:drawing>
+      </w:r>
+    </w:p>
+    <w:p/>
+    <w:p>
+      <w:pPr>
+        <w:keepNext/>
+      </w:pPr>
+    </w:p>
+    <w:p>
+      <w:pPr>
+        <w:spacing w:line="276" w:lineRule="auto"/>
+        <w:rPr>
+          <w:bCs/>
+          <w:caps/>
+          <w:color w:val="7A7A7A" w:themeColor="accent1"/>
+          <w:sz w:val="18"/>
+          <w:szCs w:val="18"/>
+        </w:rPr>
+      </w:pPr>
+      <w:r>
+        <w:rPr>
+          <w:noProof/>
+        </w:rPr>
+        <w:drawing>
+          <wp:inline distT="0" distB="0" distL="0" distR="0" wp14:anchorId="4E02B499" wp14:editId="6B248FB2">
+            <wp:extent cx="5662379" cy="4295140"/>
+            <wp:effectExtent l="0" t="0" r="0" b="0"/>
+            <wp:docPr id="1095326063" name="Imagem 1095326063" descr="Uma imagem com texto, captura de ecrã, diagrama, círculo&#10;&#10;Descrição gerada automaticamente"/>
+            <wp:cNvGraphicFramePr>
+              <a:graphicFrameLocks xmlns:a="http://schemas.openxmlformats.org/drawingml/2006/main" noChangeAspect="1"/>
+            </wp:cNvGraphicFramePr>
+            <a:graphic xmlns:a="http://schemas.openxmlformats.org/drawingml/2006/main">
+              <a:graphicData uri="http://schemas.openxmlformats.org/drawingml/2006/picture">
+                <pic:pic xmlns:pic="http://schemas.openxmlformats.org/drawingml/2006/picture">
+                  <pic:nvPicPr>
+                    <pic:cNvPr id="379207983" name="Imagem 2" descr="Uma imagem com texto, captura de ecrã, diagrama, círculo&#10;&#10;Descrição gerada automaticamente"/>
+                    <pic:cNvPicPr/>
+                  </pic:nvPicPr>
+                  <pic:blipFill>
+                    <a:blip r:embed="rId19" cstate="print">
+                      <a:extLst>
+                        <a:ext uri="{28A0092B-C50C-407E-A947-70E740481C1C}">
+                          <a14:useLocalDpi xmlns:a14="http://schemas.microsoft.com/office/drawing/2010/main" val="0"/>
+                        </a:ext>
+                      </a:extLst>
+                    </a:blip>
+                    <a:stretch>
+                      <a:fillRect/>
+                    </a:stretch>
+                  </pic:blipFill>
+                  <pic:spPr>
+                    <a:xfrm>
+                      <a:off x="0" y="0"/>
+                      <a:ext cx="5664029" cy="4296392"/>
+                    </a:xfrm>
+                    <a:prstGeom prst="rect">
+                      <a:avLst/>
+                    </a:prstGeom>
+                  </pic:spPr>
+                </pic:pic>
+              </a:graphicData>
+            </a:graphic>
+          </wp:inline>
+        </w:drawing>
+      </w:r>
+    </w:p>
+    <w:p>
+      <w:pPr>
+        <w:keepNext/>
+      </w:pPr>
+    </w:p>
+    <w:p>
+      <w:pPr>
+        <w:spacing w:line="276" w:lineRule="auto"/>
+        <w:rPr>
+          <w:bCs/>
+          <w:caps/>
+          <w:color w:val="7A7A7A" w:themeColor="accent1"/>
+          <w:sz w:val="18"/>
+          <w:szCs w:val="18"/>
+        </w:rPr>
+      </w:pPr>
+      <w:r>
+        <w:rPr>
+          <w:noProof/>
+        </w:rPr>
+        <w:drawing>
+          <wp:inline distT="0" distB="0" distL="0" distR="0" wp14:anchorId="54B49CDC" wp14:editId="62B8EB37">
+            <wp:extent cx="5662379" cy="4295140"/>
+            <wp:effectExtent l="0" t="0" r="0" b="0"/>
+            <wp:docPr id="1754455499" name="Imagem 1754455499" descr="Uma imagem com texto, captura de ecrã, diagrama, círculo&#10;&#10;Descrição gerada automaticamente"/>
+            <wp:cNvGraphicFramePr>
+              <a:graphicFrameLocks xmlns:a="http://schemas.openxmlformats.org/drawingml/2006/main" noChangeAspect="1"/>
+            </wp:cNvGraphicFramePr>
+            <a:graphic xmlns:a="http://schemas.openxmlformats.org/drawingml/2006/main">
+              <a:graphicData uri="http://schemas.openxmlformats.org/drawingml/2006/picture">
+                <pic:pic xmlns:pic="http://schemas.openxmlformats.org/drawingml/2006/picture">
+                  <pic:nvPicPr>
+                    <pic:cNvPr id="379207983" name="Imagem 2" descr="Uma imagem com texto, captura de ecrã, diagrama, círculo&#10;&#10;Descrição gerada automaticamente"/>
+                    <pic:cNvPicPr/>
+                  </pic:nvPicPr>
+                  <pic:blipFill>
+                    <a:blip r:embed="rId19" cstate="print">
+                      <a:extLst>
+                        <a:ext uri="{28A0092B-C50C-407E-A947-70E740481C1C}">
+                          <a14:useLocalDpi xmlns:a14="http://schemas.microsoft.com/office/drawing/2010/main" val="0"/>
+                        </a:ext>
+                      </a:extLst>
+                    </a:blip>
+                    <a:stretch>
+                      <a:fillRect/>
+                    </a:stretch>
+                  </pic:blipFill>
+                  <pic:spPr>
+                    <a:xfrm>
+                      <a:off x="0" y="0"/>
+                      <a:ext cx="5664029" cy="4296392"/>
+                    </a:xfrm>
+                    <a:prstGeom prst="rect">
+                      <a:avLst/>
+                    </a:prstGeom>
+                  </pic:spPr>
+                </pic:pic>
+              </a:graphicData>
+            </a:graphic>
+          </wp:inline>
+        </w:drawing>
+      </w:r>
+    </w:p>
+    <w:p/>
+    <w:p>
+      <w:pPr>
+        <w:keepNext/>
+      </w:pPr>
+    </w:p>
+    <w:p>
+      <w:pPr>
+        <w:spacing w:line="276" w:lineRule="auto"/>
+        <w:rPr>
+          <w:bCs/>
+          <w:caps/>
+          <w:color w:val="7A7A7A" w:themeColor="accent1"/>
+          <w:sz w:val="18"/>
+          <w:szCs w:val="18"/>
+        </w:rPr>
+      </w:pPr>
+      <w:r>
+        <w:rPr>
+          <w:noProof/>
+        </w:rPr>
+        <w:drawing>
+          <wp:inline distT="0" distB="0" distL="0" distR="0" wp14:anchorId="041A5BAA" wp14:editId="78229B9E">
+            <wp:extent cx="5662379" cy="4295140"/>
+            <wp:effectExtent l="0" t="0" r="0" b="0"/>
+            <wp:docPr id="1939140557" name="Imagem 1939140557" descr="Uma imagem com texto, captura de ecrã, diagrama, círculo&#10;&#10;Descrição gerada automaticamente"/>
+            <wp:cNvGraphicFramePr>
+              <a:graphicFrameLocks xmlns:a="http://schemas.openxmlformats.org/drawingml/2006/main" noChangeAspect="1"/>
+            </wp:cNvGraphicFramePr>
+            <a:graphic xmlns:a="http://schemas.openxmlformats.org/drawingml/2006/main">
+              <a:graphicData uri="http://schemas.openxmlformats.org/drawingml/2006/picture">
+                <pic:pic xmlns:pic="http://schemas.openxmlformats.org/drawingml/2006/picture">
+                  <pic:nvPicPr>
+                    <pic:cNvPr id="379207983" name="Imagem 2" descr="Uma imagem com texto, captura de ecrã, diagrama, círculo&#10;&#10;Descrição gerada automaticamente"/>
+                    <pic:cNvPicPr/>
+                  </pic:nvPicPr>
+                  <pic:blipFill>
+                    <a:blip r:embed="rId19" cstate="print">
+                      <a:extLst>
+                        <a:ext uri="{28A0092B-C50C-407E-A947-70E740481C1C}">
+                          <a14:useLocalDpi xmlns:a14="http://schemas.microsoft.com/office/drawing/2010/main" val="0"/>
+                        </a:ext>
+                      </a:extLst>
+                    </a:blip>
+                    <a:stretch>
+                      <a:fillRect/>
+                    </a:stretch>
+                  </pic:blipFill>
+                  <pic:spPr>
+                    <a:xfrm>
+                      <a:off x="0" y="0"/>
+                      <a:ext cx="5664029" cy="4296392"/>
+                    </a:xfrm>
+                    <a:prstGeom prst="rect">
+                      <a:avLst/>
+                    </a:prstGeom>
+                  </pic:spPr>
+                </pic:pic>
+              </a:graphicData>
+            </a:graphic>
+          </wp:inline>
+        </w:drawing>
+      </w:r>
+    </w:p>
+    <w:p/>
+    <w:p>
+      <w:pPr>
+        <w:keepNext/>
+      </w:pPr>
+    </w:p>
+    <w:p>
+      <w:pPr>
+        <w:spacing w:line="276" w:lineRule="auto"/>
+        <w:rPr>
+          <w:bCs/>
+          <w:caps/>
+          <w:color w:val="7A7A7A" w:themeColor="accent1"/>
+          <w:sz w:val="18"/>
+          <w:szCs w:val="18"/>
+        </w:rPr>
+      </w:pPr>
+      <w:r>
+        <w:rPr>
+          <w:noProof/>
+        </w:rPr>
+        <w:drawing>
+          <wp:inline distT="0" distB="0" distL="0" distR="0" wp14:anchorId="4E1A55D5" wp14:editId="7E9368A6">
             <wp:extent cx="5662379" cy="4295140"/>
             <wp:effectExtent l="0" t="0" r="0" b="0"/>
             <wp:docPr id="1879279684" name="Imagem 1879279684" descr="Uma imagem com texto, captura de ecrã, diagrama, círculo&#10;&#10;Descrição gerada automaticamente"/>
@@ -4111,7 +4554,7 @@
           <w:noProof/>
         </w:rPr>
         <w:drawing>
-          <wp:inline distT="0" distB="0" distL="0" distR="0" wp14:anchorId="4FD62F10" wp14:editId="77C71ADF">
+          <wp:inline distT="0" distB="0" distL="0" distR="0" wp14:anchorId="4FD62F10" wp14:editId="703A1062">
             <wp:extent cx="5662379" cy="4295140"/>
             <wp:effectExtent l="0" t="0" r="0" b="0"/>
             <wp:docPr id="1034536687" name="Imagem 1034536687" descr="Uma imagem com texto, captura de ecrã, diagrama, círculo&#10;&#10;Descrição gerada automaticamente"/>
@@ -4174,7 +4617,7 @@
           <w:noProof/>
         </w:rPr>
         <w:drawing>
-          <wp:inline distT="0" distB="0" distL="0" distR="0" wp14:anchorId="35E9E870" wp14:editId="62A1E47B">
+          <wp:inline distT="0" distB="0" distL="0" distR="0" wp14:anchorId="35E9E870" wp14:editId="68A3D548">
             <wp:extent cx="5662379" cy="4295140"/>
             <wp:effectExtent l="0" t="0" r="0" b="0"/>
             <wp:docPr id="2117821540" name="Imagem 2117821540" descr="Uma imagem com texto, captura de ecrã, diagrama, círculo&#10;&#10;Descrição gerada automaticamente"/>
@@ -4238,7 +4681,7 @@
           <w:noProof/>
         </w:rPr>
         <w:drawing>
-          <wp:inline distT="0" distB="0" distL="0" distR="0" wp14:anchorId="5F2D0E32" wp14:editId="2537A42C">
+          <wp:inline distT="0" distB="0" distL="0" distR="0" wp14:anchorId="5F2D0E32" wp14:editId="7078E2DB">
             <wp:extent cx="5662379" cy="4295140"/>
             <wp:effectExtent l="0" t="0" r="0" b="0"/>
             <wp:docPr id="379207983" name="Imagem 2" descr="Uma imagem com texto, captura de ecrã, diagrama, círculo&#10;&#10;Descrição gerada automaticamente"/>
@@ -4725,7 +5168,7 @@
             </wp:anchor>
           </w:drawing>
         </mc:Choice>
-        <mc:Fallback xmlns:a14="http://schemas.microsoft.com/office/drawing/2010/main" xmlns:a="http://schemas.openxmlformats.org/drawingml/2006/main" xmlns:w16du="http://schemas.microsoft.com/office/word/2023/wordml/word16du">
+        <mc:Fallback xmlns:w16du="http://schemas.microsoft.com/office/word/2023/wordml/word16du" xmlns:a="http://schemas.openxmlformats.org/drawingml/2006/main" xmlns:a14="http://schemas.microsoft.com/office/drawing/2010/main">
           <w:pict w14:anchorId="50DFA473">
             <v:rect id="Rectângulo 4" style="position:absolute;margin-left:0;margin-top:0;width:539.25pt;height:717.7pt;z-index:251664384;visibility:visible;mso-wrap-style:square;mso-width-percent:1070;mso-height-percent:1050;mso-wrap-distance-left:9pt;mso-wrap-distance-top:0;mso-wrap-distance-right:9pt;mso-wrap-distance-bottom:0;mso-position-horizontal:center;mso-position-horizontal-relative:margin;mso-position-vertical:center;mso-position-vertical-relative:margin;mso-width-percent:1070;mso-height-percent:1050;mso-width-relative:margin;mso-height-relative:margin;v-text-anchor:top" o:spid="_x0000_s1026" filled="f" strokecolor="black [3213]" w14:anchorId="741A2DF4" o:gfxdata="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">
               <w10:wrap anchorx="margin" anchory="margin"/>
@@ -4825,7 +5268,7 @@
             </wp:anchor>
           </w:drawing>
         </mc:Choice>
-        <mc:Fallback xmlns:a14="http://schemas.microsoft.com/office/drawing/2010/main" xmlns:a="http://schemas.openxmlformats.org/drawingml/2006/main" xmlns:w16du="http://schemas.microsoft.com/office/word/2023/wordml/word16du">
+        <mc:Fallback xmlns:w16du="http://schemas.microsoft.com/office/word/2023/wordml/word16du" xmlns:a="http://schemas.openxmlformats.org/drawingml/2006/main" xmlns:a14="http://schemas.microsoft.com/office/drawing/2010/main">
           <w:pict w14:anchorId="43B7A2B3">
             <v:rect id="Rectângulo 8" style="position:absolute;margin-left:0;margin-top:0;width:10.1pt;height:495.9pt;z-index:251665408;visibility:visible;mso-wrap-style:square;mso-width-percent:20;mso-height-percent:725;mso-left-percent:1015;mso-top-percent:-25;mso-wrap-distance-left:9pt;mso-wrap-distance-top:0;mso-wrap-distance-right:9pt;mso-wrap-distance-bottom:0;mso-position-horizontal-relative:margin;mso-position-vertical-relative:margin;mso-width-percent:20;mso-height-percent:725;mso-left-percent:1015;mso-top-percent:-25;mso-width-relative:margin;mso-height-relative:margin;v-text-anchor:top" o:spid="_x0000_s1026" fillcolor="black [3213]" stroked="f" w14:anchorId="6EC3B4D8" o:gfxdata="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">
               <w10:wrap anchorx="margin" anchory="margin"/>
@@ -4925,7 +5368,7 @@
             </wp:anchor>
           </w:drawing>
         </mc:Choice>
-        <mc:Fallback xmlns:a14="http://schemas.microsoft.com/office/drawing/2010/main" xmlns:a="http://schemas.openxmlformats.org/drawingml/2006/main" xmlns:w16du="http://schemas.microsoft.com/office/word/2023/wordml/word16du">
+        <mc:Fallback xmlns:w16du="http://schemas.microsoft.com/office/word/2023/wordml/word16du" xmlns:a="http://schemas.openxmlformats.org/drawingml/2006/main" xmlns:a14="http://schemas.microsoft.com/office/drawing/2010/main">
           <w:pict w14:anchorId="0CB0FD5D">
             <v:rect id="Rectângulo 9" style="position:absolute;margin-left:0;margin-top:0;width:10.1pt;height:222.3pt;z-index:251666432;visibility:visible;mso-wrap-style:square;mso-width-percent:20;mso-height-percent:325;mso-left-percent:1015;mso-top-percent:700;mso-wrap-distance-left:9pt;mso-wrap-distance-top:0;mso-wrap-distance-right:9pt;mso-wrap-distance-bottom:0;mso-position-horizontal-relative:margin;mso-position-vertical-relative:margin;mso-width-percent:20;mso-height-percent:325;mso-left-percent:1015;mso-top-percent:700;mso-width-relative:margin;mso-height-relative:margin;v-text-anchor:top" o:spid="_x0000_s1026" fillcolor="#d1282e [3215]" stroked="f" w14:anchorId="2D9A8213" o:gfxdata="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">
               <w10:wrap anchorx="margin" anchory="margin"/>
@@ -8416,6 +8859,30 @@
 </file>
 
 <file path=customXml/item1.xml><?xml version="1.0" encoding="utf-8"?>
+<p:properties xmlns:p="http://schemas.microsoft.com/office/2006/metadata/properties" xmlns:xsi="http://www.w3.org/2001/XMLSchema-instance" xmlns:pc="http://schemas.microsoft.com/office/infopath/2007/PartnerControls">
+  <documentManagement>
+    <lcf76f155ced4ddcb4097134ff3c332f xmlns="107d99b3-02e4-4bda-afd6-0d602f3bd5c8">
+      <Terms xmlns="http://schemas.microsoft.com/office/infopath/2007/PartnerControls"/>
+    </lcf76f155ced4ddcb4097134ff3c332f>
+    <TaxCatchAll xmlns="3a5e273b-f3c1-49bb-ae86-553c01c21a69" xsi:nil="true"/>
+  </documentManagement>
+</p:properties>
+</file>
+
+<file path=customXml/item2.xml><?xml version="1.0" encoding="utf-8"?>
+<b:Sources xmlns:b="http://schemas.openxmlformats.org/officeDocument/2006/bibliography" xmlns="http://schemas.openxmlformats.org/officeDocument/2006/bibliography" SelectedStyle="\APASixthEditionOfficeOnline.xsl" StyleName="APA" Version="6"/>
+</file>
+
+<file path=customXml/item3.xml><?xml version="1.0" encoding="utf-8"?>
+<?mso-contentType ?>
+<FormTemplates xmlns="http://schemas.microsoft.com/sharepoint/v3/contenttype/forms">
+  <Display>DocumentLibraryForm</Display>
+  <Edit>DocumentLibraryForm</Edit>
+  <New>DocumentLibraryForm</New>
+</FormTemplates>
+</file>
+
+<file path=customXml/item4.xml><?xml version="1.0" encoding="utf-8"?>
 <ct:contentTypeSchema xmlns:ct="http://schemas.microsoft.com/office/2006/metadata/contentType" xmlns:ma="http://schemas.microsoft.com/office/2006/metadata/properties/metaAttributes" ct:_="" ma:_="" ma:contentTypeName="Documento" ma:contentTypeID="0x0101002BFDFA1DFAAEFA43805792913F30F19F" ma:contentTypeVersion="9" ma:contentTypeDescription="Crie um novo documento." ma:contentTypeScope="" ma:versionID="5fdb13e7f70a29233802d047cc69c416">
   <xsd:schema xmlns:xsd="http://www.w3.org/2001/XMLSchema" xmlns:xs="http://www.w3.org/2001/XMLSchema" xmlns:p="http://schemas.microsoft.com/office/2006/metadata/properties" xmlns:ns2="107d99b3-02e4-4bda-afd6-0d602f3bd5c8" xmlns:ns3="3a5e273b-f3c1-49bb-ae86-553c01c21a69" targetNamespace="http://schemas.microsoft.com/office/2006/metadata/properties" ma:root="true" ma:fieldsID="f1ea7bae1abe1a969429d22d7ed04778" ns2:_="" ns3:_="">
     <xsd:import namespace="107d99b3-02e4-4bda-afd6-0d602f3bd5c8"/>
@@ -8598,31 +9065,34 @@
 </ct:contentTypeSchema>
 </file>
 
-<file path=customXml/item2.xml><?xml version="1.0" encoding="utf-8"?>
-<?mso-contentType ?>
-<FormTemplates xmlns="http://schemas.microsoft.com/sharepoint/v3/contenttype/forms">
-  <Display>DocumentLibraryForm</Display>
-  <Edit>DocumentLibraryForm</Edit>
-  <New>DocumentLibraryForm</New>
-</FormTemplates>
+<file path=customXml/itemProps1.xml><?xml version="1.0" encoding="utf-8"?>
+<ds:datastoreItem xmlns:ds="http://schemas.openxmlformats.org/officeDocument/2006/customXml" ds:itemID="{4BC52B65-B9B0-4AF9-A74A-8CA75591DCC6}">
+  <ds:schemaRefs>
+    <ds:schemaRef ds:uri="http://schemas.microsoft.com/office/2006/metadata/properties"/>
+    <ds:schemaRef ds:uri="http://schemas.microsoft.com/office/infopath/2007/PartnerControls"/>
+    <ds:schemaRef ds:uri="107d99b3-02e4-4bda-afd6-0d602f3bd5c8"/>
+    <ds:schemaRef ds:uri="3a5e273b-f3c1-49bb-ae86-553c01c21a69"/>
+  </ds:schemaRefs>
+</ds:datastoreItem>
 </file>
 
-<file path=customXml/item3.xml><?xml version="1.0" encoding="utf-8"?>
-<b:Sources xmlns:b="http://schemas.openxmlformats.org/officeDocument/2006/bibliography" xmlns="http://schemas.openxmlformats.org/officeDocument/2006/bibliography" SelectedStyle="\APASixthEditionOfficeOnline.xsl" StyleName="APA" Version="6"/>
+<file path=customXml/itemProps2.xml><?xml version="1.0" encoding="utf-8"?>
+<ds:datastoreItem xmlns:ds="http://schemas.openxmlformats.org/officeDocument/2006/customXml" ds:itemID="{681F9A17-8C98-486C-A585-4C0DA01F7878}">
+  <ds:schemaRefs>
+    <ds:schemaRef ds:uri="http://schemas.openxmlformats.org/officeDocument/2006/bibliography"/>
+  </ds:schemaRefs>
+</ds:datastoreItem>
 </file>
 
-<file path=customXml/item4.xml><?xml version="1.0" encoding="utf-8"?>
-<p:properties xmlns:p="http://schemas.microsoft.com/office/2006/metadata/properties" xmlns:xsi="http://www.w3.org/2001/XMLSchema-instance" xmlns:pc="http://schemas.microsoft.com/office/infopath/2007/PartnerControls">
-  <documentManagement>
-    <lcf76f155ced4ddcb4097134ff3c332f xmlns="107d99b3-02e4-4bda-afd6-0d602f3bd5c8">
-      <Terms xmlns="http://schemas.microsoft.com/office/infopath/2007/PartnerControls"/>
-    </lcf76f155ced4ddcb4097134ff3c332f>
-    <TaxCatchAll xmlns="3a5e273b-f3c1-49bb-ae86-553c01c21a69" xsi:nil="true"/>
-  </documentManagement>
-</p:properties>
+<file path=customXml/itemProps3.xml><?xml version="1.0" encoding="utf-8"?>
+<ds:datastoreItem xmlns:ds="http://schemas.openxmlformats.org/officeDocument/2006/customXml" ds:itemID="{393CF881-E078-4C14-8534-B6BC6E27F719}">
+  <ds:schemaRefs>
+    <ds:schemaRef ds:uri="http://schemas.microsoft.com/sharepoint/v3/contenttype/forms"/>
+  </ds:schemaRefs>
+</ds:datastoreItem>
 </file>
 
-<file path=customXml/itemProps1.xml><?xml version="1.0" encoding="utf-8"?>
+<file path=customXml/itemProps4.xml><?xml version="1.0" encoding="utf-8"?>
 <ds:datastoreItem xmlns:ds="http://schemas.openxmlformats.org/officeDocument/2006/customXml" ds:itemID="{1C2F9D6E-5150-459D-888E-7EFC5A8A876D}">
   <ds:schemaRefs>
     <ds:schemaRef ds:uri="http://schemas.microsoft.com/office/2006/metadata/contentType"/>
@@ -8639,31 +9109,4 @@
     <ds:schemaRef ds:uri="http://schemas.microsoft.com/internal/obd"/>
   </ds:schemaRefs>
 </ds:datastoreItem>
-</file>
-
-<file path=customXml/itemProps2.xml><?xml version="1.0" encoding="utf-8"?>
-<ds:datastoreItem xmlns:ds="http://schemas.openxmlformats.org/officeDocument/2006/customXml" ds:itemID="{393CF881-E078-4C14-8534-B6BC6E27F719}">
-  <ds:schemaRefs>
-    <ds:schemaRef ds:uri="http://schemas.microsoft.com/sharepoint/v3/contenttype/forms"/>
-  </ds:schemaRefs>
-</ds:datastoreItem>
-</file>
-
-<file path=customXml/itemProps3.xml><?xml version="1.0" encoding="utf-8"?>
-<ds:datastoreItem xmlns:ds="http://schemas.openxmlformats.org/officeDocument/2006/customXml" ds:itemID="{681F9A17-8C98-486C-A585-4C0DA01F7878}">
-  <ds:schemaRefs>
-    <ds:schemaRef ds:uri="http://schemas.openxmlformats.org/officeDocument/2006/bibliography"/>
-  </ds:schemaRefs>
-</ds:datastoreItem>
-</file>
-
-<file path=customXml/itemProps4.xml><?xml version="1.0" encoding="utf-8"?>
-<ds:datastoreItem xmlns:ds="http://schemas.openxmlformats.org/officeDocument/2006/customXml" ds:itemID="{4BC52B65-B9B0-4AF9-A74A-8CA75591DCC6}">
-  <ds:schemaRefs>
-    <ds:schemaRef ds:uri="http://schemas.microsoft.com/office/2006/metadata/properties"/>
-    <ds:schemaRef ds:uri="http://schemas.microsoft.com/office/infopath/2007/PartnerControls"/>
-    <ds:schemaRef ds:uri="107d99b3-02e4-4bda-afd6-0d602f3bd5c8"/>
-    <ds:schemaRef ds:uri="3a5e273b-f3c1-49bb-ae86-553c01c21a69"/>
-  </ds:schemaRefs>
-</ds:datastoreItem>
 </file>
</xml_diff>

<commit_message>
Finalização caso de uso 6
Fim de Caso de uso 6
</commit_message>
<xml_diff>
--- a/Documento/Trabalho_Eng_Req_V6.docx
+++ b/Documento/Trabalho_Eng_Req_V6.docx
@@ -2314,7 +2314,7 @@
           <w:noProof/>
         </w:rPr>
         <w:drawing>
-          <wp:inline distT="0" distB="0" distL="0" distR="0" wp14:anchorId="59CFCE70" wp14:editId="252E359C">
+          <wp:inline distT="0" distB="0" distL="0" distR="0" wp14:anchorId="59CFCE70" wp14:editId="77AE3017">
             <wp:extent cx="4931833" cy="3159148"/>
             <wp:effectExtent l="0" t="0" r="2540" b="3175"/>
             <wp:docPr id="669827434" name="Imagem 1"/>
@@ -3995,16 +3995,7 @@
       </w:pPr>
       <w:r>
         <w:lastRenderedPageBreak/>
-        <w:t xml:space="preserve">Caso de USO </w:t>
-      </w:r>
-      <w:r>
-        <w:t>6</w:t>
-      </w:r>
-      <w:r>
-        <w:t xml:space="preserve">: </w:t>
-      </w:r>
-      <w:r>
-        <w:t>Extração de Listagens</w:t>
+        <w:t>Caso de USO 6: Extração de Listagens</w:t>
       </w:r>
     </w:p>
     <w:p>
@@ -4025,12 +4016,24 @@
         <w:pStyle w:val="Ttulo4"/>
       </w:pPr>
       <w:r>
-        <w:t>Ator Primário:</w:t>
-      </w:r>
-    </w:p>
-    <w:p>
-      <w:r>
-        <w:t>Sistema.</w:t>
+        <w:t>Ator</w:t>
+      </w:r>
+      <w:r>
+        <w:t>es</w:t>
+      </w:r>
+      <w:r>
+        <w:t xml:space="preserve"> Primário</w:t>
+      </w:r>
+      <w:r>
+        <w:t>s</w:t>
+      </w:r>
+      <w:r>
+        <w:t>:</w:t>
+      </w:r>
+    </w:p>
+    <w:p>
+      <w:r>
+        <w:t>Utilizadores com acesso ao módulo de gestão central ou ao modulo dos tribunais com permissão de acesso às respetivas funcionalidades de controlo de documentação FE-AP.</w:t>
       </w:r>
     </w:p>
     <w:p>
@@ -4043,7 +4046,10 @@
     </w:p>
     <w:p>
       <w:r>
-        <w:t>Serviço diário de consulta a base de dados para verificação de documentação categorizada e validada ainda não integrada em registo de fatura no GIS.</w:t>
+        <w:t>Utilizadores acedem ao formulario de consulta de documentação FE-AP</w:t>
+      </w:r>
+      <w:r>
+        <w:t>.</w:t>
       </w:r>
     </w:p>
     <w:p>
@@ -4062,11 +4068,14 @@
         <w:pStyle w:val="PargrafodaLista"/>
         <w:numPr>
           <w:ilvl w:val="0"/>
-          <w:numId w:val="19"/>
+          <w:numId w:val="20"/>
         </w:numPr>
       </w:pPr>
       <w:r>
-        <w:t>Execução de um serviço de consulta de documentação.</w:t>
+        <w:t>Utilizadores selecionam tipo de consulta e respetivos critérios</w:t>
+      </w:r>
+      <w:r>
+        <w:t>.</w:t>
       </w:r>
       <w:r>
         <w:br/>
@@ -4077,11 +4086,41 @@
         <w:pStyle w:val="PargrafodaLista"/>
         <w:numPr>
           <w:ilvl w:val="0"/>
-          <w:numId w:val="19"/>
+          <w:numId w:val="20"/>
         </w:numPr>
       </w:pPr>
       <w:r>
-        <w:t>Sistema verifica documentos e remete para cada serviço uma mensagem de correio eletrónico para os gestores financeiros dos tribunais dos documentos por integrar existentes á mais de quinze dias.</w:t>
+        <w:t>Utilizadores indicam que tipo de exportação pretendem (Visual ou documento Excel)</w:t>
+      </w:r>
+      <w:r>
+        <w:br/>
+      </w:r>
+    </w:p>
+    <w:p>
+      <w:pPr>
+        <w:pStyle w:val="PargrafodaLista"/>
+        <w:numPr>
+          <w:ilvl w:val="0"/>
+          <w:numId w:val="20"/>
+        </w:numPr>
+      </w:pPr>
+      <w:r>
+        <w:t>Em caso de documento Excel utilizadores indicam pasta de gravação do documento</w:t>
+      </w:r>
+      <w:r>
+        <w:br/>
+      </w:r>
+    </w:p>
+    <w:p>
+      <w:pPr>
+        <w:pStyle w:val="PargrafodaLista"/>
+        <w:numPr>
+          <w:ilvl w:val="0"/>
+          <w:numId w:val="20"/>
+        </w:numPr>
+      </w:pPr>
+      <w:r>
+        <w:t>Sistema visualiza formulário ou exporta documento Excel</w:t>
       </w:r>
       <w:r>
         <w:br/>
@@ -4112,7 +4151,28 @@
         </w:numPr>
       </w:pPr>
       <w:r>
-        <w:t>2A : Serviço  SMTP em baixo, que previna a remessa das mensagens, sistema gera mensagem de log de aviso aos administradores de sistema</w:t>
+        <w:t>3A</w:t>
+      </w:r>
+      <w:r>
+        <w:t xml:space="preserve">: </w:t>
+      </w:r>
+      <w:r>
+        <w:t>Não havendo indicação da pasta sistema aborta procedimento.</w:t>
+      </w:r>
+      <w:r>
+        <w:br/>
+      </w:r>
+    </w:p>
+    <w:p>
+      <w:pPr>
+        <w:pStyle w:val="PargrafodaLista"/>
+        <w:numPr>
+          <w:ilvl w:val="0"/>
+          <w:numId w:val="6"/>
+        </w:numPr>
+      </w:pPr>
+      <w:r>
+        <w:t>4A: Se documento a exportar já existe e esta ativo em janela do Excel, sistema informa impossibilidade de exportação do documento.</w:t>
       </w:r>
     </w:p>
     <w:p>
@@ -4122,27 +4182,24 @@
       <w:r>
         <w:t>Diagrama de Caso de Uso</w:t>
       </w:r>
-    </w:p>
-    <w:p>
-      <w:pPr>
-        <w:keepNext/>
-        <w:spacing w:line="276" w:lineRule="auto"/>
-      </w:pPr>
     </w:p>
     <w:p>
       <w:pPr>
         <w:keepNext/>
         <w:jc w:val="center"/>
       </w:pPr>
+      <w:r>
+        <w:br/>
+      </w:r>
       <w:r>
         <w:rPr>
           <w:noProof/>
         </w:rPr>
         <w:drawing>
-          <wp:inline distT="0" distB="0" distL="0" distR="0" wp14:anchorId="49383B55" wp14:editId="0D491621">
-            <wp:extent cx="5528733" cy="1803400"/>
-            <wp:effectExtent l="0" t="0" r="0" b="6350"/>
-            <wp:docPr id="1913375427" name="Imagem 1913375427"/>
+          <wp:inline distT="0" distB="0" distL="0" distR="0" wp14:anchorId="755F3EDB" wp14:editId="13FC198E">
+            <wp:extent cx="5215210" cy="1504950"/>
+            <wp:effectExtent l="0" t="0" r="5080" b="0"/>
+            <wp:docPr id="1513015958" name="Imagem 2"/>
             <wp:cNvGraphicFramePr>
               <a:graphicFrameLocks xmlns:a="http://schemas.openxmlformats.org/drawingml/2006/main" noChangeAspect="1"/>
             </wp:cNvGraphicFramePr>
@@ -4150,103 +4207,7 @@
               <a:graphicData uri="http://schemas.openxmlformats.org/drawingml/2006/picture">
                 <pic:pic xmlns:pic="http://schemas.openxmlformats.org/drawingml/2006/picture">
                   <pic:nvPicPr>
-                    <pic:cNvPr id="1786179250" name="Imagem 1786179250"/>
-                    <pic:cNvPicPr/>
-                  </pic:nvPicPr>
-                  <pic:blipFill>
-                    <a:blip r:embed="rId18">
-                      <a:extLst>
-                        <a:ext uri="{28A0092B-C50C-407E-A947-70E740481C1C}">
-                          <a14:useLocalDpi xmlns:a14="http://schemas.microsoft.com/office/drawing/2010/main" val="0"/>
-                        </a:ext>
-                      </a:extLst>
-                    </a:blip>
-                    <a:stretch>
-                      <a:fillRect/>
-                    </a:stretch>
-                  </pic:blipFill>
-                  <pic:spPr>
-                    <a:xfrm>
-                      <a:off x="0" y="0"/>
-                      <a:ext cx="5533859" cy="1805072"/>
-                    </a:xfrm>
-                    <a:prstGeom prst="rect">
-                      <a:avLst/>
-                    </a:prstGeom>
-                  </pic:spPr>
-                </pic:pic>
-              </a:graphicData>
-            </a:graphic>
-          </wp:inline>
-        </w:drawing>
-      </w:r>
-    </w:p>
-    <w:p>
-      <w:pPr>
-        <w:pStyle w:val="Legenda"/>
-        <w:jc w:val="center"/>
-      </w:pPr>
-      <w:r>
-        <w:t xml:space="preserve">Figura </w:t>
-      </w:r>
-      <w:r>
-        <w:fldChar w:fldCharType="begin"/>
-      </w:r>
-      <w:r>
-        <w:instrText xml:space="preserve"> SEQ Figura \* ARABIC </w:instrText>
-      </w:r>
-      <w:r>
-        <w:fldChar w:fldCharType="separate"/>
-      </w:r>
-      <w:r>
-        <w:rPr>
-          <w:noProof/>
-        </w:rPr>
-        <w:t>6</w:t>
-      </w:r>
-      <w:r>
-        <w:rPr>
-          <w:noProof/>
-        </w:rPr>
-        <w:fldChar w:fldCharType="end"/>
-      </w:r>
-      <w:r>
-        <w:t>: Caso de Uso 5</w:t>
-      </w:r>
-    </w:p>
-    <w:p>
-      <w:pPr>
-        <w:keepNext/>
-      </w:pPr>
-    </w:p>
-    <w:p>
-      <w:pPr>
-        <w:spacing w:line="276" w:lineRule="auto"/>
-        <w:rPr>
-          <w:bCs/>
-          <w:caps/>
-          <w:color w:val="7A7A7A" w:themeColor="accent1"/>
-          <w:sz w:val="18"/>
-          <w:szCs w:val="18"/>
-        </w:rPr>
-      </w:pPr>
-      <w:r>
-        <w:rPr>
-          <w:noProof/>
-        </w:rPr>
-        <w:drawing>
-          <wp:inline distT="0" distB="0" distL="0" distR="0" wp14:anchorId="47E2B931" wp14:editId="74A97D06">
-            <wp:extent cx="5662379" cy="4295140"/>
-            <wp:effectExtent l="0" t="0" r="0" b="0"/>
-            <wp:docPr id="898354054" name="Imagem 898354054" descr="Uma imagem com texto, captura de ecrã, diagrama, círculo&#10;&#10;Descrição gerada automaticamente"/>
-            <wp:cNvGraphicFramePr>
-              <a:graphicFrameLocks xmlns:a="http://schemas.openxmlformats.org/drawingml/2006/main" noChangeAspect="1"/>
-            </wp:cNvGraphicFramePr>
-            <a:graphic xmlns:a="http://schemas.openxmlformats.org/drawingml/2006/main">
-              <a:graphicData uri="http://schemas.openxmlformats.org/drawingml/2006/picture">
-                <pic:pic xmlns:pic="http://schemas.openxmlformats.org/drawingml/2006/picture">
-                  <pic:nvPicPr>
-                    <pic:cNvPr id="379207983" name="Imagem 2" descr="Uma imagem com texto, captura de ecrã, diagrama, círculo&#10;&#10;Descrição gerada automaticamente"/>
+                    <pic:cNvPr id="1513015958" name="Imagem 1513015958"/>
                     <pic:cNvPicPr/>
                   </pic:nvPicPr>
                   <pic:blipFill>
@@ -4264,7 +4225,7 @@
                   <pic:spPr>
                     <a:xfrm>
                       <a:off x="0" y="0"/>
-                      <a:ext cx="5664029" cy="4296392"/>
+                      <a:ext cx="5222067" cy="1506929"/>
                     </a:xfrm>
                     <a:prstGeom prst="rect">
                       <a:avLst/>
@@ -4277,450 +4238,24 @@
         </w:drawing>
       </w:r>
     </w:p>
-    <w:p/>
-    <w:p>
-      <w:pPr>
-        <w:keepNext/>
-      </w:pPr>
-    </w:p>
-    <w:p>
-      <w:pPr>
-        <w:spacing w:line="276" w:lineRule="auto"/>
-        <w:rPr>
-          <w:bCs/>
-          <w:caps/>
-          <w:color w:val="7A7A7A" w:themeColor="accent1"/>
-          <w:sz w:val="18"/>
-          <w:szCs w:val="18"/>
-        </w:rPr>
-      </w:pPr>
-      <w:r>
-        <w:rPr>
-          <w:noProof/>
-        </w:rPr>
-        <w:drawing>
-          <wp:inline distT="0" distB="0" distL="0" distR="0" wp14:anchorId="4E02B499" wp14:editId="6B248FB2">
-            <wp:extent cx="5662379" cy="4295140"/>
-            <wp:effectExtent l="0" t="0" r="0" b="0"/>
-            <wp:docPr id="1095326063" name="Imagem 1095326063" descr="Uma imagem com texto, captura de ecrã, diagrama, círculo&#10;&#10;Descrição gerada automaticamente"/>
-            <wp:cNvGraphicFramePr>
-              <a:graphicFrameLocks xmlns:a="http://schemas.openxmlformats.org/drawingml/2006/main" noChangeAspect="1"/>
-            </wp:cNvGraphicFramePr>
-            <a:graphic xmlns:a="http://schemas.openxmlformats.org/drawingml/2006/main">
-              <a:graphicData uri="http://schemas.openxmlformats.org/drawingml/2006/picture">
-                <pic:pic xmlns:pic="http://schemas.openxmlformats.org/drawingml/2006/picture">
-                  <pic:nvPicPr>
-                    <pic:cNvPr id="379207983" name="Imagem 2" descr="Uma imagem com texto, captura de ecrã, diagrama, círculo&#10;&#10;Descrição gerada automaticamente"/>
-                    <pic:cNvPicPr/>
-                  </pic:nvPicPr>
-                  <pic:blipFill>
-                    <a:blip r:embed="rId19" cstate="print">
-                      <a:extLst>
-                        <a:ext uri="{28A0092B-C50C-407E-A947-70E740481C1C}">
-                          <a14:useLocalDpi xmlns:a14="http://schemas.microsoft.com/office/drawing/2010/main" val="0"/>
-                        </a:ext>
-                      </a:extLst>
-                    </a:blip>
-                    <a:stretch>
-                      <a:fillRect/>
-                    </a:stretch>
-                  </pic:blipFill>
-                  <pic:spPr>
-                    <a:xfrm>
-                      <a:off x="0" y="0"/>
-                      <a:ext cx="5664029" cy="4296392"/>
-                    </a:xfrm>
-                    <a:prstGeom prst="rect">
-                      <a:avLst/>
-                    </a:prstGeom>
-                  </pic:spPr>
-                </pic:pic>
-              </a:graphicData>
-            </a:graphic>
-          </wp:inline>
-        </w:drawing>
-      </w:r>
-    </w:p>
-    <w:p>
-      <w:pPr>
-        <w:keepNext/>
-      </w:pPr>
-    </w:p>
-    <w:p>
-      <w:pPr>
-        <w:spacing w:line="276" w:lineRule="auto"/>
-        <w:rPr>
-          <w:bCs/>
-          <w:caps/>
-          <w:color w:val="7A7A7A" w:themeColor="accent1"/>
-          <w:sz w:val="18"/>
-          <w:szCs w:val="18"/>
-        </w:rPr>
-      </w:pPr>
-      <w:r>
-        <w:rPr>
-          <w:noProof/>
-        </w:rPr>
-        <w:drawing>
-          <wp:inline distT="0" distB="0" distL="0" distR="0" wp14:anchorId="54B49CDC" wp14:editId="62B8EB37">
-            <wp:extent cx="5662379" cy="4295140"/>
-            <wp:effectExtent l="0" t="0" r="0" b="0"/>
-            <wp:docPr id="1754455499" name="Imagem 1754455499" descr="Uma imagem com texto, captura de ecrã, diagrama, círculo&#10;&#10;Descrição gerada automaticamente"/>
-            <wp:cNvGraphicFramePr>
-              <a:graphicFrameLocks xmlns:a="http://schemas.openxmlformats.org/drawingml/2006/main" noChangeAspect="1"/>
-            </wp:cNvGraphicFramePr>
-            <a:graphic xmlns:a="http://schemas.openxmlformats.org/drawingml/2006/main">
-              <a:graphicData uri="http://schemas.openxmlformats.org/drawingml/2006/picture">
-                <pic:pic xmlns:pic="http://schemas.openxmlformats.org/drawingml/2006/picture">
-                  <pic:nvPicPr>
-                    <pic:cNvPr id="379207983" name="Imagem 2" descr="Uma imagem com texto, captura de ecrã, diagrama, círculo&#10;&#10;Descrição gerada automaticamente"/>
-                    <pic:cNvPicPr/>
-                  </pic:nvPicPr>
-                  <pic:blipFill>
-                    <a:blip r:embed="rId19" cstate="print">
-                      <a:extLst>
-                        <a:ext uri="{28A0092B-C50C-407E-A947-70E740481C1C}">
-                          <a14:useLocalDpi xmlns:a14="http://schemas.microsoft.com/office/drawing/2010/main" val="0"/>
-                        </a:ext>
-                      </a:extLst>
-                    </a:blip>
-                    <a:stretch>
-                      <a:fillRect/>
-                    </a:stretch>
-                  </pic:blipFill>
-                  <pic:spPr>
-                    <a:xfrm>
-                      <a:off x="0" y="0"/>
-                      <a:ext cx="5664029" cy="4296392"/>
-                    </a:xfrm>
-                    <a:prstGeom prst="rect">
-                      <a:avLst/>
-                    </a:prstGeom>
-                  </pic:spPr>
-                </pic:pic>
-              </a:graphicData>
-            </a:graphic>
-          </wp:inline>
-        </w:drawing>
-      </w:r>
-    </w:p>
-    <w:p/>
-    <w:p>
-      <w:pPr>
-        <w:keepNext/>
-      </w:pPr>
-    </w:p>
-    <w:p>
-      <w:pPr>
-        <w:spacing w:line="276" w:lineRule="auto"/>
-        <w:rPr>
-          <w:bCs/>
-          <w:caps/>
-          <w:color w:val="7A7A7A" w:themeColor="accent1"/>
-          <w:sz w:val="18"/>
-          <w:szCs w:val="18"/>
-        </w:rPr>
-      </w:pPr>
-      <w:r>
-        <w:rPr>
-          <w:noProof/>
-        </w:rPr>
-        <w:drawing>
-          <wp:inline distT="0" distB="0" distL="0" distR="0" wp14:anchorId="041A5BAA" wp14:editId="78229B9E">
-            <wp:extent cx="5662379" cy="4295140"/>
-            <wp:effectExtent l="0" t="0" r="0" b="0"/>
-            <wp:docPr id="1939140557" name="Imagem 1939140557" descr="Uma imagem com texto, captura de ecrã, diagrama, círculo&#10;&#10;Descrição gerada automaticamente"/>
-            <wp:cNvGraphicFramePr>
-              <a:graphicFrameLocks xmlns:a="http://schemas.openxmlformats.org/drawingml/2006/main" noChangeAspect="1"/>
-            </wp:cNvGraphicFramePr>
-            <a:graphic xmlns:a="http://schemas.openxmlformats.org/drawingml/2006/main">
-              <a:graphicData uri="http://schemas.openxmlformats.org/drawingml/2006/picture">
-                <pic:pic xmlns:pic="http://schemas.openxmlformats.org/drawingml/2006/picture">
-                  <pic:nvPicPr>
-                    <pic:cNvPr id="379207983" name="Imagem 2" descr="Uma imagem com texto, captura de ecrã, diagrama, círculo&#10;&#10;Descrição gerada automaticamente"/>
-                    <pic:cNvPicPr/>
-                  </pic:nvPicPr>
-                  <pic:blipFill>
-                    <a:blip r:embed="rId19" cstate="print">
-                      <a:extLst>
-                        <a:ext uri="{28A0092B-C50C-407E-A947-70E740481C1C}">
-                          <a14:useLocalDpi xmlns:a14="http://schemas.microsoft.com/office/drawing/2010/main" val="0"/>
-                        </a:ext>
-                      </a:extLst>
-                    </a:blip>
-                    <a:stretch>
-                      <a:fillRect/>
-                    </a:stretch>
-                  </pic:blipFill>
-                  <pic:spPr>
-                    <a:xfrm>
-                      <a:off x="0" y="0"/>
-                      <a:ext cx="5664029" cy="4296392"/>
-                    </a:xfrm>
-                    <a:prstGeom prst="rect">
-                      <a:avLst/>
-                    </a:prstGeom>
-                  </pic:spPr>
-                </pic:pic>
-              </a:graphicData>
-            </a:graphic>
-          </wp:inline>
-        </w:drawing>
-      </w:r>
-    </w:p>
-    <w:p/>
-    <w:p>
-      <w:pPr>
-        <w:keepNext/>
-      </w:pPr>
-    </w:p>
-    <w:p>
-      <w:pPr>
-        <w:spacing w:line="276" w:lineRule="auto"/>
-        <w:rPr>
-          <w:bCs/>
-          <w:caps/>
-          <w:color w:val="7A7A7A" w:themeColor="accent1"/>
-          <w:sz w:val="18"/>
-          <w:szCs w:val="18"/>
-        </w:rPr>
-      </w:pPr>
-      <w:r>
-        <w:rPr>
-          <w:noProof/>
-        </w:rPr>
-        <w:drawing>
-          <wp:inline distT="0" distB="0" distL="0" distR="0" wp14:anchorId="4E1A55D5" wp14:editId="7E9368A6">
-            <wp:extent cx="5662379" cy="4295140"/>
-            <wp:effectExtent l="0" t="0" r="0" b="0"/>
-            <wp:docPr id="1879279684" name="Imagem 1879279684" descr="Uma imagem com texto, captura de ecrã, diagrama, círculo&#10;&#10;Descrição gerada automaticamente"/>
-            <wp:cNvGraphicFramePr>
-              <a:graphicFrameLocks xmlns:a="http://schemas.openxmlformats.org/drawingml/2006/main" noChangeAspect="1"/>
-            </wp:cNvGraphicFramePr>
-            <a:graphic xmlns:a="http://schemas.openxmlformats.org/drawingml/2006/main">
-              <a:graphicData uri="http://schemas.openxmlformats.org/drawingml/2006/picture">
-                <pic:pic xmlns:pic="http://schemas.openxmlformats.org/drawingml/2006/picture">
-                  <pic:nvPicPr>
-                    <pic:cNvPr id="379207983" name="Imagem 2" descr="Uma imagem com texto, captura de ecrã, diagrama, círculo&#10;&#10;Descrição gerada automaticamente"/>
-                    <pic:cNvPicPr/>
-                  </pic:nvPicPr>
-                  <pic:blipFill>
-                    <a:blip r:embed="rId19" cstate="print">
-                      <a:extLst>
-                        <a:ext uri="{28A0092B-C50C-407E-A947-70E740481C1C}">
-                          <a14:useLocalDpi xmlns:a14="http://schemas.microsoft.com/office/drawing/2010/main" val="0"/>
-                        </a:ext>
-                      </a:extLst>
-                    </a:blip>
-                    <a:stretch>
-                      <a:fillRect/>
-                    </a:stretch>
-                  </pic:blipFill>
-                  <pic:spPr>
-                    <a:xfrm>
-                      <a:off x="0" y="0"/>
-                      <a:ext cx="5664029" cy="4296392"/>
-                    </a:xfrm>
-                    <a:prstGeom prst="rect">
-                      <a:avLst/>
-                    </a:prstGeom>
-                  </pic:spPr>
-                </pic:pic>
-              </a:graphicData>
-            </a:graphic>
-          </wp:inline>
-        </w:drawing>
-      </w:r>
-    </w:p>
-    <w:p/>
-    <w:p>
-      <w:pPr>
-        <w:keepNext/>
-      </w:pPr>
-    </w:p>
-    <w:p>
-      <w:pPr>
-        <w:spacing w:line="276" w:lineRule="auto"/>
-        <w:rPr>
-          <w:bCs/>
-          <w:caps/>
-          <w:color w:val="7A7A7A" w:themeColor="accent1"/>
-          <w:sz w:val="18"/>
-          <w:szCs w:val="18"/>
-        </w:rPr>
-      </w:pPr>
-      <w:r>
-        <w:rPr>
-          <w:noProof/>
-        </w:rPr>
-        <w:drawing>
-          <wp:inline distT="0" distB="0" distL="0" distR="0" wp14:anchorId="4FD62F10" wp14:editId="703A1062">
-            <wp:extent cx="5662379" cy="4295140"/>
-            <wp:effectExtent l="0" t="0" r="0" b="0"/>
-            <wp:docPr id="1034536687" name="Imagem 1034536687" descr="Uma imagem com texto, captura de ecrã, diagrama, círculo&#10;&#10;Descrição gerada automaticamente"/>
-            <wp:cNvGraphicFramePr>
-              <a:graphicFrameLocks xmlns:a="http://schemas.openxmlformats.org/drawingml/2006/main" noChangeAspect="1"/>
-            </wp:cNvGraphicFramePr>
-            <a:graphic xmlns:a="http://schemas.openxmlformats.org/drawingml/2006/main">
-              <a:graphicData uri="http://schemas.openxmlformats.org/drawingml/2006/picture">
-                <pic:pic xmlns:pic="http://schemas.openxmlformats.org/drawingml/2006/picture">
-                  <pic:nvPicPr>
-                    <pic:cNvPr id="379207983" name="Imagem 2" descr="Uma imagem com texto, captura de ecrã, diagrama, círculo&#10;&#10;Descrição gerada automaticamente"/>
-                    <pic:cNvPicPr/>
-                  </pic:nvPicPr>
-                  <pic:blipFill>
-                    <a:blip r:embed="rId19" cstate="print">
-                      <a:extLst>
-                        <a:ext uri="{28A0092B-C50C-407E-A947-70E740481C1C}">
-                          <a14:useLocalDpi xmlns:a14="http://schemas.microsoft.com/office/drawing/2010/main" val="0"/>
-                        </a:ext>
-                      </a:extLst>
-                    </a:blip>
-                    <a:stretch>
-                      <a:fillRect/>
-                    </a:stretch>
-                  </pic:blipFill>
-                  <pic:spPr>
-                    <a:xfrm>
-                      <a:off x="0" y="0"/>
-                      <a:ext cx="5664029" cy="4296392"/>
-                    </a:xfrm>
-                    <a:prstGeom prst="rect">
-                      <a:avLst/>
-                    </a:prstGeom>
-                  </pic:spPr>
-                </pic:pic>
-              </a:graphicData>
-            </a:graphic>
-          </wp:inline>
-        </w:drawing>
-      </w:r>
-    </w:p>
-    <w:p>
-      <w:pPr>
-        <w:keepNext/>
-      </w:pPr>
-    </w:p>
-    <w:p>
-      <w:pPr>
-        <w:spacing w:line="276" w:lineRule="auto"/>
-        <w:rPr>
-          <w:bCs/>
-          <w:caps/>
-          <w:color w:val="7A7A7A" w:themeColor="accent1"/>
-          <w:sz w:val="18"/>
-          <w:szCs w:val="18"/>
-        </w:rPr>
-      </w:pPr>
-      <w:r>
-        <w:rPr>
-          <w:noProof/>
-        </w:rPr>
-        <w:drawing>
-          <wp:inline distT="0" distB="0" distL="0" distR="0" wp14:anchorId="35E9E870" wp14:editId="68A3D548">
-            <wp:extent cx="5662379" cy="4295140"/>
-            <wp:effectExtent l="0" t="0" r="0" b="0"/>
-            <wp:docPr id="2117821540" name="Imagem 2117821540" descr="Uma imagem com texto, captura de ecrã, diagrama, círculo&#10;&#10;Descrição gerada automaticamente"/>
-            <wp:cNvGraphicFramePr>
-              <a:graphicFrameLocks xmlns:a="http://schemas.openxmlformats.org/drawingml/2006/main" noChangeAspect="1"/>
-            </wp:cNvGraphicFramePr>
-            <a:graphic xmlns:a="http://schemas.openxmlformats.org/drawingml/2006/main">
-              <a:graphicData uri="http://schemas.openxmlformats.org/drawingml/2006/picture">
-                <pic:pic xmlns:pic="http://schemas.openxmlformats.org/drawingml/2006/picture">
-                  <pic:nvPicPr>
-                    <pic:cNvPr id="379207983" name="Imagem 2" descr="Uma imagem com texto, captura de ecrã, diagrama, círculo&#10;&#10;Descrição gerada automaticamente"/>
-                    <pic:cNvPicPr/>
-                  </pic:nvPicPr>
-                  <pic:blipFill>
-                    <a:blip r:embed="rId19" cstate="print">
-                      <a:extLst>
-                        <a:ext uri="{28A0092B-C50C-407E-A947-70E740481C1C}">
-                          <a14:useLocalDpi xmlns:a14="http://schemas.microsoft.com/office/drawing/2010/main" val="0"/>
-                        </a:ext>
-                      </a:extLst>
-                    </a:blip>
-                    <a:stretch>
-                      <a:fillRect/>
-                    </a:stretch>
-                  </pic:blipFill>
-                  <pic:spPr>
-                    <a:xfrm>
-                      <a:off x="0" y="0"/>
-                      <a:ext cx="5664029" cy="4296392"/>
-                    </a:xfrm>
-                    <a:prstGeom prst="rect">
-                      <a:avLst/>
-                    </a:prstGeom>
-                  </pic:spPr>
-                </pic:pic>
-              </a:graphicData>
-            </a:graphic>
-          </wp:inline>
-        </w:drawing>
-      </w:r>
-    </w:p>
-    <w:p/>
-    <w:p>
-      <w:pPr>
-        <w:keepNext/>
-      </w:pPr>
-    </w:p>
-    <w:p>
-      <w:pPr>
-        <w:spacing w:line="276" w:lineRule="auto"/>
-        <w:rPr>
-          <w:bCs/>
-          <w:caps/>
-          <w:color w:val="7A7A7A" w:themeColor="accent1"/>
-          <w:sz w:val="18"/>
-          <w:szCs w:val="18"/>
-        </w:rPr>
-      </w:pPr>
-      <w:r>
-        <w:rPr>
-          <w:noProof/>
-        </w:rPr>
-        <w:drawing>
-          <wp:inline distT="0" distB="0" distL="0" distR="0" wp14:anchorId="5F2D0E32" wp14:editId="7078E2DB">
-            <wp:extent cx="5662379" cy="4295140"/>
-            <wp:effectExtent l="0" t="0" r="0" b="0"/>
-            <wp:docPr id="379207983" name="Imagem 2" descr="Uma imagem com texto, captura de ecrã, diagrama, círculo&#10;&#10;Descrição gerada automaticamente"/>
-            <wp:cNvGraphicFramePr>
-              <a:graphicFrameLocks xmlns:a="http://schemas.openxmlformats.org/drawingml/2006/main" noChangeAspect="1"/>
-            </wp:cNvGraphicFramePr>
-            <a:graphic xmlns:a="http://schemas.openxmlformats.org/drawingml/2006/main">
-              <a:graphicData uri="http://schemas.openxmlformats.org/drawingml/2006/picture">
-                <pic:pic xmlns:pic="http://schemas.openxmlformats.org/drawingml/2006/picture">
-                  <pic:nvPicPr>
-                    <pic:cNvPr id="379207983" name="Imagem 2" descr="Uma imagem com texto, captura de ecrã, diagrama, círculo&#10;&#10;Descrição gerada automaticamente"/>
-                    <pic:cNvPicPr/>
-                  </pic:nvPicPr>
-                  <pic:blipFill>
-                    <a:blip r:embed="rId19" cstate="print">
-                      <a:extLst>
-                        <a:ext uri="{28A0092B-C50C-407E-A947-70E740481C1C}">
-                          <a14:useLocalDpi xmlns:a14="http://schemas.microsoft.com/office/drawing/2010/main" val="0"/>
-                        </a:ext>
-                      </a:extLst>
-                    </a:blip>
-                    <a:stretch>
-                      <a:fillRect/>
-                    </a:stretch>
-                  </pic:blipFill>
-                  <pic:spPr>
-                    <a:xfrm>
-                      <a:off x="0" y="0"/>
-                      <a:ext cx="5664029" cy="4296392"/>
-                    </a:xfrm>
-                    <a:prstGeom prst="rect">
-                      <a:avLst/>
-                    </a:prstGeom>
-                  </pic:spPr>
-                </pic:pic>
-              </a:graphicData>
-            </a:graphic>
-          </wp:inline>
-        </w:drawing>
+    <w:p>
+      <w:pPr>
+        <w:pStyle w:val="Legenda"/>
+        <w:jc w:val="center"/>
+      </w:pPr>
+      <w:r>
+        <w:t xml:space="preserve">Figura </w:t>
+      </w:r>
+      <w:fldSimple w:instr=" SEQ Figura \* ARABIC ">
+        <w:r>
+          <w:rPr>
+            <w:noProof/>
+          </w:rPr>
+          <w:t>7</w:t>
+        </w:r>
+      </w:fldSimple>
+      <w:r>
+        <w:t>: CASO DE USO 6</w:t>
       </w:r>
     </w:p>
     <w:sectPr>
@@ -7326,6 +6861,95 @@
       </w:pPr>
     </w:lvl>
   </w:abstractNum>
+  <w:abstractNum w:abstractNumId="19" w15:restartNumberingAfterBreak="0">
+    <w:nsid w:val="7E6778BE"/>
+    <w:multiLevelType w:val="hybridMultilevel"/>
+    <w:tmpl w:val="69AA2C10"/>
+    <w:lvl w:ilvl="0" w:tplc="FFFFFFFF">
+      <w:start w:val="1"/>
+      <w:numFmt w:val="decimal"/>
+      <w:lvlText w:val="%1."/>
+      <w:lvlJc w:val="left"/>
+      <w:pPr>
+        <w:ind w:left="720" w:hanging="360"/>
+      </w:pPr>
+      <w:rPr>
+        <w:rFonts w:hint="default"/>
+      </w:rPr>
+    </w:lvl>
+    <w:lvl w:ilvl="1" w:tplc="FFFFFFFF" w:tentative="1">
+      <w:start w:val="1"/>
+      <w:numFmt w:val="lowerLetter"/>
+      <w:lvlText w:val="%2."/>
+      <w:lvlJc w:val="left"/>
+      <w:pPr>
+        <w:ind w:left="1440" w:hanging="360"/>
+      </w:pPr>
+    </w:lvl>
+    <w:lvl w:ilvl="2" w:tplc="FFFFFFFF" w:tentative="1">
+      <w:start w:val="1"/>
+      <w:numFmt w:val="lowerRoman"/>
+      <w:lvlText w:val="%3."/>
+      <w:lvlJc w:val="right"/>
+      <w:pPr>
+        <w:ind w:left="2160" w:hanging="180"/>
+      </w:pPr>
+    </w:lvl>
+    <w:lvl w:ilvl="3" w:tplc="FFFFFFFF" w:tentative="1">
+      <w:start w:val="1"/>
+      <w:numFmt w:val="decimal"/>
+      <w:lvlText w:val="%4."/>
+      <w:lvlJc w:val="left"/>
+      <w:pPr>
+        <w:ind w:left="2880" w:hanging="360"/>
+      </w:pPr>
+    </w:lvl>
+    <w:lvl w:ilvl="4" w:tplc="FFFFFFFF" w:tentative="1">
+      <w:start w:val="1"/>
+      <w:numFmt w:val="lowerLetter"/>
+      <w:lvlText w:val="%5."/>
+      <w:lvlJc w:val="left"/>
+      <w:pPr>
+        <w:ind w:left="3600" w:hanging="360"/>
+      </w:pPr>
+    </w:lvl>
+    <w:lvl w:ilvl="5" w:tplc="FFFFFFFF" w:tentative="1">
+      <w:start w:val="1"/>
+      <w:numFmt w:val="lowerRoman"/>
+      <w:lvlText w:val="%6."/>
+      <w:lvlJc w:val="right"/>
+      <w:pPr>
+        <w:ind w:left="4320" w:hanging="180"/>
+      </w:pPr>
+    </w:lvl>
+    <w:lvl w:ilvl="6" w:tplc="FFFFFFFF" w:tentative="1">
+      <w:start w:val="1"/>
+      <w:numFmt w:val="decimal"/>
+      <w:lvlText w:val="%7."/>
+      <w:lvlJc w:val="left"/>
+      <w:pPr>
+        <w:ind w:left="5040" w:hanging="360"/>
+      </w:pPr>
+    </w:lvl>
+    <w:lvl w:ilvl="7" w:tplc="FFFFFFFF" w:tentative="1">
+      <w:start w:val="1"/>
+      <w:numFmt w:val="lowerLetter"/>
+      <w:lvlText w:val="%8."/>
+      <w:lvlJc w:val="left"/>
+      <w:pPr>
+        <w:ind w:left="5760" w:hanging="360"/>
+      </w:pPr>
+    </w:lvl>
+    <w:lvl w:ilvl="8" w:tplc="FFFFFFFF" w:tentative="1">
+      <w:start w:val="1"/>
+      <w:numFmt w:val="lowerRoman"/>
+      <w:lvlText w:val="%9."/>
+      <w:lvlJc w:val="right"/>
+      <w:pPr>
+        <w:ind w:left="6480" w:hanging="180"/>
+      </w:pPr>
+    </w:lvl>
+  </w:abstractNum>
   <w:num w:numId="1" w16cid:durableId="222329922">
     <w:abstractNumId w:val="7"/>
   </w:num>
@@ -7382,6 +7006,9 @@
   </w:num>
   <w:num w:numId="19" w16cid:durableId="1862668956">
     <w:abstractNumId w:val="12"/>
+  </w:num>
+  <w:num w:numId="20" w16cid:durableId="1716156617">
+    <w:abstractNumId w:val="19"/>
   </w:num>
 </w:numbering>
 </file>
@@ -8859,21 +8486,6 @@
 </file>
 
 <file path=customXml/item1.xml><?xml version="1.0" encoding="utf-8"?>
-<p:properties xmlns:p="http://schemas.microsoft.com/office/2006/metadata/properties" xmlns:xsi="http://www.w3.org/2001/XMLSchema-instance" xmlns:pc="http://schemas.microsoft.com/office/infopath/2007/PartnerControls">
-  <documentManagement>
-    <lcf76f155ced4ddcb4097134ff3c332f xmlns="107d99b3-02e4-4bda-afd6-0d602f3bd5c8">
-      <Terms xmlns="http://schemas.microsoft.com/office/infopath/2007/PartnerControls"/>
-    </lcf76f155ced4ddcb4097134ff3c332f>
-    <TaxCatchAll xmlns="3a5e273b-f3c1-49bb-ae86-553c01c21a69" xsi:nil="true"/>
-  </documentManagement>
-</p:properties>
-</file>
-
-<file path=customXml/item2.xml><?xml version="1.0" encoding="utf-8"?>
-<b:Sources xmlns:b="http://schemas.openxmlformats.org/officeDocument/2006/bibliography" xmlns="http://schemas.openxmlformats.org/officeDocument/2006/bibliography" SelectedStyle="\APASixthEditionOfficeOnline.xsl" StyleName="APA" Version="6"/>
-</file>
-
-<file path=customXml/item3.xml><?xml version="1.0" encoding="utf-8"?>
 <?mso-contentType ?>
 <FormTemplates xmlns="http://schemas.microsoft.com/sharepoint/v3/contenttype/forms">
   <Display>DocumentLibraryForm</Display>
@@ -8882,7 +8494,7 @@
 </FormTemplates>
 </file>
 
-<file path=customXml/item4.xml><?xml version="1.0" encoding="utf-8"?>
+<file path=customXml/item2.xml><?xml version="1.0" encoding="utf-8"?>
 <ct:contentTypeSchema xmlns:ct="http://schemas.microsoft.com/office/2006/metadata/contentType" xmlns:ma="http://schemas.microsoft.com/office/2006/metadata/properties/metaAttributes" ct:_="" ma:_="" ma:contentTypeName="Documento" ma:contentTypeID="0x0101002BFDFA1DFAAEFA43805792913F30F19F" ma:contentTypeVersion="9" ma:contentTypeDescription="Crie um novo documento." ma:contentTypeScope="" ma:versionID="5fdb13e7f70a29233802d047cc69c416">
   <xsd:schema xmlns:xsd="http://www.w3.org/2001/XMLSchema" xmlns:xs="http://www.w3.org/2001/XMLSchema" xmlns:p="http://schemas.microsoft.com/office/2006/metadata/properties" xmlns:ns2="107d99b3-02e4-4bda-afd6-0d602f3bd5c8" xmlns:ns3="3a5e273b-f3c1-49bb-ae86-553c01c21a69" targetNamespace="http://schemas.microsoft.com/office/2006/metadata/properties" ma:root="true" ma:fieldsID="f1ea7bae1abe1a969429d22d7ed04778" ns2:_="" ns3:_="">
     <xsd:import namespace="107d99b3-02e4-4bda-afd6-0d602f3bd5c8"/>
@@ -9065,26 +8677,22 @@
 </ct:contentTypeSchema>
 </file>
 
-<file path=customXml/itemProps1.xml><?xml version="1.0" encoding="utf-8"?>
-<ds:datastoreItem xmlns:ds="http://schemas.openxmlformats.org/officeDocument/2006/customXml" ds:itemID="{4BC52B65-B9B0-4AF9-A74A-8CA75591DCC6}">
-  <ds:schemaRefs>
-    <ds:schemaRef ds:uri="http://schemas.microsoft.com/office/2006/metadata/properties"/>
-    <ds:schemaRef ds:uri="http://schemas.microsoft.com/office/infopath/2007/PartnerControls"/>
-    <ds:schemaRef ds:uri="107d99b3-02e4-4bda-afd6-0d602f3bd5c8"/>
-    <ds:schemaRef ds:uri="3a5e273b-f3c1-49bb-ae86-553c01c21a69"/>
-  </ds:schemaRefs>
-</ds:datastoreItem>
+<file path=customXml/item3.xml><?xml version="1.0" encoding="utf-8"?>
+<p:properties xmlns:p="http://schemas.microsoft.com/office/2006/metadata/properties" xmlns:xsi="http://www.w3.org/2001/XMLSchema-instance" xmlns:pc="http://schemas.microsoft.com/office/infopath/2007/PartnerControls">
+  <documentManagement>
+    <lcf76f155ced4ddcb4097134ff3c332f xmlns="107d99b3-02e4-4bda-afd6-0d602f3bd5c8">
+      <Terms xmlns="http://schemas.microsoft.com/office/infopath/2007/PartnerControls"/>
+    </lcf76f155ced4ddcb4097134ff3c332f>
+    <TaxCatchAll xmlns="3a5e273b-f3c1-49bb-ae86-553c01c21a69" xsi:nil="true"/>
+  </documentManagement>
+</p:properties>
 </file>
 
-<file path=customXml/itemProps2.xml><?xml version="1.0" encoding="utf-8"?>
-<ds:datastoreItem xmlns:ds="http://schemas.openxmlformats.org/officeDocument/2006/customXml" ds:itemID="{681F9A17-8C98-486C-A585-4C0DA01F7878}">
-  <ds:schemaRefs>
-    <ds:schemaRef ds:uri="http://schemas.openxmlformats.org/officeDocument/2006/bibliography"/>
-  </ds:schemaRefs>
-</ds:datastoreItem>
+<file path=customXml/item4.xml><?xml version="1.0" encoding="utf-8"?>
+<b:Sources xmlns:b="http://schemas.openxmlformats.org/officeDocument/2006/bibliography" xmlns="http://schemas.openxmlformats.org/officeDocument/2006/bibliography" SelectedStyle="\APASixthEditionOfficeOnline.xsl" StyleName="APA" Version="6"/>
 </file>
 
-<file path=customXml/itemProps3.xml><?xml version="1.0" encoding="utf-8"?>
+<file path=customXml/itemProps1.xml><?xml version="1.0" encoding="utf-8"?>
 <ds:datastoreItem xmlns:ds="http://schemas.openxmlformats.org/officeDocument/2006/customXml" ds:itemID="{393CF881-E078-4C14-8534-B6BC6E27F719}">
   <ds:schemaRefs>
     <ds:schemaRef ds:uri="http://schemas.microsoft.com/sharepoint/v3/contenttype/forms"/>
@@ -9092,7 +8700,7 @@
 </ds:datastoreItem>
 </file>
 
-<file path=customXml/itemProps4.xml><?xml version="1.0" encoding="utf-8"?>
+<file path=customXml/itemProps2.xml><?xml version="1.0" encoding="utf-8"?>
 <ds:datastoreItem xmlns:ds="http://schemas.openxmlformats.org/officeDocument/2006/customXml" ds:itemID="{1C2F9D6E-5150-459D-888E-7EFC5A8A876D}">
   <ds:schemaRefs>
     <ds:schemaRef ds:uri="http://schemas.microsoft.com/office/2006/metadata/contentType"/>
@@ -9109,4 +8717,23 @@
     <ds:schemaRef ds:uri="http://schemas.microsoft.com/internal/obd"/>
   </ds:schemaRefs>
 </ds:datastoreItem>
+</file>
+
+<file path=customXml/itemProps3.xml><?xml version="1.0" encoding="utf-8"?>
+<ds:datastoreItem xmlns:ds="http://schemas.openxmlformats.org/officeDocument/2006/customXml" ds:itemID="{4BC52B65-B9B0-4AF9-A74A-8CA75591DCC6}">
+  <ds:schemaRefs>
+    <ds:schemaRef ds:uri="http://schemas.microsoft.com/office/2006/metadata/properties"/>
+    <ds:schemaRef ds:uri="http://schemas.microsoft.com/office/infopath/2007/PartnerControls"/>
+    <ds:schemaRef ds:uri="107d99b3-02e4-4bda-afd6-0d602f3bd5c8"/>
+    <ds:schemaRef ds:uri="3a5e273b-f3c1-49bb-ae86-553c01c21a69"/>
+  </ds:schemaRefs>
+</ds:datastoreItem>
+</file>
+
+<file path=customXml/itemProps4.xml><?xml version="1.0" encoding="utf-8"?>
+<ds:datastoreItem xmlns:ds="http://schemas.openxmlformats.org/officeDocument/2006/customXml" ds:itemID="{681F9A17-8C98-486C-A585-4C0DA01F7878}">
+  <ds:schemaRefs>
+    <ds:schemaRef ds:uri="http://schemas.openxmlformats.org/officeDocument/2006/bibliography"/>
+  </ds:schemaRefs>
+</ds:datastoreItem>
 </file>
</xml_diff>

<commit_message>
Descrição de Classes Terminada
</commit_message>
<xml_diff>
--- a/Documento/Trabalho_Eng_Req_V6.docx
+++ b/Documento/Trabalho_Eng_Req_V6.docx
@@ -1960,11 +1960,24 @@
         <w:ind w:firstLine="709"/>
       </w:pPr>
       <w:r>
-        <w:t>Os únicos documentos passiveis de importação serão documento PDF que terão obrigatoriamente de ter o seu nome terminado em visao_FEAP.pdf ou visao_Fornecedor.pdf, podendo ser importado um documento visao_FEAP sem o documento de visao</w:t>
+        <w:t xml:space="preserve">Os únicos documentos passiveis de importação serão documento PDF que terão obrigatoriamente de ter o seu nome terminado em visao_FEAP.pdf ou visao_Fornecedor.pdf, podendo ser importado um documento </w:t>
+      </w:r>
+      <w:proofErr w:type="spellStart"/>
+      <w:r>
+        <w:t>visao_FEAP</w:t>
+      </w:r>
+      <w:proofErr w:type="spellEnd"/>
+      <w:r>
+        <w:t xml:space="preserve"> sem o documento de </w:t>
+      </w:r>
+      <w:proofErr w:type="spellStart"/>
+      <w:r>
+        <w:t>visao</w:t>
       </w:r>
       <w:r>
         <w:t>_fornecedor</w:t>
       </w:r>
+      <w:proofErr w:type="spellEnd"/>
       <w:r>
         <w:t>, mas não podendo acontecer o inverso.</w:t>
       </w:r>
@@ -4046,7 +4059,15 @@
     </w:p>
     <w:p>
       <w:r>
-        <w:t>Utilizadores acedem ao formulario de consulta de documentação FE-AP</w:t>
+        <w:t xml:space="preserve">Utilizadores acedem ao </w:t>
+      </w:r>
+      <w:proofErr w:type="spellStart"/>
+      <w:r>
+        <w:t>formulario</w:t>
+      </w:r>
+      <w:proofErr w:type="spellEnd"/>
+      <w:r>
+        <w:t xml:space="preserve"> de consulta de documentação FE-AP</w:t>
       </w:r>
       <w:r>
         <w:t>.</w:t>
@@ -4338,12 +4359,22 @@
           <w:numId w:val="21"/>
         </w:numPr>
       </w:pPr>
-      <w:r>
-        <w:t>sNomeBinario: St</w:t>
+      <w:proofErr w:type="spellStart"/>
+      <w:r>
+        <w:t>sNomeBinario</w:t>
+      </w:r>
+      <w:proofErr w:type="spellEnd"/>
+      <w:r>
+        <w:t xml:space="preserve">: </w:t>
+      </w:r>
+      <w:proofErr w:type="spellStart"/>
+      <w:r>
+        <w:t>St</w:t>
       </w:r>
       <w:r>
         <w:t>ring</w:t>
       </w:r>
+      <w:proofErr w:type="spellEnd"/>
     </w:p>
     <w:p>
       <w:pPr>
@@ -4368,8 +4399,13 @@
           <w:numId w:val="21"/>
         </w:numPr>
       </w:pPr>
-      <w:r>
-        <w:t>byDocumento: Byte()</w:t>
+      <w:proofErr w:type="spellStart"/>
+      <w:r>
+        <w:t>byDocumento</w:t>
+      </w:r>
+      <w:proofErr w:type="spellEnd"/>
+      <w:r>
+        <w:t>: Byte()</w:t>
       </w:r>
     </w:p>
     <w:p>
@@ -4381,7 +4417,15 @@
         </w:numPr>
       </w:pPr>
       <w:r>
-        <w:t>Recebe o array de bytes do documento PDF a inserir em sistema.</w:t>
+        <w:t xml:space="preserve">Recebe o </w:t>
+      </w:r>
+      <w:proofErr w:type="spellStart"/>
+      <w:r>
+        <w:t>array</w:t>
+      </w:r>
+      <w:proofErr w:type="spellEnd"/>
+      <w:r>
+        <w:t xml:space="preserve"> de bytes do documento PDF a inserir em sistema.</w:t>
       </w:r>
     </w:p>
     <w:p>
@@ -4397,9 +4441,19 @@
           <w:numId w:val="21"/>
         </w:numPr>
       </w:pPr>
-      <w:r>
-        <w:t>sHashBinario: String</w:t>
-      </w:r>
+      <w:proofErr w:type="spellStart"/>
+      <w:r>
+        <w:t>sHashBinario</w:t>
+      </w:r>
+      <w:proofErr w:type="spellEnd"/>
+      <w:r>
+        <w:t xml:space="preserve">: </w:t>
+      </w:r>
+      <w:proofErr w:type="spellStart"/>
+      <w:r>
+        <w:t>String</w:t>
+      </w:r>
+      <w:proofErr w:type="spellEnd"/>
     </w:p>
     <w:p>
       <w:pPr>
@@ -4410,7 +4464,23 @@
         </w:numPr>
       </w:pPr>
       <w:r>
-        <w:t>Recebe hash de controlo gerada a partir do array de bytes</w:t>
+        <w:t xml:space="preserve">Recebe </w:t>
+      </w:r>
+      <w:proofErr w:type="spellStart"/>
+      <w:r>
+        <w:t>hash</w:t>
+      </w:r>
+      <w:proofErr w:type="spellEnd"/>
+      <w:r>
+        <w:t xml:space="preserve"> de controlo gerada a partir do </w:t>
+      </w:r>
+      <w:proofErr w:type="spellStart"/>
+      <w:r>
+        <w:t>array</w:t>
+      </w:r>
+      <w:proofErr w:type="spellEnd"/>
+      <w:r>
+        <w:t xml:space="preserve"> de bytes</w:t>
       </w:r>
       <w:r>
         <w:t>.</w:t>
@@ -4430,8 +4500,13 @@
           <w:numId w:val="21"/>
         </w:numPr>
       </w:pPr>
-      <w:r>
-        <w:t>iTipoClassificador: inteiro</w:t>
+      <w:proofErr w:type="spellStart"/>
+      <w:r>
+        <w:t>iTipoClassificador</w:t>
+      </w:r>
+      <w:proofErr w:type="spellEnd"/>
+      <w:r>
+        <w:t>: inteiro</w:t>
       </w:r>
     </w:p>
     <w:p>
@@ -4466,8 +4541,13 @@
           <w:numId w:val="21"/>
         </w:numPr>
       </w:pPr>
-      <w:r>
-        <w:t>idLogin: inteiro</w:t>
+      <w:proofErr w:type="spellStart"/>
+      <w:r>
+        <w:t>idLogin</w:t>
+      </w:r>
+      <w:proofErr w:type="spellEnd"/>
+      <w:r>
+        <w:t>: inteiro</w:t>
       </w:r>
     </w:p>
     <w:p>
@@ -4502,9 +4582,11 @@
           <w:numId w:val="23"/>
         </w:numPr>
       </w:pPr>
+      <w:proofErr w:type="spellStart"/>
       <w:r>
         <w:t>Obter_Dados_PDF</w:t>
       </w:r>
+      <w:proofErr w:type="spellEnd"/>
       <w:r>
         <w:t xml:space="preserve">: </w:t>
       </w:r>
@@ -4544,8 +4626,13 @@
           <w:numId w:val="23"/>
         </w:numPr>
       </w:pPr>
-      <w:r>
-        <w:t>Limpar_Classe: Rotina</w:t>
+      <w:proofErr w:type="spellStart"/>
+      <w:r>
+        <w:t>Limpar_Classe</w:t>
+      </w:r>
+      <w:proofErr w:type="spellEnd"/>
+      <w:r>
+        <w:t>: Rotina</w:t>
       </w:r>
     </w:p>
     <w:p>
@@ -4629,9 +4716,11 @@
           <w:numId w:val="21"/>
         </w:numPr>
       </w:pPr>
+      <w:proofErr w:type="spellStart"/>
       <w:r>
         <w:t>idLoteClassificacao</w:t>
       </w:r>
+      <w:proofErr w:type="spellEnd"/>
       <w:r>
         <w:t xml:space="preserve">: </w:t>
       </w:r>
@@ -4668,9 +4757,11 @@
           <w:numId w:val="21"/>
         </w:numPr>
       </w:pPr>
+      <w:proofErr w:type="spellStart"/>
       <w:r>
         <w:t>tiEstadoLote</w:t>
       </w:r>
+      <w:proofErr w:type="spellEnd"/>
       <w:r>
         <w:t xml:space="preserve">: </w:t>
       </w:r>
@@ -4712,8 +4803,13 @@
           <w:numId w:val="21"/>
         </w:numPr>
       </w:pPr>
-      <w:r>
-        <w:t>TipoClassificacao: inteiro</w:t>
+      <w:proofErr w:type="spellStart"/>
+      <w:r>
+        <w:t>TipoClassificacao</w:t>
+      </w:r>
+      <w:proofErr w:type="spellEnd"/>
+      <w:r>
+        <w:t>: inteiro</w:t>
       </w:r>
     </w:p>
     <w:p>
@@ -4741,15 +4837,19 @@
           <w:numId w:val="21"/>
         </w:numPr>
       </w:pPr>
+      <w:proofErr w:type="spellStart"/>
       <w:r>
         <w:t>dtRegisto</w:t>
       </w:r>
+      <w:proofErr w:type="spellEnd"/>
       <w:r>
         <w:t xml:space="preserve">: </w:t>
       </w:r>
+      <w:proofErr w:type="spellStart"/>
       <w:r>
         <w:t>Datetime</w:t>
       </w:r>
+      <w:proofErr w:type="spellEnd"/>
     </w:p>
     <w:p>
       <w:pPr>
@@ -4777,8 +4877,13 @@
           <w:numId w:val="21"/>
         </w:numPr>
       </w:pPr>
-      <w:r>
-        <w:t>idLogin: inteiro</w:t>
+      <w:proofErr w:type="spellStart"/>
+      <w:r>
+        <w:t>idLogin</w:t>
+      </w:r>
+      <w:proofErr w:type="spellEnd"/>
+      <w:r>
+        <w:t>: inteiro</w:t>
       </w:r>
     </w:p>
     <w:p>
@@ -4816,9 +4921,11 @@
           <w:numId w:val="23"/>
         </w:numPr>
       </w:pPr>
+      <w:proofErr w:type="spellStart"/>
       <w:r>
         <w:t>Altera_Estado</w:t>
       </w:r>
+      <w:proofErr w:type="spellEnd"/>
       <w:r>
         <w:t>: Rotina</w:t>
       </w:r>
@@ -4855,9 +4962,11 @@
           <w:numId w:val="23"/>
         </w:numPr>
       </w:pPr>
+      <w:proofErr w:type="spellStart"/>
       <w:r>
         <w:t>Regista_Lote</w:t>
       </w:r>
+      <w:proofErr w:type="spellEnd"/>
       <w:r>
         <w:t>:</w:t>
       </w:r>
@@ -4874,7 +4983,15 @@
         </w:numPr>
       </w:pPr>
       <w:r>
-        <w:t>Regista o lote e preenche o atributo idloteclassificacao com o número do lote.</w:t>
+        <w:t xml:space="preserve">Regista o lote e preenche o atributo </w:t>
+      </w:r>
+      <w:proofErr w:type="spellStart"/>
+      <w:r>
+        <w:t>idloteclassificacao</w:t>
+      </w:r>
+      <w:proofErr w:type="spellEnd"/>
+      <w:r>
+        <w:t xml:space="preserve"> com o número do lote.</w:t>
       </w:r>
     </w:p>
     <w:p>
@@ -4891,8 +5008,13 @@
           <w:numId w:val="23"/>
         </w:numPr>
       </w:pPr>
-      <w:r>
-        <w:t>Elimina_Lote: Função</w:t>
+      <w:proofErr w:type="spellStart"/>
+      <w:r>
+        <w:t>Elimina_Lote</w:t>
+      </w:r>
+      <w:proofErr w:type="spellEnd"/>
+      <w:r>
+        <w:t>: Função</w:t>
       </w:r>
     </w:p>
     <w:p>
@@ -4904,7 +5026,15 @@
         </w:numPr>
       </w:pPr>
       <w:r>
-        <w:t>Elimina o lote indicado em idloteclassificacao.</w:t>
+        <w:t xml:space="preserve">Elimina o lote indicado em </w:t>
+      </w:r>
+      <w:proofErr w:type="spellStart"/>
+      <w:r>
+        <w:t>idloteclassificacao</w:t>
+      </w:r>
+      <w:proofErr w:type="spellEnd"/>
+      <w:r>
+        <w:t>.</w:t>
       </w:r>
       <w:r>
         <w:br/>
@@ -4918,8 +5048,13 @@
           <w:numId w:val="23"/>
         </w:numPr>
       </w:pPr>
-      <w:r>
-        <w:t>Altera_Tipo_Classificacao: Rotina</w:t>
+      <w:proofErr w:type="spellStart"/>
+      <w:r>
+        <w:t>Altera_Tipo_Classificacao</w:t>
+      </w:r>
+      <w:proofErr w:type="spellEnd"/>
+      <w:r>
+        <w:t>: Rotina</w:t>
       </w:r>
     </w:p>
     <w:p>
@@ -4989,8 +5124,13 @@
           <w:numId w:val="21"/>
         </w:numPr>
       </w:pPr>
-      <w:r>
-        <w:t>idLoteClassificacao: Inteiro</w:t>
+      <w:proofErr w:type="spellStart"/>
+      <w:r>
+        <w:t>idLoteClassificacao</w:t>
+      </w:r>
+      <w:proofErr w:type="spellEnd"/>
+      <w:r>
+        <w:t>: Inteiro</w:t>
       </w:r>
     </w:p>
     <w:p>
@@ -5016,9 +5156,19 @@
           <w:numId w:val="21"/>
         </w:numPr>
       </w:pPr>
-      <w:r>
-        <w:t>idBinario: int</w:t>
-      </w:r>
+      <w:proofErr w:type="spellStart"/>
+      <w:r>
+        <w:t>idBinario</w:t>
+      </w:r>
+      <w:proofErr w:type="spellEnd"/>
+      <w:r>
+        <w:t xml:space="preserve">: </w:t>
+      </w:r>
+      <w:proofErr w:type="spellStart"/>
+      <w:r>
+        <w:t>int</w:t>
+      </w:r>
+      <w:proofErr w:type="spellEnd"/>
     </w:p>
     <w:p>
       <w:pPr>
@@ -5046,8 +5196,13 @@
           <w:numId w:val="21"/>
         </w:numPr>
       </w:pPr>
-      <w:r>
-        <w:t>byDocumento: Byte()</w:t>
+      <w:proofErr w:type="spellStart"/>
+      <w:r>
+        <w:t>byDocumento</w:t>
+      </w:r>
+      <w:proofErr w:type="spellEnd"/>
+      <w:r>
+        <w:t>: Byte()</w:t>
       </w:r>
     </w:p>
     <w:p>
@@ -5059,7 +5214,15 @@
         </w:numPr>
       </w:pPr>
       <w:r>
-        <w:t>Recebe o array de bytes do documento PDF para categorização.</w:t>
+        <w:t xml:space="preserve">Recebe o </w:t>
+      </w:r>
+      <w:proofErr w:type="spellStart"/>
+      <w:r>
+        <w:t>array</w:t>
+      </w:r>
+      <w:proofErr w:type="spellEnd"/>
+      <w:r>
+        <w:t xml:space="preserve"> de bytes do documento PDF para categorização.</w:t>
       </w:r>
     </w:p>
     <w:p>
@@ -5075,9 +5238,19 @@
           <w:numId w:val="21"/>
         </w:numPr>
       </w:pPr>
-      <w:r>
-        <w:t>sHashBinario: String</w:t>
-      </w:r>
+      <w:proofErr w:type="spellStart"/>
+      <w:r>
+        <w:t>sHashBinario</w:t>
+      </w:r>
+      <w:proofErr w:type="spellEnd"/>
+      <w:r>
+        <w:t xml:space="preserve">: </w:t>
+      </w:r>
+      <w:proofErr w:type="spellStart"/>
+      <w:r>
+        <w:t>String</w:t>
+      </w:r>
+      <w:proofErr w:type="spellEnd"/>
     </w:p>
     <w:p>
       <w:pPr>
@@ -5088,7 +5261,23 @@
         </w:numPr>
       </w:pPr>
       <w:r>
-        <w:t>Recebe hash de controlo gerada a partir do array de bytes.</w:t>
+        <w:t xml:space="preserve">Recebe </w:t>
+      </w:r>
+      <w:proofErr w:type="spellStart"/>
+      <w:r>
+        <w:t>hash</w:t>
+      </w:r>
+      <w:proofErr w:type="spellEnd"/>
+      <w:r>
+        <w:t xml:space="preserve"> de controlo gerada a partir do </w:t>
+      </w:r>
+      <w:proofErr w:type="spellStart"/>
+      <w:r>
+        <w:t>array</w:t>
+      </w:r>
+      <w:proofErr w:type="spellEnd"/>
+      <w:r>
+        <w:t xml:space="preserve"> de bytes.</w:t>
       </w:r>
     </w:p>
     <w:p>
@@ -5105,9 +5294,19 @@
           <w:numId w:val="21"/>
         </w:numPr>
       </w:pPr>
-      <w:r>
-        <w:t>dtRegisto: Datetime</w:t>
-      </w:r>
+      <w:proofErr w:type="spellStart"/>
+      <w:r>
+        <w:t>dtRegisto</w:t>
+      </w:r>
+      <w:proofErr w:type="spellEnd"/>
+      <w:r>
+        <w:t xml:space="preserve">: </w:t>
+      </w:r>
+      <w:proofErr w:type="spellStart"/>
+      <w:r>
+        <w:t>Datetime</w:t>
+      </w:r>
+      <w:proofErr w:type="spellEnd"/>
     </w:p>
     <w:p>
       <w:pPr>
@@ -5135,8 +5334,13 @@
           <w:numId w:val="21"/>
         </w:numPr>
       </w:pPr>
-      <w:r>
-        <w:t>idLogin: inteiro</w:t>
+      <w:proofErr w:type="spellStart"/>
+      <w:r>
+        <w:t>idLogin</w:t>
+      </w:r>
+      <w:proofErr w:type="spellEnd"/>
+      <w:r>
+        <w:t>: inteiro</w:t>
       </w:r>
     </w:p>
     <w:p>
@@ -5168,9 +5372,11 @@
           <w:numId w:val="23"/>
         </w:numPr>
       </w:pPr>
+      <w:proofErr w:type="spellStart"/>
       <w:r>
         <w:t>Eliminar_Descritivo</w:t>
       </w:r>
+      <w:proofErr w:type="spellEnd"/>
       <w:r>
         <w:t>:</w:t>
       </w:r>
@@ -5210,6 +5416,7 @@
           <w:numId w:val="23"/>
         </w:numPr>
       </w:pPr>
+      <w:proofErr w:type="spellStart"/>
       <w:r>
         <w:t>Inserir</w:t>
       </w:r>
@@ -5219,6 +5426,7 @@
       <w:r>
         <w:t>Descritivo</w:t>
       </w:r>
+      <w:proofErr w:type="spellEnd"/>
       <w:r>
         <w:t xml:space="preserve">: </w:t>
       </w:r>
@@ -5301,8 +5509,16 @@
           <w:numId w:val="21"/>
         </w:numPr>
       </w:pPr>
-      <w:r>
-        <w:t>idClassificacao: Inteiro</w:t>
+      <w:proofErr w:type="spellStart"/>
+      <w:r>
+        <w:t>id</w:t>
+      </w:r>
+      <w:r>
+        <w:t>Integracao</w:t>
+      </w:r>
+      <w:proofErr w:type="spellEnd"/>
+      <w:r>
+        <w:t>: Inteiro</w:t>
       </w:r>
     </w:p>
     <w:p>
@@ -5314,7 +5530,19 @@
         </w:numPr>
       </w:pPr>
       <w:r>
-        <w:t>Recebe identificador ou indica o identificador do registo de categorização.</w:t>
+        <w:t xml:space="preserve">Recebe identificador ou </w:t>
+      </w:r>
+      <w:r>
+        <w:t>guarda</w:t>
+      </w:r>
+      <w:r>
+        <w:t xml:space="preserve"> o identificador do registo de </w:t>
+      </w:r>
+      <w:r>
+        <w:t>integração do documento em registo de faturação</w:t>
+      </w:r>
+      <w:r>
+        <w:t>.</w:t>
       </w:r>
       <w:r>
         <w:br/>
@@ -5328,9 +5556,22 @@
           <w:numId w:val="21"/>
         </w:numPr>
       </w:pPr>
-      <w:r>
-        <w:t>idBinario: int</w:t>
-      </w:r>
+      <w:proofErr w:type="spellStart"/>
+      <w:r>
+        <w:t>id</w:t>
+      </w:r>
+      <w:r>
+        <w:t>DocumentoClassificado</w:t>
+      </w:r>
+      <w:proofErr w:type="spellEnd"/>
+      <w:r>
+        <w:t xml:space="preserve">: </w:t>
+      </w:r>
+      <w:proofErr w:type="spellStart"/>
+      <w:r>
+        <w:t>int</w:t>
+      </w:r>
+      <w:proofErr w:type="spellEnd"/>
     </w:p>
     <w:p>
       <w:pPr>
@@ -5341,7 +5582,19 @@
         </w:numPr>
       </w:pPr>
       <w:r>
-        <w:t>Recebe o identificador do binário categorizado.</w:t>
+        <w:t>Recebe</w:t>
+      </w:r>
+      <w:r>
+        <w:t xml:space="preserve"> ou guarda o</w:t>
+      </w:r>
+      <w:r>
+        <w:t xml:space="preserve"> identificador do </w:t>
+      </w:r>
+      <w:r>
+        <w:t>registo de classificação que foi integrado em registo de faturação</w:t>
+      </w:r>
+      <w:r>
+        <w:t>.</w:t>
       </w:r>
     </w:p>
     <w:p>
@@ -5358,9 +5611,22 @@
           <w:numId w:val="21"/>
         </w:numPr>
       </w:pPr>
-      <w:r>
-        <w:t>iCodigoServico: Integer</w:t>
-      </w:r>
+      <w:proofErr w:type="spellStart"/>
+      <w:r>
+        <w:t>id</w:t>
+      </w:r>
+      <w:r>
+        <w:t>Factura</w:t>
+      </w:r>
+      <w:proofErr w:type="spellEnd"/>
+      <w:r>
+        <w:t xml:space="preserve">: </w:t>
+      </w:r>
+      <w:proofErr w:type="spellStart"/>
+      <w:r>
+        <w:t>Integer</w:t>
+      </w:r>
+      <w:proofErr w:type="spellEnd"/>
     </w:p>
     <w:p>
       <w:pPr>
@@ -5371,12 +5637,22 @@
         </w:numPr>
       </w:pPr>
       <w:r>
-        <w:t>Recebe o resultado da categorização (código de serviço ao qual o documento pertence).</w:t>
-      </w:r>
-    </w:p>
-    <w:p>
-      <w:pPr>
-        <w:pStyle w:val="PargrafodaLista"/>
+        <w:t>Recebe</w:t>
+      </w:r>
+      <w:r>
+        <w:t xml:space="preserve"> ou guarda o identificador </w:t>
+      </w:r>
+      <w:r>
+        <w:t xml:space="preserve">da fatura </w:t>
+      </w:r>
+      <w:r>
+        <w:t>ao qual o registo de integração fica associado.</w:t>
+      </w:r>
+    </w:p>
+    <w:p>
+      <w:pPr>
+        <w:pStyle w:val="PargrafodaLista"/>
+        <w:ind w:left="1440"/>
       </w:pPr>
     </w:p>
     <w:p>
@@ -5387,8 +5663,16 @@
           <w:numId w:val="21"/>
         </w:numPr>
       </w:pPr>
-      <w:r>
-        <w:t>dtClassificacao: Date</w:t>
+      <w:proofErr w:type="spellStart"/>
+      <w:r>
+        <w:t>tiEstado</w:t>
+      </w:r>
+      <w:r>
+        <w:t>Integracao</w:t>
+      </w:r>
+      <w:proofErr w:type="spellEnd"/>
+      <w:r>
+        <w:t>: Inteiro(byte)</w:t>
       </w:r>
     </w:p>
     <w:p>
@@ -5400,7 +5684,10 @@
         </w:numPr>
       </w:pPr>
       <w:r>
-        <w:t>Recebe informação da data em que o documento foi categorizado.</w:t>
+        <w:t>Recebe</w:t>
+      </w:r>
+      <w:r>
+        <w:t xml:space="preserve"> ou guardo o estado da integração (ativo, anulado, pendente, etc..)</w:t>
       </w:r>
     </w:p>
     <w:p>
@@ -5417,9 +5704,19 @@
           <w:numId w:val="21"/>
         </w:numPr>
       </w:pPr>
-      <w:r>
-        <w:t>tiEstadoRegisto: inteiro (byte)</w:t>
-      </w:r>
+      <w:proofErr w:type="spellStart"/>
+      <w:r>
+        <w:t>dtRegisto</w:t>
+      </w:r>
+      <w:proofErr w:type="spellEnd"/>
+      <w:r>
+        <w:t xml:space="preserve">: </w:t>
+      </w:r>
+      <w:proofErr w:type="spellStart"/>
+      <w:r>
+        <w:t>Datetime</w:t>
+      </w:r>
+      <w:proofErr w:type="spellEnd"/>
     </w:p>
     <w:p>
       <w:pPr>
@@ -5430,7 +5727,13 @@
         </w:numPr>
       </w:pPr>
       <w:r>
-        <w:t>Recebe o estado do registo de categorização.</w:t>
+        <w:t>Recebe informação da data e tempo em que</w:t>
+      </w:r>
+      <w:r>
+        <w:t xml:space="preserve"> o registo foi gerado</w:t>
+      </w:r>
+      <w:r>
+        <w:t>.</w:t>
       </w:r>
     </w:p>
     <w:p>
@@ -5447,8 +5750,13 @@
           <w:numId w:val="21"/>
         </w:numPr>
       </w:pPr>
-      <w:r>
-        <w:t>tiEstadoClassificacao: Inteiro(byte)</w:t>
+      <w:proofErr w:type="spellStart"/>
+      <w:r>
+        <w:t>idLoginRegisto</w:t>
+      </w:r>
+      <w:proofErr w:type="spellEnd"/>
+      <w:r>
+        <w:t>: inteiro</w:t>
       </w:r>
     </w:p>
     <w:p>
@@ -5460,7 +5768,13 @@
         </w:numPr>
       </w:pPr>
       <w:r>
-        <w:t>Recebe o estado da categorização.</w:t>
+        <w:t xml:space="preserve">Recebe o identificador do utilizador que impulsionou a </w:t>
+      </w:r>
+      <w:r>
+        <w:t>integração</w:t>
+      </w:r>
+      <w:r>
+        <w:t>.</w:t>
       </w:r>
     </w:p>
     <w:p>
@@ -5477,9 +5791,22 @@
           <w:numId w:val="21"/>
         </w:numPr>
       </w:pPr>
-      <w:r>
-        <w:t>dtRegisto: Datetime</w:t>
-      </w:r>
+      <w:proofErr w:type="spellStart"/>
+      <w:r>
+        <w:t>dt</w:t>
+      </w:r>
+      <w:r>
+        <w:t>AlterEstado</w:t>
+      </w:r>
+      <w:proofErr w:type="spellEnd"/>
+      <w:r>
+        <w:t xml:space="preserve">: </w:t>
+      </w:r>
+      <w:proofErr w:type="spellStart"/>
+      <w:r>
+        <w:t>Datetime</w:t>
+      </w:r>
+      <w:proofErr w:type="spellEnd"/>
     </w:p>
     <w:p>
       <w:pPr>
@@ -5490,10 +5817,16 @@
         </w:numPr>
       </w:pPr>
       <w:r>
-        <w:t>Recebe informação da data e tempo em que</w:t>
-      </w:r>
-      <w:r>
-        <w:t xml:space="preserve"> o registo foi gerado</w:t>
+        <w:t>Recebe informação da data e tempo em que o</w:t>
+      </w:r>
+      <w:r>
+        <w:t xml:space="preserve"> estado do registo sofreu a sua </w:t>
+      </w:r>
+      <w:r>
+        <w:t>última</w:t>
+      </w:r>
+      <w:r>
+        <w:t xml:space="preserve"> alteração</w:t>
       </w:r>
       <w:r>
         <w:t>.</w:t>
@@ -5513,8 +5846,16 @@
           <w:numId w:val="21"/>
         </w:numPr>
       </w:pPr>
-      <w:r>
-        <w:t>idLoginRegisto: inteiro</w:t>
+      <w:proofErr w:type="spellStart"/>
+      <w:r>
+        <w:t>idLogin</w:t>
+      </w:r>
+      <w:r>
+        <w:t>Estado</w:t>
+      </w:r>
+      <w:proofErr w:type="spellEnd"/>
+      <w:r>
+        <w:t>: inteiro</w:t>
       </w:r>
     </w:p>
     <w:p>
@@ -5526,7 +5867,84 @@
         </w:numPr>
       </w:pPr>
       <w:r>
-        <w:t>Recebe o identificador do utilizador que impulsionou a categorização.</w:t>
+        <w:t>Recebe o identificador do utilizador que</w:t>
+      </w:r>
+      <w:r>
+        <w:t xml:space="preserve"> executou a </w:t>
+      </w:r>
+      <w:r>
+        <w:t>última</w:t>
+      </w:r>
+      <w:r>
+        <w:t xml:space="preserve"> alteração de estado</w:t>
+      </w:r>
+      <w:r>
+        <w:t>.</w:t>
+      </w:r>
+    </w:p>
+    <w:p>
+      <w:pPr>
+        <w:spacing w:line="276" w:lineRule="auto"/>
+        <w:rPr>
+          <w:rFonts w:asciiTheme="majorHAnsi" w:eastAsiaTheme="majorEastAsia" w:hAnsiTheme="majorHAnsi" w:cstheme="majorBidi"/>
+          <w:bCs/>
+          <w:i/>
+          <w:iCs/>
+          <w:color w:val="7A7A7A" w:themeColor="accent1"/>
+        </w:rPr>
+      </w:pPr>
+      <w:r>
+        <w:br w:type="page"/>
+      </w:r>
+    </w:p>
+    <w:p>
+      <w:pPr>
+        <w:pStyle w:val="Ttulo4"/>
+      </w:pPr>
+      <w:r>
+        <w:lastRenderedPageBreak/>
+        <w:t>Métodos:</w:t>
+      </w:r>
+      <w:r>
+        <w:br/>
+      </w:r>
+    </w:p>
+    <w:p>
+      <w:pPr>
+        <w:pStyle w:val="PargrafodaLista"/>
+        <w:numPr>
+          <w:ilvl w:val="0"/>
+          <w:numId w:val="23"/>
+        </w:numPr>
+      </w:pPr>
+      <w:proofErr w:type="spellStart"/>
+      <w:r>
+        <w:t>Altera_Estado_</w:t>
+      </w:r>
+      <w:r>
+        <w:t>Integracao</w:t>
+      </w:r>
+      <w:r>
+        <w:t>:</w:t>
+      </w:r>
+      <w:r>
+        <w:t>Função</w:t>
+      </w:r>
+      <w:proofErr w:type="spellEnd"/>
+    </w:p>
+    <w:p>
+      <w:pPr>
+        <w:pStyle w:val="PargrafodaLista"/>
+        <w:numPr>
+          <w:ilvl w:val="1"/>
+          <w:numId w:val="23"/>
+        </w:numPr>
+      </w:pPr>
+      <w:r>
+        <w:t>Executa procedimento de alteração do estado do registo</w:t>
+      </w:r>
+      <w:r>
+        <w:t>.</w:t>
       </w:r>
     </w:p>
     <w:p>
@@ -5534,6 +5952,245 @@
         <w:pStyle w:val="PargrafodaLista"/>
         <w:ind w:left="1440"/>
       </w:pPr>
+    </w:p>
+    <w:p>
+      <w:pPr>
+        <w:pStyle w:val="PargrafodaLista"/>
+        <w:numPr>
+          <w:ilvl w:val="0"/>
+          <w:numId w:val="23"/>
+        </w:numPr>
+      </w:pPr>
+      <w:proofErr w:type="spellStart"/>
+      <w:r>
+        <w:t>Regista_Dados_Integracao</w:t>
+      </w:r>
+      <w:r>
+        <w:t>_Documento</w:t>
+      </w:r>
+      <w:proofErr w:type="spellEnd"/>
+      <w:r>
+        <w:t xml:space="preserve">: </w:t>
+      </w:r>
+      <w:r>
+        <w:t>Função</w:t>
+      </w:r>
+    </w:p>
+    <w:p>
+      <w:pPr>
+        <w:pStyle w:val="PargrafodaLista"/>
+        <w:numPr>
+          <w:ilvl w:val="1"/>
+          <w:numId w:val="23"/>
+        </w:numPr>
+      </w:pPr>
+      <w:r>
+        <w:t xml:space="preserve">Executa procedimento de </w:t>
+      </w:r>
+      <w:r>
+        <w:t>registo dos dados de integração de um documento classificado</w:t>
+      </w:r>
+      <w:r>
+        <w:t>.</w:t>
+      </w:r>
+    </w:p>
+    <w:p>
+      <w:pPr>
+        <w:pStyle w:val="PargrafodaLista"/>
+        <w:ind w:left="1440"/>
+      </w:pPr>
+    </w:p>
+    <w:p>
+      <w:pPr>
+        <w:pStyle w:val="PargrafodaLista"/>
+        <w:numPr>
+          <w:ilvl w:val="0"/>
+          <w:numId w:val="23"/>
+        </w:numPr>
+      </w:pPr>
+      <w:proofErr w:type="spellStart"/>
+      <w:r>
+        <w:t>Altera_Dad</w:t>
+      </w:r>
+      <w:r>
+        <w:t>o</w:t>
+      </w:r>
+      <w:r>
+        <w:t>s_Integracao</w:t>
+      </w:r>
+      <w:proofErr w:type="spellEnd"/>
+      <w:r>
+        <w:t xml:space="preserve">: </w:t>
+      </w:r>
+      <w:r>
+        <w:t>Função</w:t>
+      </w:r>
+    </w:p>
+    <w:p>
+      <w:pPr>
+        <w:pStyle w:val="PargrafodaLista"/>
+        <w:numPr>
+          <w:ilvl w:val="1"/>
+          <w:numId w:val="23"/>
+        </w:numPr>
+      </w:pPr>
+      <w:r>
+        <w:t>Executa procedimento de</w:t>
+      </w:r>
+      <w:r>
+        <w:t xml:space="preserve"> atualização dos dados de integração de um documento classificado</w:t>
+      </w:r>
+      <w:r>
+        <w:t>.</w:t>
+      </w:r>
+    </w:p>
+    <w:p>
+      <w:pPr>
+        <w:pStyle w:val="PargrafodaLista"/>
+      </w:pPr>
+    </w:p>
+    <w:p>
+      <w:pPr>
+        <w:pStyle w:val="PargrafodaLista"/>
+        <w:numPr>
+          <w:ilvl w:val="0"/>
+          <w:numId w:val="23"/>
+        </w:numPr>
+      </w:pPr>
+      <w:proofErr w:type="spellStart"/>
+      <w:r>
+        <w:t>Extracao_Listagem_Central:Rotina</w:t>
+      </w:r>
+      <w:proofErr w:type="spellEnd"/>
+    </w:p>
+    <w:p>
+      <w:pPr>
+        <w:pStyle w:val="PargrafodaLista"/>
+        <w:numPr>
+          <w:ilvl w:val="1"/>
+          <w:numId w:val="23"/>
+        </w:numPr>
+      </w:pPr>
+      <w:r>
+        <w:t>Executa procedimento de listagem de documentos na ótica da gestão central, em determinados critérios de pesquisa.</w:t>
+      </w:r>
+    </w:p>
+    <w:p>
+      <w:pPr>
+        <w:pStyle w:val="PargrafodaLista"/>
+        <w:ind w:left="1440"/>
+      </w:pPr>
+    </w:p>
+    <w:p>
+      <w:pPr>
+        <w:pStyle w:val="PargrafodaLista"/>
+        <w:numPr>
+          <w:ilvl w:val="0"/>
+          <w:numId w:val="23"/>
+        </w:numPr>
+      </w:pPr>
+      <w:proofErr w:type="spellStart"/>
+      <w:r>
+        <w:t>Extracao_Listagem_</w:t>
+      </w:r>
+      <w:r>
+        <w:t>Tribunal</w:t>
+      </w:r>
+      <w:r>
+        <w:t>:Rotina</w:t>
+      </w:r>
+      <w:proofErr w:type="spellEnd"/>
+    </w:p>
+    <w:p>
+      <w:pPr>
+        <w:pStyle w:val="PargrafodaLista"/>
+        <w:numPr>
+          <w:ilvl w:val="1"/>
+          <w:numId w:val="23"/>
+        </w:numPr>
+      </w:pPr>
+      <w:r>
+        <w:t xml:space="preserve">Executa procedimento de listagem de documentos na </w:t>
+      </w:r>
+      <w:r>
+        <w:t>ótica do tribunal</w:t>
+      </w:r>
+      <w:r>
+        <w:t>, em determinados critérios de pesquisa.</w:t>
+      </w:r>
+    </w:p>
+    <w:p>
+      <w:pPr>
+        <w:spacing w:line="276" w:lineRule="auto"/>
+      </w:pPr>
+      <w:r>
+        <w:br w:type="page"/>
+      </w:r>
+    </w:p>
+    <w:p>
+      <w:pPr>
+        <w:pStyle w:val="Ttulo3"/>
+      </w:pPr>
+      <w:r>
+        <w:lastRenderedPageBreak/>
+        <w:t xml:space="preserve">CLASSE: </w:t>
+      </w:r>
+      <w:r>
+        <w:t>Integracao</w:t>
+      </w:r>
+      <w:r>
+        <w:t>_</w:t>
+      </w:r>
+      <w:r>
+        <w:t>FACTURACAO</w:t>
+      </w:r>
+    </w:p>
+    <w:p/>
+    <w:p>
+      <w:pPr>
+        <w:pStyle w:val="Ttulo4"/>
+      </w:pPr>
+      <w:r>
+        <w:t>Origem:</w:t>
+      </w:r>
+    </w:p>
+    <w:p>
+      <w:r>
+        <w:t>Não provem de nenhum caso de uso anteriormente identificado de forma direta, a</w:t>
+      </w:r>
+      <w:r>
+        <w:t xml:space="preserve"> </w:t>
+      </w:r>
+      <w:r>
+        <w:t>existência desta provem da necessidade de gerir se o documento categorizado se encontra ou não registado em documento de faturação.</w:t>
+      </w:r>
+    </w:p>
+    <w:p>
+      <w:pPr>
+        <w:pStyle w:val="Ttulo4"/>
+      </w:pPr>
+      <w:r>
+        <w:t>Função:</w:t>
+      </w:r>
+    </w:p>
+    <w:p>
+      <w:r>
+        <w:t>Tem como função</w:t>
+      </w:r>
+      <w:r>
+        <w:t xml:space="preserve"> e gerir o estado dos documentos categorizados, nomeadamente saber em que registo de fatura o documento foi incluído</w:t>
+      </w:r>
+      <w:r>
+        <w:t>.</w:t>
+      </w:r>
+    </w:p>
+    <w:p>
+      <w:pPr>
+        <w:pStyle w:val="Ttulo4"/>
+      </w:pPr>
+      <w:r>
+        <w:t>Atributos:</w:t>
+      </w:r>
     </w:p>
     <w:p>
       <w:pPr>
@@ -5543,14 +6200,13 @@
           <w:numId w:val="21"/>
         </w:numPr>
       </w:pPr>
-      <w:r>
-        <w:t>dt</w:t>
-      </w:r>
-      <w:r>
-        <w:t>AlterEstado</w:t>
-      </w:r>
-      <w:r>
-        <w:t>: Datetime</w:t>
+      <w:proofErr w:type="spellStart"/>
+      <w:r>
+        <w:t>idClassificacao</w:t>
+      </w:r>
+      <w:proofErr w:type="spellEnd"/>
+      <w:r>
+        <w:t>: Inteiro</w:t>
       </w:r>
     </w:p>
     <w:p>
@@ -5562,20 +6218,11 @@
         </w:numPr>
       </w:pPr>
       <w:r>
-        <w:t>Recebe informação da data e tempo em que o</w:t>
-      </w:r>
-      <w:r>
-        <w:t xml:space="preserve"> estado do registo sofreu a sua ultima alteração</w:t>
-      </w:r>
-      <w:r>
-        <w:t>.</w:t>
-      </w:r>
-    </w:p>
-    <w:p>
-      <w:pPr>
-        <w:pStyle w:val="PargrafodaLista"/>
-        <w:ind w:left="1440"/>
-      </w:pPr>
+        <w:t>Recebe identificador ou indica o identificador do registo de categorização.</w:t>
+      </w:r>
+      <w:r>
+        <w:br/>
+      </w:r>
     </w:p>
     <w:p>
       <w:pPr>
@@ -5585,15 +6232,19 @@
           <w:numId w:val="21"/>
         </w:numPr>
       </w:pPr>
-      <w:r>
-        <w:t>idLogin</w:t>
-      </w:r>
-      <w:r>
-        <w:t>Estado</w:t>
-      </w:r>
-      <w:r>
-        <w:t>: inteiro</w:t>
-      </w:r>
+      <w:proofErr w:type="spellStart"/>
+      <w:r>
+        <w:t>idBinario</w:t>
+      </w:r>
+      <w:proofErr w:type="spellEnd"/>
+      <w:r>
+        <w:t xml:space="preserve">: </w:t>
+      </w:r>
+      <w:proofErr w:type="spellStart"/>
+      <w:r>
+        <w:t>int</w:t>
+      </w:r>
+      <w:proofErr w:type="spellEnd"/>
     </w:p>
     <w:p>
       <w:pPr>
@@ -5604,13 +6255,301 @@
         </w:numPr>
       </w:pPr>
       <w:r>
-        <w:t>Recebe o identificador do utilizador que</w:t>
-      </w:r>
-      <w:r>
-        <w:t xml:space="preserve"> executou a ultima alteração de estado</w:t>
-      </w:r>
-      <w:r>
-        <w:t>.</w:t>
+        <w:t>Recebe o identificador do binário categorizado.</w:t>
+      </w:r>
+    </w:p>
+    <w:p>
+      <w:pPr>
+        <w:pStyle w:val="PargrafodaLista"/>
+        <w:ind w:left="1440"/>
+      </w:pPr>
+    </w:p>
+    <w:p>
+      <w:pPr>
+        <w:pStyle w:val="PargrafodaLista"/>
+        <w:numPr>
+          <w:ilvl w:val="0"/>
+          <w:numId w:val="21"/>
+        </w:numPr>
+      </w:pPr>
+      <w:proofErr w:type="spellStart"/>
+      <w:r>
+        <w:t>iCodigoServico</w:t>
+      </w:r>
+      <w:proofErr w:type="spellEnd"/>
+      <w:r>
+        <w:t xml:space="preserve">: </w:t>
+      </w:r>
+      <w:proofErr w:type="spellStart"/>
+      <w:r>
+        <w:t>Integer</w:t>
+      </w:r>
+      <w:proofErr w:type="spellEnd"/>
+    </w:p>
+    <w:p>
+      <w:pPr>
+        <w:pStyle w:val="PargrafodaLista"/>
+        <w:numPr>
+          <w:ilvl w:val="1"/>
+          <w:numId w:val="21"/>
+        </w:numPr>
+      </w:pPr>
+      <w:r>
+        <w:t>Recebe o resultado da categorização (código de serviço ao qual o documento pertence).</w:t>
+      </w:r>
+    </w:p>
+    <w:p>
+      <w:pPr>
+        <w:pStyle w:val="PargrafodaLista"/>
+      </w:pPr>
+    </w:p>
+    <w:p>
+      <w:pPr>
+        <w:pStyle w:val="PargrafodaLista"/>
+        <w:numPr>
+          <w:ilvl w:val="0"/>
+          <w:numId w:val="21"/>
+        </w:numPr>
+      </w:pPr>
+      <w:proofErr w:type="spellStart"/>
+      <w:r>
+        <w:t>dtClassificacao</w:t>
+      </w:r>
+      <w:proofErr w:type="spellEnd"/>
+      <w:r>
+        <w:t>: Date</w:t>
+      </w:r>
+    </w:p>
+    <w:p>
+      <w:pPr>
+        <w:pStyle w:val="PargrafodaLista"/>
+        <w:numPr>
+          <w:ilvl w:val="1"/>
+          <w:numId w:val="21"/>
+        </w:numPr>
+      </w:pPr>
+      <w:r>
+        <w:t>Recebe informação da data em que o documento foi categorizado.</w:t>
+      </w:r>
+    </w:p>
+    <w:p>
+      <w:pPr>
+        <w:pStyle w:val="PargrafodaLista"/>
+        <w:ind w:left="1440"/>
+      </w:pPr>
+    </w:p>
+    <w:p>
+      <w:pPr>
+        <w:pStyle w:val="PargrafodaLista"/>
+        <w:numPr>
+          <w:ilvl w:val="0"/>
+          <w:numId w:val="21"/>
+        </w:numPr>
+      </w:pPr>
+      <w:proofErr w:type="spellStart"/>
+      <w:r>
+        <w:t>tiEstadoRegisto</w:t>
+      </w:r>
+      <w:proofErr w:type="spellEnd"/>
+      <w:r>
+        <w:t>: inteiro (byte)</w:t>
+      </w:r>
+    </w:p>
+    <w:p>
+      <w:pPr>
+        <w:pStyle w:val="PargrafodaLista"/>
+        <w:numPr>
+          <w:ilvl w:val="1"/>
+          <w:numId w:val="21"/>
+        </w:numPr>
+      </w:pPr>
+      <w:r>
+        <w:t>Recebe o estado do registo de categorização.</w:t>
+      </w:r>
+    </w:p>
+    <w:p>
+      <w:pPr>
+        <w:pStyle w:val="PargrafodaLista"/>
+        <w:ind w:left="1440"/>
+      </w:pPr>
+    </w:p>
+    <w:p>
+      <w:pPr>
+        <w:pStyle w:val="PargrafodaLista"/>
+        <w:numPr>
+          <w:ilvl w:val="0"/>
+          <w:numId w:val="21"/>
+        </w:numPr>
+      </w:pPr>
+      <w:proofErr w:type="spellStart"/>
+      <w:r>
+        <w:t>tiEstadoClassificacao</w:t>
+      </w:r>
+      <w:proofErr w:type="spellEnd"/>
+      <w:r>
+        <w:t>: Inteiro(byte)</w:t>
+      </w:r>
+    </w:p>
+    <w:p>
+      <w:pPr>
+        <w:pStyle w:val="PargrafodaLista"/>
+        <w:numPr>
+          <w:ilvl w:val="1"/>
+          <w:numId w:val="21"/>
+        </w:numPr>
+      </w:pPr>
+      <w:r>
+        <w:t>Recebe o estado da categorização.</w:t>
+      </w:r>
+    </w:p>
+    <w:p>
+      <w:pPr>
+        <w:pStyle w:val="PargrafodaLista"/>
+        <w:ind w:left="1440"/>
+      </w:pPr>
+    </w:p>
+    <w:p>
+      <w:pPr>
+        <w:pStyle w:val="PargrafodaLista"/>
+        <w:numPr>
+          <w:ilvl w:val="0"/>
+          <w:numId w:val="21"/>
+        </w:numPr>
+      </w:pPr>
+      <w:proofErr w:type="spellStart"/>
+      <w:r>
+        <w:t>dtRegisto</w:t>
+      </w:r>
+      <w:proofErr w:type="spellEnd"/>
+      <w:r>
+        <w:t xml:space="preserve">: </w:t>
+      </w:r>
+      <w:proofErr w:type="spellStart"/>
+      <w:r>
+        <w:t>Datetime</w:t>
+      </w:r>
+      <w:proofErr w:type="spellEnd"/>
+    </w:p>
+    <w:p>
+      <w:pPr>
+        <w:pStyle w:val="PargrafodaLista"/>
+        <w:numPr>
+          <w:ilvl w:val="1"/>
+          <w:numId w:val="21"/>
+        </w:numPr>
+      </w:pPr>
+      <w:r>
+        <w:t>Recebe informação da data e tempo em que o registo foi gerado.</w:t>
+      </w:r>
+    </w:p>
+    <w:p>
+      <w:pPr>
+        <w:pStyle w:val="PargrafodaLista"/>
+        <w:ind w:left="1440"/>
+      </w:pPr>
+    </w:p>
+    <w:p>
+      <w:pPr>
+        <w:pStyle w:val="PargrafodaLista"/>
+        <w:numPr>
+          <w:ilvl w:val="0"/>
+          <w:numId w:val="21"/>
+        </w:numPr>
+      </w:pPr>
+      <w:proofErr w:type="spellStart"/>
+      <w:r>
+        <w:t>idLoginRegisto</w:t>
+      </w:r>
+      <w:proofErr w:type="spellEnd"/>
+      <w:r>
+        <w:t>: inteiro</w:t>
+      </w:r>
+    </w:p>
+    <w:p>
+      <w:pPr>
+        <w:pStyle w:val="PargrafodaLista"/>
+        <w:numPr>
+          <w:ilvl w:val="1"/>
+          <w:numId w:val="21"/>
+        </w:numPr>
+      </w:pPr>
+      <w:r>
+        <w:t>Recebe o identificador do utilizador que impulsionou a categorização.</w:t>
+      </w:r>
+    </w:p>
+    <w:p>
+      <w:pPr>
+        <w:pStyle w:val="PargrafodaLista"/>
+        <w:ind w:left="1440"/>
+      </w:pPr>
+    </w:p>
+    <w:p>
+      <w:pPr>
+        <w:pStyle w:val="PargrafodaLista"/>
+        <w:numPr>
+          <w:ilvl w:val="0"/>
+          <w:numId w:val="21"/>
+        </w:numPr>
+      </w:pPr>
+      <w:proofErr w:type="spellStart"/>
+      <w:r>
+        <w:t>dtAlterEstado</w:t>
+      </w:r>
+      <w:proofErr w:type="spellEnd"/>
+      <w:r>
+        <w:t xml:space="preserve">: </w:t>
+      </w:r>
+      <w:proofErr w:type="spellStart"/>
+      <w:r>
+        <w:t>Datetime</w:t>
+      </w:r>
+      <w:proofErr w:type="spellEnd"/>
+    </w:p>
+    <w:p>
+      <w:pPr>
+        <w:pStyle w:val="PargrafodaLista"/>
+        <w:numPr>
+          <w:ilvl w:val="1"/>
+          <w:numId w:val="21"/>
+        </w:numPr>
+      </w:pPr>
+      <w:r>
+        <w:t>Recebe informação da data e tempo em que o estado do registo sofreu a sua ultima alteração.</w:t>
+      </w:r>
+    </w:p>
+    <w:p>
+      <w:pPr>
+        <w:pStyle w:val="PargrafodaLista"/>
+        <w:ind w:left="1440"/>
+      </w:pPr>
+    </w:p>
+    <w:p>
+      <w:pPr>
+        <w:pStyle w:val="PargrafodaLista"/>
+        <w:numPr>
+          <w:ilvl w:val="0"/>
+          <w:numId w:val="21"/>
+        </w:numPr>
+      </w:pPr>
+      <w:proofErr w:type="spellStart"/>
+      <w:r>
+        <w:t>idLoginEstado</w:t>
+      </w:r>
+      <w:proofErr w:type="spellEnd"/>
+      <w:r>
+        <w:t>: inteiro</w:t>
+      </w:r>
+    </w:p>
+    <w:p>
+      <w:pPr>
+        <w:pStyle w:val="PargrafodaLista"/>
+        <w:numPr>
+          <w:ilvl w:val="1"/>
+          <w:numId w:val="21"/>
+        </w:numPr>
+      </w:pPr>
+      <w:r>
+        <w:t>Recebe o identificador do utilizador que executou a ultima alteração de estado.</w:t>
       </w:r>
     </w:p>
     <w:p>
@@ -5646,14 +6585,13 @@
           <w:numId w:val="23"/>
         </w:numPr>
       </w:pPr>
+      <w:proofErr w:type="spellStart"/>
       <w:r>
         <w:t>Alterar_Estado_Registo</w:t>
       </w:r>
-      <w:r>
-        <w:t xml:space="preserve">: </w:t>
-      </w:r>
-      <w:r>
-        <w:t>Rotina</w:t>
+      <w:proofErr w:type="spellEnd"/>
+      <w:r>
+        <w:t>: Rotina</w:t>
       </w:r>
     </w:p>
     <w:p>
@@ -5665,13 +6603,7 @@
         </w:numPr>
       </w:pPr>
       <w:r>
-        <w:t>Executa procedimento de</w:t>
-      </w:r>
-      <w:r>
-        <w:t xml:space="preserve"> alteração do estado de registo de categorização</w:t>
-      </w:r>
-      <w:r>
-        <w:t>.</w:t>
+        <w:t>Executa procedimento de alteração do estado de registo de categorização.</w:t>
       </w:r>
     </w:p>
     <w:p>
@@ -5691,663 +6623,13 @@
           <w:numId w:val="23"/>
         </w:numPr>
       </w:pPr>
+      <w:proofErr w:type="spellStart"/>
       <w:r>
         <w:t>Altera_Estado_Classificação</w:t>
       </w:r>
+      <w:proofErr w:type="spellEnd"/>
       <w:r>
         <w:t>: Função</w:t>
-      </w:r>
-    </w:p>
-    <w:p>
-      <w:pPr>
-        <w:pStyle w:val="PargrafodaLista"/>
-        <w:numPr>
-          <w:ilvl w:val="1"/>
-          <w:numId w:val="23"/>
-        </w:numPr>
-      </w:pPr>
-      <w:r>
-        <w:t>Executa procedimento de alteração do estado do registo</w:t>
-      </w:r>
-      <w:r>
-        <w:t>.</w:t>
-      </w:r>
-    </w:p>
-    <w:p>
-      <w:pPr>
-        <w:pStyle w:val="PargrafodaLista"/>
-        <w:ind w:left="1440"/>
-      </w:pPr>
-    </w:p>
-    <w:p>
-      <w:pPr>
-        <w:pStyle w:val="PargrafodaLista"/>
-        <w:numPr>
-          <w:ilvl w:val="0"/>
-          <w:numId w:val="23"/>
-        </w:numPr>
-      </w:pPr>
-      <w:r>
-        <w:t>Classificar_Documento: Rotina</w:t>
-      </w:r>
-    </w:p>
-    <w:p>
-      <w:pPr>
-        <w:pStyle w:val="PargrafodaLista"/>
-        <w:numPr>
-          <w:ilvl w:val="1"/>
-          <w:numId w:val="23"/>
-        </w:numPr>
-      </w:pPr>
-      <w:r>
-        <w:t>Executa procedimento de categorização automática do documento.</w:t>
-      </w:r>
-    </w:p>
-    <w:p>
-      <w:pPr>
-        <w:pStyle w:val="PargrafodaLista"/>
-        <w:ind w:left="1440"/>
-      </w:pPr>
-    </w:p>
-    <w:p>
-      <w:pPr>
-        <w:pStyle w:val="PargrafodaLista"/>
-        <w:numPr>
-          <w:ilvl w:val="0"/>
-          <w:numId w:val="23"/>
-        </w:numPr>
-      </w:pPr>
-      <w:r>
-        <w:t>Classificar_Document</w:t>
-      </w:r>
-      <w:r>
-        <w:t>o</w:t>
-      </w:r>
-      <w:r>
-        <w:t>: Rotina</w:t>
-      </w:r>
-    </w:p>
-    <w:p>
-      <w:pPr>
-        <w:pStyle w:val="PargrafodaLista"/>
-        <w:numPr>
-          <w:ilvl w:val="1"/>
-          <w:numId w:val="23"/>
-        </w:numPr>
-      </w:pPr>
-      <w:r>
-        <w:t>Executa procedimento de categorização automática do documento.</w:t>
-      </w:r>
-    </w:p>
-    <w:p>
-      <w:pPr>
-        <w:pStyle w:val="PargrafodaLista"/>
-        <w:ind w:left="1440"/>
-      </w:pPr>
-    </w:p>
-    <w:p>
-      <w:pPr>
-        <w:pStyle w:val="PargrafodaLista"/>
-        <w:numPr>
-          <w:ilvl w:val="0"/>
-          <w:numId w:val="23"/>
-        </w:numPr>
-      </w:pPr>
-      <w:r>
-        <w:t>Classificar_Documento</w:t>
-      </w:r>
-      <w:r>
-        <w:t>_Manual</w:t>
-      </w:r>
-      <w:r>
-        <w:t>: Rotina</w:t>
-      </w:r>
-    </w:p>
-    <w:p>
-      <w:pPr>
-        <w:pStyle w:val="PargrafodaLista"/>
-        <w:numPr>
-          <w:ilvl w:val="1"/>
-          <w:numId w:val="23"/>
-        </w:numPr>
-      </w:pPr>
-      <w:r>
-        <w:t>Executa procedimento de categorização manual do documento.</w:t>
-      </w:r>
-      <w:r>
-        <w:br/>
-      </w:r>
-    </w:p>
-    <w:p>
-      <w:pPr>
-        <w:pStyle w:val="PargrafodaLista"/>
-        <w:numPr>
-          <w:ilvl w:val="0"/>
-          <w:numId w:val="23"/>
-        </w:numPr>
-      </w:pPr>
-      <w:r>
-        <w:t>Listar_Nao_Classificados</w:t>
-      </w:r>
-      <w:r>
-        <w:t>: Rotina</w:t>
-      </w:r>
-    </w:p>
-    <w:p>
-      <w:pPr>
-        <w:pStyle w:val="PargrafodaLista"/>
-        <w:numPr>
-          <w:ilvl w:val="1"/>
-          <w:numId w:val="23"/>
-        </w:numPr>
-      </w:pPr>
-      <w:r>
-        <w:t>Executa procedimento de listagem de documentos não categorizados</w:t>
-      </w:r>
-      <w:r>
-        <w:br/>
-      </w:r>
-    </w:p>
-    <w:p>
-      <w:pPr>
-        <w:pStyle w:val="PargrafodaLista"/>
-        <w:numPr>
-          <w:ilvl w:val="0"/>
-          <w:numId w:val="23"/>
-        </w:numPr>
-      </w:pPr>
-      <w:r>
-        <w:t>Extracao_Listagem_Central:Rotina</w:t>
-      </w:r>
-    </w:p>
-    <w:p>
-      <w:pPr>
-        <w:pStyle w:val="PargrafodaLista"/>
-        <w:numPr>
-          <w:ilvl w:val="1"/>
-          <w:numId w:val="23"/>
-        </w:numPr>
-      </w:pPr>
-      <w:r>
-        <w:t>Executa procedimento de listagem de documentos na ótica da gestão central, em determinados critérios de pesquisa.</w:t>
-      </w:r>
-    </w:p>
-    <w:p>
-      <w:pPr>
-        <w:pStyle w:val="PargrafodaLista"/>
-        <w:numPr>
-          <w:ilvl w:val="1"/>
-          <w:numId w:val="23"/>
-        </w:numPr>
-      </w:pPr>
-    </w:p>
-    <w:p>
-      <w:pPr>
-        <w:pStyle w:val="PargrafodaLista"/>
-        <w:numPr>
-          <w:ilvl w:val="0"/>
-          <w:numId w:val="23"/>
-        </w:numPr>
-      </w:pPr>
-      <w:r>
-        <w:t>Extracao_Listagem_</w:t>
-      </w:r>
-      <w:r>
-        <w:t>Tribunal</w:t>
-      </w:r>
-      <w:r>
-        <w:t>:Rotina</w:t>
-      </w:r>
-    </w:p>
-    <w:p>
-      <w:pPr>
-        <w:pStyle w:val="PargrafodaLista"/>
-        <w:numPr>
-          <w:ilvl w:val="1"/>
-          <w:numId w:val="23"/>
-        </w:numPr>
-      </w:pPr>
-      <w:r>
-        <w:t xml:space="preserve">Executa procedimento de listagem de documentos na </w:t>
-      </w:r>
-      <w:r>
-        <w:t>ótica do tribunal</w:t>
-      </w:r>
-      <w:r>
-        <w:t>, em determinados critérios de pesquisa.</w:t>
-      </w:r>
-    </w:p>
-    <w:p>
-      <w:pPr>
-        <w:spacing w:line="276" w:lineRule="auto"/>
-      </w:pPr>
-      <w:r>
-        <w:br w:type="page"/>
-      </w:r>
-    </w:p>
-    <w:p>
-      <w:pPr>
-        <w:pStyle w:val="Ttulo3"/>
-      </w:pPr>
-      <w:r>
-        <w:lastRenderedPageBreak/>
-        <w:t xml:space="preserve">CLASSE: </w:t>
-      </w:r>
-      <w:r>
-        <w:t>Integracao</w:t>
-      </w:r>
-      <w:r>
-        <w:t>_</w:t>
-      </w:r>
-      <w:r>
-        <w:t>FACTURACAO</w:t>
-      </w:r>
-    </w:p>
-    <w:p/>
-    <w:p>
-      <w:pPr>
-        <w:pStyle w:val="Ttulo4"/>
-      </w:pPr>
-      <w:r>
-        <w:t>Origem:</w:t>
-      </w:r>
-    </w:p>
-    <w:p>
-      <w:r>
-        <w:t>Não provem de nenhum caso de uso anteriormente identificado de forma direta, a</w:t>
-      </w:r>
-      <w:r>
-        <w:t xml:space="preserve"> </w:t>
-      </w:r>
-      <w:r>
-        <w:t>existência desta provem da necessidade de gerir se o documento categorizado se encontra ou não registado em documento de faturação.</w:t>
-      </w:r>
-    </w:p>
-    <w:p>
-      <w:pPr>
-        <w:pStyle w:val="Ttulo4"/>
-      </w:pPr>
-      <w:r>
-        <w:t>Função:</w:t>
-      </w:r>
-    </w:p>
-    <w:p>
-      <w:r>
-        <w:t>Tem como função</w:t>
-      </w:r>
-      <w:r>
-        <w:t xml:space="preserve"> e gerir o estado dos documentos categorizados, nomeadamente saber em que registo de fatura o documento foi incluído</w:t>
-      </w:r>
-      <w:r>
-        <w:t>.</w:t>
-      </w:r>
-    </w:p>
-    <w:p>
-      <w:pPr>
-        <w:pStyle w:val="Ttulo4"/>
-      </w:pPr>
-      <w:r>
-        <w:t>Atributos:</w:t>
-      </w:r>
-    </w:p>
-    <w:p>
-      <w:pPr>
-        <w:pStyle w:val="PargrafodaLista"/>
-        <w:numPr>
-          <w:ilvl w:val="0"/>
-          <w:numId w:val="21"/>
-        </w:numPr>
-      </w:pPr>
-      <w:r>
-        <w:t>idClassificacao: Inteiro</w:t>
-      </w:r>
-    </w:p>
-    <w:p>
-      <w:pPr>
-        <w:pStyle w:val="PargrafodaLista"/>
-        <w:numPr>
-          <w:ilvl w:val="1"/>
-          <w:numId w:val="21"/>
-        </w:numPr>
-      </w:pPr>
-      <w:r>
-        <w:t>Recebe identificador ou indica o identificador do registo de categorização.</w:t>
-      </w:r>
-      <w:r>
-        <w:br/>
-      </w:r>
-    </w:p>
-    <w:p>
-      <w:pPr>
-        <w:pStyle w:val="PargrafodaLista"/>
-        <w:numPr>
-          <w:ilvl w:val="0"/>
-          <w:numId w:val="21"/>
-        </w:numPr>
-      </w:pPr>
-      <w:r>
-        <w:t>idBinario: int</w:t>
-      </w:r>
-    </w:p>
-    <w:p>
-      <w:pPr>
-        <w:pStyle w:val="PargrafodaLista"/>
-        <w:numPr>
-          <w:ilvl w:val="1"/>
-          <w:numId w:val="21"/>
-        </w:numPr>
-      </w:pPr>
-      <w:r>
-        <w:t>Recebe o identificador do binário categorizado.</w:t>
-      </w:r>
-    </w:p>
-    <w:p>
-      <w:pPr>
-        <w:pStyle w:val="PargrafodaLista"/>
-        <w:ind w:left="1440"/>
-      </w:pPr>
-    </w:p>
-    <w:p>
-      <w:pPr>
-        <w:pStyle w:val="PargrafodaLista"/>
-        <w:numPr>
-          <w:ilvl w:val="0"/>
-          <w:numId w:val="21"/>
-        </w:numPr>
-      </w:pPr>
-      <w:r>
-        <w:t>iCodigoServico: Integer</w:t>
-      </w:r>
-    </w:p>
-    <w:p>
-      <w:pPr>
-        <w:pStyle w:val="PargrafodaLista"/>
-        <w:numPr>
-          <w:ilvl w:val="1"/>
-          <w:numId w:val="21"/>
-        </w:numPr>
-      </w:pPr>
-      <w:r>
-        <w:t>Recebe o resultado da categorização (código de serviço ao qual o documento pertence).</w:t>
-      </w:r>
-    </w:p>
-    <w:p>
-      <w:pPr>
-        <w:pStyle w:val="PargrafodaLista"/>
-      </w:pPr>
-    </w:p>
-    <w:p>
-      <w:pPr>
-        <w:pStyle w:val="PargrafodaLista"/>
-        <w:numPr>
-          <w:ilvl w:val="0"/>
-          <w:numId w:val="21"/>
-        </w:numPr>
-      </w:pPr>
-      <w:r>
-        <w:t>dtClassificacao: Date</w:t>
-      </w:r>
-    </w:p>
-    <w:p>
-      <w:pPr>
-        <w:pStyle w:val="PargrafodaLista"/>
-        <w:numPr>
-          <w:ilvl w:val="1"/>
-          <w:numId w:val="21"/>
-        </w:numPr>
-      </w:pPr>
-      <w:r>
-        <w:t>Recebe informação da data em que o documento foi categorizado.</w:t>
-      </w:r>
-    </w:p>
-    <w:p>
-      <w:pPr>
-        <w:pStyle w:val="PargrafodaLista"/>
-        <w:ind w:left="1440"/>
-      </w:pPr>
-    </w:p>
-    <w:p>
-      <w:pPr>
-        <w:pStyle w:val="PargrafodaLista"/>
-        <w:numPr>
-          <w:ilvl w:val="0"/>
-          <w:numId w:val="21"/>
-        </w:numPr>
-      </w:pPr>
-      <w:r>
-        <w:t>tiEstadoRegisto: inteiro (byte)</w:t>
-      </w:r>
-    </w:p>
-    <w:p>
-      <w:pPr>
-        <w:pStyle w:val="PargrafodaLista"/>
-        <w:numPr>
-          <w:ilvl w:val="1"/>
-          <w:numId w:val="21"/>
-        </w:numPr>
-      </w:pPr>
-      <w:r>
-        <w:t>Recebe o estado do registo de categorização.</w:t>
-      </w:r>
-    </w:p>
-    <w:p>
-      <w:pPr>
-        <w:pStyle w:val="PargrafodaLista"/>
-        <w:ind w:left="1440"/>
-      </w:pPr>
-    </w:p>
-    <w:p>
-      <w:pPr>
-        <w:pStyle w:val="PargrafodaLista"/>
-        <w:numPr>
-          <w:ilvl w:val="0"/>
-          <w:numId w:val="21"/>
-        </w:numPr>
-      </w:pPr>
-      <w:r>
-        <w:t>tiEstadoClassificacao: Inteiro(byte)</w:t>
-      </w:r>
-    </w:p>
-    <w:p>
-      <w:pPr>
-        <w:pStyle w:val="PargrafodaLista"/>
-        <w:numPr>
-          <w:ilvl w:val="1"/>
-          <w:numId w:val="21"/>
-        </w:numPr>
-      </w:pPr>
-      <w:r>
-        <w:t>Recebe o estado da categorização.</w:t>
-      </w:r>
-    </w:p>
-    <w:p>
-      <w:pPr>
-        <w:pStyle w:val="PargrafodaLista"/>
-        <w:ind w:left="1440"/>
-      </w:pPr>
-    </w:p>
-    <w:p>
-      <w:pPr>
-        <w:pStyle w:val="PargrafodaLista"/>
-        <w:numPr>
-          <w:ilvl w:val="0"/>
-          <w:numId w:val="21"/>
-        </w:numPr>
-      </w:pPr>
-      <w:r>
-        <w:t>dtRegisto: Datetime</w:t>
-      </w:r>
-    </w:p>
-    <w:p>
-      <w:pPr>
-        <w:pStyle w:val="PargrafodaLista"/>
-        <w:numPr>
-          <w:ilvl w:val="1"/>
-          <w:numId w:val="21"/>
-        </w:numPr>
-      </w:pPr>
-      <w:r>
-        <w:t>Recebe informação da data e tempo em que o registo foi gerado.</w:t>
-      </w:r>
-    </w:p>
-    <w:p>
-      <w:pPr>
-        <w:pStyle w:val="PargrafodaLista"/>
-        <w:ind w:left="1440"/>
-      </w:pPr>
-    </w:p>
-    <w:p>
-      <w:pPr>
-        <w:pStyle w:val="PargrafodaLista"/>
-        <w:numPr>
-          <w:ilvl w:val="0"/>
-          <w:numId w:val="21"/>
-        </w:numPr>
-      </w:pPr>
-      <w:r>
-        <w:t>idLoginRegisto: inteiro</w:t>
-      </w:r>
-    </w:p>
-    <w:p>
-      <w:pPr>
-        <w:pStyle w:val="PargrafodaLista"/>
-        <w:numPr>
-          <w:ilvl w:val="1"/>
-          <w:numId w:val="21"/>
-        </w:numPr>
-      </w:pPr>
-      <w:r>
-        <w:t>Recebe o identificador do utilizador que impulsionou a categorização.</w:t>
-      </w:r>
-    </w:p>
-    <w:p>
-      <w:pPr>
-        <w:pStyle w:val="PargrafodaLista"/>
-        <w:ind w:left="1440"/>
-      </w:pPr>
-    </w:p>
-    <w:p>
-      <w:pPr>
-        <w:pStyle w:val="PargrafodaLista"/>
-        <w:numPr>
-          <w:ilvl w:val="0"/>
-          <w:numId w:val="21"/>
-        </w:numPr>
-      </w:pPr>
-      <w:r>
-        <w:t>dtAlterEstado: Datetime</w:t>
-      </w:r>
-    </w:p>
-    <w:p>
-      <w:pPr>
-        <w:pStyle w:val="PargrafodaLista"/>
-        <w:numPr>
-          <w:ilvl w:val="1"/>
-          <w:numId w:val="21"/>
-        </w:numPr>
-      </w:pPr>
-      <w:r>
-        <w:t>Recebe informação da data e tempo em que o estado do registo sofreu a sua ultima alteração.</w:t>
-      </w:r>
-    </w:p>
-    <w:p>
-      <w:pPr>
-        <w:pStyle w:val="PargrafodaLista"/>
-        <w:ind w:left="1440"/>
-      </w:pPr>
-    </w:p>
-    <w:p>
-      <w:pPr>
-        <w:pStyle w:val="PargrafodaLista"/>
-        <w:numPr>
-          <w:ilvl w:val="0"/>
-          <w:numId w:val="21"/>
-        </w:numPr>
-      </w:pPr>
-      <w:r>
-        <w:t>idLoginEstado: inteiro</w:t>
-      </w:r>
-    </w:p>
-    <w:p>
-      <w:pPr>
-        <w:pStyle w:val="PargrafodaLista"/>
-        <w:numPr>
-          <w:ilvl w:val="1"/>
-          <w:numId w:val="21"/>
-        </w:numPr>
-      </w:pPr>
-      <w:r>
-        <w:t>Recebe o identificador do utilizador que executou a ultima alteração de estado.</w:t>
-      </w:r>
-    </w:p>
-    <w:p>
-      <w:pPr>
-        <w:pStyle w:val="PargrafodaLista"/>
-      </w:pPr>
-    </w:p>
-    <w:p>
-      <w:pPr>
-        <w:pStyle w:val="PargrafodaLista"/>
-      </w:pPr>
-    </w:p>
-    <w:p>
-      <w:pPr>
-        <w:pStyle w:val="PargrafodaLista"/>
-      </w:pPr>
-    </w:p>
-    <w:p>
-      <w:pPr>
-        <w:pStyle w:val="Ttulo4"/>
-      </w:pPr>
-      <w:r>
-        <w:lastRenderedPageBreak/>
-        <w:t>Métodos:</w:t>
-      </w:r>
-    </w:p>
-    <w:p/>
-    <w:p>
-      <w:pPr>
-        <w:pStyle w:val="PargrafodaLista"/>
-        <w:numPr>
-          <w:ilvl w:val="0"/>
-          <w:numId w:val="23"/>
-        </w:numPr>
-      </w:pPr>
-      <w:r>
-        <w:t>Alterar_Estado_Registo: Rotina</w:t>
-      </w:r>
-    </w:p>
-    <w:p>
-      <w:pPr>
-        <w:pStyle w:val="PargrafodaLista"/>
-        <w:numPr>
-          <w:ilvl w:val="1"/>
-          <w:numId w:val="23"/>
-        </w:numPr>
-      </w:pPr>
-      <w:r>
-        <w:t>Executa procedimento de alteração do estado de registo de categorização.</w:t>
-      </w:r>
-    </w:p>
-    <w:p>
-      <w:pPr>
-        <w:pStyle w:val="PargrafodaLista"/>
-        <w:ind w:left="1440"/>
-      </w:pPr>
-      <w:r>
-        <w:t xml:space="preserve"> </w:t>
-      </w:r>
-    </w:p>
-    <w:p>
-      <w:pPr>
-        <w:pStyle w:val="PargrafodaLista"/>
-        <w:numPr>
-          <w:ilvl w:val="0"/>
-          <w:numId w:val="23"/>
-        </w:numPr>
-      </w:pPr>
-      <w:r>
-        <w:t>Altera_Estado_Classificação: Função</w:t>
       </w:r>
     </w:p>
     <w:p>

</xml_diff>

<commit_message>
Inicio de Diagramas de Sequencia
Diagrama de Sequencia Caso 1
</commit_message>
<xml_diff>
--- a/Documento/Trabalho_Eng_Req_V6.docx
+++ b/Documento/Trabalho_Eng_Req_V6.docx
@@ -908,10 +908,15 @@
         <w:pStyle w:val="Ttulo1"/>
       </w:pPr>
       <w:bookmarkStart w:id="0" w:name="_Toc139285931"/>
+      <w:bookmarkStart w:id="1" w:name="_Toc155028890"/>
       <w:r>
         <w:lastRenderedPageBreak/>
-        <w:t>Introdução</w:t>
-      </w:r>
+        <w:t>I</w:t>
+      </w:r>
+      <w:r>
+        <w:t>ntrodução</w:t>
+      </w:r>
+      <w:bookmarkEnd w:id="1"/>
     </w:p>
     <w:p>
       <w:r>
@@ -922,13 +927,16 @@
       <w:pPr>
         <w:pStyle w:val="Ttulo1"/>
       </w:pPr>
+      <w:bookmarkStart w:id="2" w:name="_Toc155028891"/>
       <w:r>
         <w:t>O PROBLEMA:</w:t>
       </w:r>
-      <w:r>
-        <w:br/>
-      </w:r>
-    </w:p>
+      <w:bookmarkEnd w:id="2"/>
+      <w:r>
+        <w:t xml:space="preserve"> </w:t>
+      </w:r>
+    </w:p>
+    <w:p/>
     <w:p>
       <w:pPr>
         <w:ind w:firstLine="709"/>
@@ -1200,10 +1208,12 @@
       <w:pPr>
         <w:pStyle w:val="Ttulo1"/>
       </w:pPr>
+      <w:bookmarkStart w:id="3" w:name="_Toc155028892"/>
       <w:r>
         <w:lastRenderedPageBreak/>
         <w:t>O que se PRETENDE:</w:t>
       </w:r>
+      <w:bookmarkEnd w:id="3"/>
     </w:p>
     <w:p/>
     <w:p>
@@ -1344,20 +1354,24 @@
         <w:lastRenderedPageBreak/>
         <w:t xml:space="preserve"> </w:t>
       </w:r>
+      <w:bookmarkStart w:id="4" w:name="_Toc155028893"/>
       <w:r>
         <w:t>Levantamento DE REQUESITOS:</w:t>
       </w:r>
+      <w:bookmarkEnd w:id="4"/>
     </w:p>
     <w:p>
       <w:pPr>
         <w:pStyle w:val="Ttulo2"/>
       </w:pPr>
+      <w:bookmarkStart w:id="5" w:name="_Toc155028894"/>
       <w:r>
         <w:t>Entrevistas</w:t>
       </w:r>
       <w:r>
         <w:t>:</w:t>
       </w:r>
+      <w:bookmarkEnd w:id="5"/>
     </w:p>
     <w:p>
       <w:pPr>
@@ -1379,6 +1393,7 @@
       <w:pPr>
         <w:pStyle w:val="Ttulo3"/>
       </w:pPr>
+      <w:bookmarkStart w:id="6" w:name="_Toc155028895"/>
       <w:r>
         <w:t>Gest</w:t>
       </w:r>
@@ -1388,17 +1403,20 @@
       <w:r>
         <w:t>o Central</w:t>
       </w:r>
+      <w:bookmarkEnd w:id="6"/>
     </w:p>
     <w:p>
       <w:pPr>
         <w:pStyle w:val="Ttulo4"/>
       </w:pPr>
+      <w:bookmarkStart w:id="7" w:name="_Toc155028896"/>
       <w:r>
         <w:t xml:space="preserve">Marta </w:t>
       </w:r>
       <w:r>
         <w:t>Marques (DGT: Divisão de Gestão dos Tribunais)</w:t>
       </w:r>
+      <w:bookmarkEnd w:id="7"/>
     </w:p>
     <w:p>
       <w:pPr>
@@ -1580,18 +1598,22 @@
       <w:pPr>
         <w:pStyle w:val="Ttulo3"/>
       </w:pPr>
+      <w:bookmarkStart w:id="8" w:name="_Toc155028897"/>
       <w:r>
         <w:t>Tribunais</w:t>
       </w:r>
+      <w:bookmarkEnd w:id="8"/>
     </w:p>
     <w:p/>
     <w:p>
       <w:pPr>
         <w:pStyle w:val="Ttulo4"/>
       </w:pPr>
+      <w:bookmarkStart w:id="9" w:name="_Toc155028898"/>
       <w:r>
         <w:t>Carla Silva (Tribunal Judicial da Comarca de Lisboa)</w:t>
       </w:r>
+      <w:bookmarkEnd w:id="9"/>
     </w:p>
     <w:p>
       <w:pPr>
@@ -1649,9 +1671,11 @@
       <w:pPr>
         <w:pStyle w:val="Ttulo4"/>
       </w:pPr>
+      <w:bookmarkStart w:id="10" w:name="_Toc155028899"/>
       <w:r>
         <w:t>Carla Martins (Tribunal Judicial da Comarca de Santarem)</w:t>
       </w:r>
+      <w:bookmarkEnd w:id="10"/>
     </w:p>
     <w:p/>
     <w:p>
@@ -1723,6 +1747,7 @@
       <w:pPr>
         <w:pStyle w:val="Ttulo4"/>
       </w:pPr>
+      <w:bookmarkStart w:id="11" w:name="_Toc155028900"/>
       <w:r>
         <w:lastRenderedPageBreak/>
         <w:t>Fernando Duarte (Tribunal Judicial da Comarca de</w:t>
@@ -1733,6 +1758,7 @@
       <w:r>
         <w:t>)</w:t>
       </w:r>
+      <w:bookmarkEnd w:id="11"/>
     </w:p>
     <w:p>
       <w:pPr>
@@ -1827,9 +1853,11 @@
         <w:pStyle w:val="Ttulo3"/>
         <w:ind w:left="1418" w:hanging="1418"/>
       </w:pPr>
+      <w:bookmarkStart w:id="12" w:name="_Toc155028901"/>
       <w:r>
         <w:t>RESUMO:</w:t>
       </w:r>
+      <w:bookmarkEnd w:id="12"/>
     </w:p>
     <w:p/>
     <w:p>
@@ -1905,10 +1933,12 @@
       <w:pPr>
         <w:pStyle w:val="Ttulo2"/>
       </w:pPr>
+      <w:bookmarkStart w:id="13" w:name="_Toc155028902"/>
       <w:r>
         <w:lastRenderedPageBreak/>
         <w:t>DESCRIÇÃO DO SISTEMA:</w:t>
       </w:r>
+      <w:bookmarkEnd w:id="13"/>
     </w:p>
     <w:p/>
     <w:p>
@@ -1933,9 +1963,11 @@
       <w:pPr>
         <w:pStyle w:val="Ttulo3"/>
       </w:pPr>
+      <w:bookmarkStart w:id="14" w:name="_Toc155028903"/>
       <w:r>
         <w:t>Área de GESTão CENTRAL</w:t>
       </w:r>
+      <w:bookmarkEnd w:id="14"/>
     </w:p>
     <w:p/>
     <w:p>
@@ -1960,24 +1992,11 @@
         <w:ind w:firstLine="709"/>
       </w:pPr>
       <w:r>
-        <w:t xml:space="preserve">Os únicos documentos passiveis de importação serão documento PDF que terão obrigatoriamente de ter o seu nome terminado em visao_FEAP.pdf ou visao_Fornecedor.pdf, podendo ser importado um documento </w:t>
-      </w:r>
-      <w:proofErr w:type="spellStart"/>
-      <w:r>
-        <w:t>visao_FEAP</w:t>
-      </w:r>
-      <w:proofErr w:type="spellEnd"/>
-      <w:r>
-        <w:t xml:space="preserve"> sem o documento de </w:t>
-      </w:r>
-      <w:proofErr w:type="spellStart"/>
-      <w:r>
-        <w:t>visao</w:t>
+        <w:t>Os únicos documentos passiveis de importação serão documento PDF que terão obrigatoriamente de ter o seu nome terminado em visao_FEAP.pdf ou visao_Fornecedor.pdf, podendo ser importado um documento visao_FEAP sem o documento de visao</w:t>
       </w:r>
       <w:r>
         <w:t>_fornecedor</w:t>
       </w:r>
-      <w:proofErr w:type="spellEnd"/>
       <w:r>
         <w:t>, mas não podendo acontecer o inverso.</w:t>
       </w:r>
@@ -2163,9 +2182,11 @@
       <w:pPr>
         <w:pStyle w:val="Ttulo3"/>
       </w:pPr>
+      <w:bookmarkStart w:id="15" w:name="_Toc155028904"/>
       <w:r>
         <w:t>Área dos TRIBUNAIS</w:t>
       </w:r>
+      <w:bookmarkEnd w:id="15"/>
     </w:p>
     <w:p/>
     <w:p>
@@ -2310,9 +2331,11 @@
       <w:pPr>
         <w:pStyle w:val="Ttulo3"/>
       </w:pPr>
+      <w:bookmarkStart w:id="16" w:name="_Toc155028905"/>
       <w:r>
         <w:t>Diagrama de Caso de Uso Generico do sistema</w:t>
       </w:r>
+      <w:bookmarkEnd w:id="16"/>
       <w:r>
         <w:br/>
       </w:r>
@@ -2377,14 +2400,27 @@
       <w:r>
         <w:t xml:space="preserve">Figura </w:t>
       </w:r>
-      <w:fldSimple w:instr=" SEQ Figura \* ARABIC ">
-        <w:r>
-          <w:rPr>
-            <w:noProof/>
-          </w:rPr>
-          <w:t>1</w:t>
-        </w:r>
-      </w:fldSimple>
+      <w:r>
+        <w:fldChar w:fldCharType="begin"/>
+      </w:r>
+      <w:r>
+        <w:instrText xml:space="preserve"> SEQ Figura \* ARABIC </w:instrText>
+      </w:r>
+      <w:r>
+        <w:fldChar w:fldCharType="separate"/>
+      </w:r>
+      <w:r>
+        <w:rPr>
+          <w:noProof/>
+        </w:rPr>
+        <w:t>1</w:t>
+      </w:r>
+      <w:r>
+        <w:rPr>
+          <w:noProof/>
+        </w:rPr>
+        <w:fldChar w:fldCharType="end"/>
+      </w:r>
       <w:r>
         <w:t xml:space="preserve"> : Caso de Uso do sistema</w:t>
       </w:r>
@@ -2393,10 +2429,12 @@
       <w:pPr>
         <w:pStyle w:val="Ttulo2"/>
       </w:pPr>
+      <w:bookmarkStart w:id="17" w:name="_Toc155028906"/>
       <w:r>
         <w:lastRenderedPageBreak/>
         <w:t>REGRAS DO SISTEMA:</w:t>
       </w:r>
+      <w:bookmarkEnd w:id="17"/>
     </w:p>
     <w:p/>
     <w:p>
@@ -2413,9 +2451,11 @@
       <w:pPr>
         <w:pStyle w:val="Ttulo3"/>
       </w:pPr>
+      <w:bookmarkStart w:id="18" w:name="_Toc155028907"/>
       <w:r>
         <w:t>Regras Comuns</w:t>
       </w:r>
+      <w:bookmarkEnd w:id="18"/>
     </w:p>
     <w:p/>
     <w:p>
@@ -2447,6 +2487,7 @@
       <w:pPr>
         <w:pStyle w:val="Ttulo3"/>
       </w:pPr>
+      <w:bookmarkStart w:id="19" w:name="_Toc155028908"/>
       <w:r>
         <w:t xml:space="preserve">Regras da </w:t>
       </w:r>
@@ -2456,6 +2497,7 @@
       <w:r>
         <w:t>rea dE GEstão CENTRAL</w:t>
       </w:r>
+      <w:bookmarkEnd w:id="19"/>
     </w:p>
     <w:p/>
     <w:p>
@@ -2481,9 +2523,11 @@
       <w:pPr>
         <w:pStyle w:val="Ttulo3"/>
       </w:pPr>
+      <w:bookmarkStart w:id="20" w:name="_Toc155028909"/>
       <w:r>
         <w:t>Regras da área dE TRibunais</w:t>
       </w:r>
+      <w:bookmarkEnd w:id="20"/>
     </w:p>
     <w:p/>
     <w:p>
@@ -2513,18 +2557,25 @@
       <w:pPr>
         <w:pStyle w:val="Ttulo2"/>
       </w:pPr>
+      <w:bookmarkStart w:id="21" w:name="_Toc155028910"/>
       <w:r>
         <w:lastRenderedPageBreak/>
         <w:t>CASOS DE USO:</w:t>
       </w:r>
+      <w:bookmarkEnd w:id="21"/>
     </w:p>
     <w:p/>
     <w:p>
       <w:pPr>
         <w:pStyle w:val="Ttulo3"/>
       </w:pPr>
-      <w:r>
-        <w:t xml:space="preserve">Caso de USO 1: IntegraçÃO DE Documentação </w:t>
+      <w:bookmarkStart w:id="22" w:name="_Toc155028911"/>
+      <w:r>
+        <w:t>Caso de USO 1: IntegraçÃO DE Documentação</w:t>
+      </w:r>
+      <w:bookmarkEnd w:id="22"/>
+      <w:r>
+        <w:t xml:space="preserve"> </w:t>
       </w:r>
       <w:bookmarkEnd w:id="0"/>
     </w:p>
@@ -2532,11 +2583,13 @@
       <w:pPr>
         <w:pStyle w:val="Ttulo4"/>
       </w:pPr>
-      <w:bookmarkStart w:id="1" w:name="_Toc139285940"/>
+      <w:bookmarkStart w:id="23" w:name="_Toc139285940"/>
+      <w:bookmarkStart w:id="24" w:name="_Toc155028912"/>
       <w:r>
         <w:t>Pré-Condições:</w:t>
       </w:r>
-      <w:bookmarkEnd w:id="1"/>
+      <w:bookmarkEnd w:id="23"/>
+      <w:bookmarkEnd w:id="24"/>
     </w:p>
     <w:p>
       <w:r>
@@ -2547,11 +2600,13 @@
       <w:pPr>
         <w:pStyle w:val="Ttulo4"/>
       </w:pPr>
-      <w:bookmarkStart w:id="2" w:name="_Toc139285941"/>
+      <w:bookmarkStart w:id="25" w:name="_Toc139285941"/>
+      <w:bookmarkStart w:id="26" w:name="_Toc155028913"/>
       <w:r>
         <w:t>Ator Primário:</w:t>
       </w:r>
-      <w:bookmarkEnd w:id="2"/>
+      <w:bookmarkEnd w:id="25"/>
+      <w:bookmarkEnd w:id="26"/>
     </w:p>
     <w:p>
       <w:r>
@@ -2574,11 +2629,13 @@
       <w:pPr>
         <w:pStyle w:val="Ttulo4"/>
       </w:pPr>
-      <w:bookmarkStart w:id="3" w:name="_Toc139285942"/>
+      <w:bookmarkStart w:id="27" w:name="_Toc139285942"/>
+      <w:bookmarkStart w:id="28" w:name="_Toc155028914"/>
       <w:r>
         <w:t>Inicializador:</w:t>
       </w:r>
-      <w:bookmarkEnd w:id="3"/>
+      <w:bookmarkEnd w:id="27"/>
+      <w:bookmarkEnd w:id="28"/>
     </w:p>
     <w:p>
       <w:r>
@@ -2607,11 +2664,13 @@
       <w:pPr>
         <w:pStyle w:val="Ttulo4"/>
       </w:pPr>
-      <w:bookmarkStart w:id="4" w:name="_Toc139285943"/>
+      <w:bookmarkStart w:id="29" w:name="_Toc139285943"/>
+      <w:bookmarkStart w:id="30" w:name="_Toc155028915"/>
       <w:r>
         <w:t>Cenário:</w:t>
       </w:r>
-      <w:bookmarkEnd w:id="4"/>
+      <w:bookmarkEnd w:id="29"/>
+      <w:bookmarkEnd w:id="30"/>
       <w:r>
         <w:br/>
       </w:r>
@@ -2801,27 +2860,17 @@
     </w:p>
     <w:p>
       <w:pPr>
-        <w:pStyle w:val="Ttulo2"/>
-        <w:rPr>
-          <w:sz w:val="22"/>
-          <w:szCs w:val="22"/>
-        </w:rPr>
-      </w:pPr>
-      <w:bookmarkStart w:id="5" w:name="_Toc139285944"/>
-      <w:r>
-        <w:rPr>
-          <w:sz w:val="22"/>
-          <w:szCs w:val="22"/>
-        </w:rPr>
+        <w:pStyle w:val="Ttulo4"/>
+      </w:pPr>
+      <w:bookmarkStart w:id="31" w:name="_Toc139285944"/>
+      <w:bookmarkStart w:id="32" w:name="_Toc155028916"/>
+      <w:r>
         <w:lastRenderedPageBreak/>
         <w:t>Diagrama de Caso de Uso</w:t>
       </w:r>
-      <w:bookmarkEnd w:id="5"/>
-      <w:r>
-        <w:rPr>
-          <w:sz w:val="22"/>
-          <w:szCs w:val="22"/>
-        </w:rPr>
+      <w:bookmarkEnd w:id="31"/>
+      <w:bookmarkEnd w:id="32"/>
+      <w:r>
         <w:br/>
       </w:r>
     </w:p>
@@ -2885,20 +2934,129 @@
       <w:r>
         <w:t xml:space="preserve">Figura </w:t>
       </w:r>
-      <w:fldSimple w:instr=" SEQ Figura \* ARABIC ">
-        <w:r>
-          <w:rPr>
-            <w:noProof/>
-          </w:rPr>
-          <w:t>2</w:t>
-        </w:r>
-      </w:fldSimple>
+      <w:r>
+        <w:fldChar w:fldCharType="begin"/>
+      </w:r>
+      <w:r>
+        <w:instrText xml:space="preserve"> SEQ Figura \* ARABIC </w:instrText>
+      </w:r>
+      <w:r>
+        <w:fldChar w:fldCharType="separate"/>
+      </w:r>
+      <w:r>
+        <w:rPr>
+          <w:noProof/>
+        </w:rPr>
+        <w:t>2</w:t>
+      </w:r>
+      <w:r>
+        <w:rPr>
+          <w:noProof/>
+        </w:rPr>
+        <w:fldChar w:fldCharType="end"/>
+      </w:r>
       <w:r>
         <w:t xml:space="preserve"> : Caso de Uso 1</w:t>
       </w:r>
     </w:p>
     <w:p>
       <w:pPr>
+        <w:pStyle w:val="Ttulo4"/>
+      </w:pPr>
+      <w:r>
+        <w:t xml:space="preserve">Diagrama de </w:t>
+      </w:r>
+      <w:r>
+        <w:t>Sequência.</w:t>
+      </w:r>
+      <w:r>
+        <w:br/>
+      </w:r>
+    </w:p>
+    <w:p>
+      <w:pPr>
+        <w:keepNext/>
+        <w:jc w:val="center"/>
+      </w:pPr>
+      <w:r>
+        <w:rPr>
+          <w:noProof/>
+        </w:rPr>
+        <w:drawing>
+          <wp:inline distT="0" distB="0" distL="0" distR="0" wp14:anchorId="690FB1F8" wp14:editId="6B2ED828">
+            <wp:extent cx="4579633" cy="2672504"/>
+            <wp:effectExtent l="0" t="0" r="0" b="0"/>
+            <wp:docPr id="431313041" name="Imagem 1"/>
+            <wp:cNvGraphicFramePr>
+              <a:graphicFrameLocks xmlns:a="http://schemas.openxmlformats.org/drawingml/2006/main" noChangeAspect="1"/>
+            </wp:cNvGraphicFramePr>
+            <a:graphic xmlns:a="http://schemas.openxmlformats.org/drawingml/2006/main">
+              <a:graphicData uri="http://schemas.openxmlformats.org/drawingml/2006/picture">
+                <pic:pic xmlns:pic="http://schemas.openxmlformats.org/drawingml/2006/picture">
+                  <pic:nvPicPr>
+                    <pic:cNvPr id="431313041" name="Imagem 431313041"/>
+                    <pic:cNvPicPr/>
+                  </pic:nvPicPr>
+                  <pic:blipFill>
+                    <a:blip r:embed="rId15">
+                      <a:extLst>
+                        <a:ext uri="{28A0092B-C50C-407E-A947-70E740481C1C}">
+                          <a14:useLocalDpi xmlns:a14="http://schemas.microsoft.com/office/drawing/2010/main" val="0"/>
+                        </a:ext>
+                      </a:extLst>
+                    </a:blip>
+                    <a:stretch>
+                      <a:fillRect/>
+                    </a:stretch>
+                  </pic:blipFill>
+                  <pic:spPr>
+                    <a:xfrm>
+                      <a:off x="0" y="0"/>
+                      <a:ext cx="4599608" cy="2684161"/>
+                    </a:xfrm>
+                    <a:prstGeom prst="rect">
+                      <a:avLst/>
+                    </a:prstGeom>
+                  </pic:spPr>
+                </pic:pic>
+              </a:graphicData>
+            </a:graphic>
+          </wp:inline>
+        </w:drawing>
+      </w:r>
+    </w:p>
+    <w:p>
+      <w:pPr>
+        <w:pStyle w:val="Legenda"/>
+        <w:jc w:val="center"/>
+      </w:pPr>
+      <w:r>
+        <w:t xml:space="preserve">Figura </w:t>
+      </w:r>
+      <w:r>
+        <w:fldChar w:fldCharType="begin"/>
+      </w:r>
+      <w:r>
+        <w:instrText xml:space="preserve"> SEQ Figura \* ARABIC </w:instrText>
+      </w:r>
+      <w:r>
+        <w:fldChar w:fldCharType="separate"/>
+      </w:r>
+      <w:r>
+        <w:rPr>
+          <w:noProof/>
+        </w:rPr>
+        <w:t>3</w:t>
+      </w:r>
+      <w:r>
+        <w:fldChar w:fldCharType="end"/>
+      </w:r>
+      <w:r>
+        <w:t>:  DIAGRAMA deSEQUência Caso uso 1</w:t>
+      </w:r>
+    </w:p>
+    <w:p>
+      <w:pPr>
         <w:spacing w:line="276" w:lineRule="auto"/>
       </w:pPr>
       <w:r>
@@ -2909,6 +3067,7 @@
       <w:pPr>
         <w:pStyle w:val="Ttulo3"/>
       </w:pPr>
+      <w:bookmarkStart w:id="33" w:name="_Toc155028917"/>
       <w:r>
         <w:lastRenderedPageBreak/>
         <w:t xml:space="preserve">Caso de USO </w:t>
@@ -2922,14 +3081,17 @@
       <w:r>
         <w:t>Categorização de Documentação Integrada</w:t>
       </w:r>
+      <w:bookmarkEnd w:id="33"/>
     </w:p>
     <w:p>
       <w:pPr>
         <w:pStyle w:val="Ttulo4"/>
       </w:pPr>
+      <w:bookmarkStart w:id="34" w:name="_Toc155028918"/>
       <w:r>
         <w:t>Pré-Condições:</w:t>
       </w:r>
+      <w:bookmarkEnd w:id="34"/>
     </w:p>
     <w:p>
       <w:r>
@@ -2946,9 +3108,11 @@
       <w:pPr>
         <w:pStyle w:val="Ttulo4"/>
       </w:pPr>
+      <w:bookmarkStart w:id="35" w:name="_Toc155028919"/>
       <w:r>
         <w:t>Ator Primário:</w:t>
       </w:r>
+      <w:bookmarkEnd w:id="35"/>
     </w:p>
     <w:p>
       <w:r>
@@ -2959,9 +3123,11 @@
       <w:pPr>
         <w:pStyle w:val="Ttulo4"/>
       </w:pPr>
+      <w:bookmarkStart w:id="36" w:name="_Toc155028920"/>
       <w:r>
         <w:t>Inicializador:</w:t>
       </w:r>
+      <w:bookmarkEnd w:id="36"/>
     </w:p>
     <w:p>
       <w:r>
@@ -2975,9 +3141,11 @@
       <w:pPr>
         <w:pStyle w:val="Ttulo4"/>
       </w:pPr>
+      <w:bookmarkStart w:id="37" w:name="_Toc155028921"/>
       <w:r>
         <w:t>Cenário:</w:t>
       </w:r>
+      <w:bookmarkEnd w:id="37"/>
       <w:r>
         <w:br/>
       </w:r>
@@ -3137,24 +3305,14 @@
     </w:p>
     <w:p>
       <w:pPr>
-        <w:pStyle w:val="Ttulo2"/>
-        <w:rPr>
-          <w:sz w:val="22"/>
-          <w:szCs w:val="22"/>
-        </w:rPr>
-      </w:pPr>
-      <w:r>
-        <w:rPr>
-          <w:sz w:val="22"/>
-          <w:szCs w:val="22"/>
-        </w:rPr>
+        <w:pStyle w:val="Ttulo4"/>
+      </w:pPr>
+      <w:bookmarkStart w:id="38" w:name="_Toc155028922"/>
+      <w:r>
         <w:t>Diagrama de Caso de Uso</w:t>
       </w:r>
-      <w:r>
-        <w:rPr>
-          <w:sz w:val="22"/>
-          <w:szCs w:val="22"/>
-        </w:rPr>
+      <w:bookmarkEnd w:id="38"/>
+      <w:r>
         <w:br/>
       </w:r>
     </w:p>
@@ -3182,7 +3340,7 @@
                     <pic:cNvPicPr/>
                   </pic:nvPicPr>
                   <pic:blipFill>
-                    <a:blip r:embed="rId15">
+                    <a:blip r:embed="rId16">
                       <a:extLst>
                         <a:ext uri="{28A0092B-C50C-407E-A947-70E740481C1C}">
                           <a14:useLocalDpi xmlns:a14="http://schemas.microsoft.com/office/drawing/2010/main" val="0"/>
@@ -3217,14 +3375,27 @@
       <w:r>
         <w:t xml:space="preserve">Figura </w:t>
       </w:r>
-      <w:fldSimple w:instr=" SEQ Figura \* ARABIC ">
-        <w:r>
-          <w:rPr>
-            <w:noProof/>
-          </w:rPr>
-          <w:t>3</w:t>
-        </w:r>
-      </w:fldSimple>
+      <w:r>
+        <w:fldChar w:fldCharType="begin"/>
+      </w:r>
+      <w:r>
+        <w:instrText xml:space="preserve"> SEQ Figura \* ARABIC </w:instrText>
+      </w:r>
+      <w:r>
+        <w:fldChar w:fldCharType="separate"/>
+      </w:r>
+      <w:r>
+        <w:rPr>
+          <w:noProof/>
+        </w:rPr>
+        <w:t>4</w:t>
+      </w:r>
+      <w:r>
+        <w:rPr>
+          <w:noProof/>
+        </w:rPr>
+        <w:fldChar w:fldCharType="end"/>
+      </w:r>
       <w:r>
         <w:t>: Caso de Uso 2</w:t>
       </w:r>
@@ -3234,7 +3405,8 @@
       <w:pPr>
         <w:pStyle w:val="Ttulo3"/>
       </w:pPr>
-      <w:bookmarkStart w:id="6" w:name="_Toc139285949"/>
+      <w:bookmarkStart w:id="39" w:name="_Toc139285949"/>
+      <w:bookmarkStart w:id="40" w:name="_Toc155028923"/>
       <w:r>
         <w:lastRenderedPageBreak/>
         <w:t xml:space="preserve">Caso de USO 3: Categorização </w:t>
@@ -3242,15 +3414,18 @@
       <w:r>
         <w:t>Manual de Documentação</w:t>
       </w:r>
+      <w:bookmarkEnd w:id="40"/>
     </w:p>
     <w:p>
       <w:pPr>
         <w:pStyle w:val="Ttulo4"/>
       </w:pPr>
+      <w:bookmarkStart w:id="41" w:name="_Toc155028924"/>
       <w:r>
         <w:t>Pré-Condições:</w:t>
       </w:r>
-      <w:bookmarkEnd w:id="6"/>
+      <w:bookmarkEnd w:id="39"/>
+      <w:bookmarkEnd w:id="41"/>
     </w:p>
     <w:p>
       <w:r>
@@ -3264,11 +3439,13 @@
       <w:pPr>
         <w:pStyle w:val="Ttulo4"/>
       </w:pPr>
-      <w:bookmarkStart w:id="7" w:name="_Toc139285950"/>
+      <w:bookmarkStart w:id="42" w:name="_Toc139285950"/>
+      <w:bookmarkStart w:id="43" w:name="_Toc155028925"/>
       <w:r>
         <w:t>Ator Primário:</w:t>
       </w:r>
-      <w:bookmarkEnd w:id="7"/>
+      <w:bookmarkEnd w:id="42"/>
+      <w:bookmarkEnd w:id="43"/>
     </w:p>
     <w:p>
       <w:r>
@@ -3282,11 +3459,13 @@
       <w:pPr>
         <w:pStyle w:val="Ttulo4"/>
       </w:pPr>
-      <w:bookmarkStart w:id="8" w:name="_Toc139285951"/>
+      <w:bookmarkStart w:id="44" w:name="_Toc139285951"/>
+      <w:bookmarkStart w:id="45" w:name="_Toc155028926"/>
       <w:r>
         <w:t>Inicializador:</w:t>
       </w:r>
-      <w:bookmarkEnd w:id="8"/>
+      <w:bookmarkEnd w:id="44"/>
+      <w:bookmarkEnd w:id="45"/>
     </w:p>
     <w:p>
       <w:r>
@@ -3300,11 +3479,13 @@
       <w:pPr>
         <w:pStyle w:val="Ttulo4"/>
       </w:pPr>
-      <w:bookmarkStart w:id="9" w:name="_Toc139285952"/>
+      <w:bookmarkStart w:id="46" w:name="_Toc139285952"/>
+      <w:bookmarkStart w:id="47" w:name="_Toc155028927"/>
       <w:r>
         <w:t>Cenário:</w:t>
       </w:r>
-      <w:bookmarkEnd w:id="9"/>
+      <w:bookmarkEnd w:id="46"/>
+      <w:bookmarkEnd w:id="47"/>
       <w:r>
         <w:br/>
       </w:r>
@@ -3378,11 +3559,13 @@
       <w:pPr>
         <w:pStyle w:val="Ttulo4"/>
       </w:pPr>
-      <w:bookmarkStart w:id="10" w:name="_Toc139285953"/>
+      <w:bookmarkStart w:id="48" w:name="_Toc139285953"/>
+      <w:bookmarkStart w:id="49" w:name="_Toc155028928"/>
       <w:r>
         <w:t>Exceções:</w:t>
       </w:r>
-      <w:bookmarkEnd w:id="10"/>
+      <w:bookmarkEnd w:id="48"/>
+      <w:bookmarkEnd w:id="49"/>
       <w:r>
         <w:br/>
       </w:r>
@@ -3412,9 +3595,11 @@
       <w:pPr>
         <w:pStyle w:val="Ttulo4"/>
       </w:pPr>
+      <w:bookmarkStart w:id="50" w:name="_Toc155028929"/>
       <w:r>
         <w:t>Diagrama de Caso de Uso</w:t>
       </w:r>
+      <w:bookmarkEnd w:id="50"/>
     </w:p>
     <w:p/>
     <w:p>
@@ -3442,7 +3627,7 @@
                     <pic:cNvPicPr/>
                   </pic:nvPicPr>
                   <pic:blipFill>
-                    <a:blip r:embed="rId16">
+                    <a:blip r:embed="rId17">
                       <a:extLst>
                         <a:ext uri="{28A0092B-C50C-407E-A947-70E740481C1C}">
                           <a14:useLocalDpi xmlns:a14="http://schemas.microsoft.com/office/drawing/2010/main" val="0"/>
@@ -3477,14 +3662,27 @@
       <w:r>
         <w:t xml:space="preserve">Figura </w:t>
       </w:r>
-      <w:fldSimple w:instr=" SEQ Figura \* ARABIC ">
-        <w:r>
-          <w:rPr>
-            <w:noProof/>
-          </w:rPr>
-          <w:t>4</w:t>
-        </w:r>
-      </w:fldSimple>
+      <w:r>
+        <w:fldChar w:fldCharType="begin"/>
+      </w:r>
+      <w:r>
+        <w:instrText xml:space="preserve"> SEQ Figura \* ARABIC </w:instrText>
+      </w:r>
+      <w:r>
+        <w:fldChar w:fldCharType="separate"/>
+      </w:r>
+      <w:r>
+        <w:rPr>
+          <w:noProof/>
+        </w:rPr>
+        <w:t>5</w:t>
+      </w:r>
+      <w:r>
+        <w:rPr>
+          <w:noProof/>
+        </w:rPr>
+        <w:fldChar w:fldCharType="end"/>
+      </w:r>
       <w:r>
         <w:t>: Caso de Uso 3</w:t>
       </w:r>
@@ -3501,6 +3699,7 @@
       <w:pPr>
         <w:pStyle w:val="Ttulo3"/>
       </w:pPr>
+      <w:bookmarkStart w:id="51" w:name="_Toc155028930"/>
       <w:r>
         <w:lastRenderedPageBreak/>
         <w:t xml:space="preserve">Caso de USO 4: </w:t>
@@ -3508,14 +3707,17 @@
       <w:r>
         <w:t>Validação de Documentação Categorizada</w:t>
       </w:r>
+      <w:bookmarkEnd w:id="51"/>
     </w:p>
     <w:p>
       <w:pPr>
         <w:pStyle w:val="Ttulo4"/>
       </w:pPr>
+      <w:bookmarkStart w:id="52" w:name="_Toc155028931"/>
       <w:r>
         <w:t>Pré-Condições:</w:t>
       </w:r>
+      <w:bookmarkEnd w:id="52"/>
     </w:p>
     <w:p>
       <w:r>
@@ -3532,9 +3734,11 @@
       <w:pPr>
         <w:pStyle w:val="Ttulo4"/>
       </w:pPr>
+      <w:bookmarkStart w:id="53" w:name="_Toc155028932"/>
       <w:r>
         <w:t>Ator Primário:</w:t>
       </w:r>
+      <w:bookmarkEnd w:id="53"/>
     </w:p>
     <w:p>
       <w:r>
@@ -3563,9 +3767,11 @@
       <w:pPr>
         <w:pStyle w:val="Ttulo4"/>
       </w:pPr>
+      <w:bookmarkStart w:id="54" w:name="_Toc155028933"/>
       <w:r>
         <w:t>Inicializador:</w:t>
       </w:r>
+      <w:bookmarkEnd w:id="54"/>
     </w:p>
     <w:p>
       <w:r>
@@ -3582,9 +3788,11 @@
       <w:pPr>
         <w:pStyle w:val="Ttulo4"/>
       </w:pPr>
+      <w:bookmarkStart w:id="55" w:name="_Toc155028934"/>
       <w:r>
         <w:t>Cenário:</w:t>
       </w:r>
+      <w:bookmarkEnd w:id="55"/>
       <w:r>
         <w:br/>
       </w:r>
@@ -3678,9 +3886,11 @@
       <w:pPr>
         <w:pStyle w:val="Ttulo4"/>
       </w:pPr>
+      <w:bookmarkStart w:id="56" w:name="_Toc155028935"/>
       <w:r>
         <w:t>Exceções:</w:t>
       </w:r>
+      <w:bookmarkEnd w:id="56"/>
       <w:r>
         <w:br/>
       </w:r>
@@ -3704,9 +3914,11 @@
       <w:pPr>
         <w:pStyle w:val="Ttulo4"/>
       </w:pPr>
+      <w:bookmarkStart w:id="57" w:name="_Toc155028936"/>
       <w:r>
         <w:t>Diagrama de Caso de Uso</w:t>
       </w:r>
+      <w:bookmarkEnd w:id="57"/>
     </w:p>
     <w:p>
       <w:pPr>
@@ -3733,7 +3945,7 @@
                     <pic:cNvPicPr/>
                   </pic:nvPicPr>
                   <pic:blipFill>
-                    <a:blip r:embed="rId17">
+                    <a:blip r:embed="rId18">
                       <a:extLst>
                         <a:ext uri="{28A0092B-C50C-407E-A947-70E740481C1C}">
                           <a14:useLocalDpi xmlns:a14="http://schemas.microsoft.com/office/drawing/2010/main" val="0"/>
@@ -3768,14 +3980,27 @@
       <w:r>
         <w:t xml:space="preserve">Figura </w:t>
       </w:r>
-      <w:fldSimple w:instr=" SEQ Figura \* ARABIC ">
-        <w:r>
-          <w:rPr>
-            <w:noProof/>
-          </w:rPr>
-          <w:t>5</w:t>
-        </w:r>
-      </w:fldSimple>
+      <w:r>
+        <w:fldChar w:fldCharType="begin"/>
+      </w:r>
+      <w:r>
+        <w:instrText xml:space="preserve"> SEQ Figura \* ARABIC </w:instrText>
+      </w:r>
+      <w:r>
+        <w:fldChar w:fldCharType="separate"/>
+      </w:r>
+      <w:r>
+        <w:rPr>
+          <w:noProof/>
+        </w:rPr>
+        <w:t>6</w:t>
+      </w:r>
+      <w:r>
+        <w:rPr>
+          <w:noProof/>
+        </w:rPr>
+        <w:fldChar w:fldCharType="end"/>
+      </w:r>
       <w:r>
         <w:t>: Caso de Uso 4</w:t>
       </w:r>
@@ -3792,18 +4017,25 @@
       <w:pPr>
         <w:pStyle w:val="Ttulo3"/>
       </w:pPr>
+      <w:bookmarkStart w:id="58" w:name="_Toc155028937"/>
       <w:r>
         <w:lastRenderedPageBreak/>
-        <w:t xml:space="preserve">Caso de USO 5: Gerar Alertas de Faturas Categorizadas </w:t>
+        <w:t>Caso de USO 5: Gerar Alertas de Faturas Categorizadas</w:t>
+      </w:r>
+      <w:bookmarkEnd w:id="58"/>
+      <w:r>
+        <w:t xml:space="preserve"> </w:t>
       </w:r>
     </w:p>
     <w:p>
       <w:pPr>
         <w:pStyle w:val="Ttulo4"/>
       </w:pPr>
+      <w:bookmarkStart w:id="59" w:name="_Toc155028938"/>
       <w:r>
         <w:t>Pré-Condições:</w:t>
       </w:r>
+      <w:bookmarkEnd w:id="59"/>
     </w:p>
     <w:p>
       <w:r>
@@ -3814,9 +4046,11 @@
       <w:pPr>
         <w:pStyle w:val="Ttulo4"/>
       </w:pPr>
+      <w:bookmarkStart w:id="60" w:name="_Toc155028939"/>
       <w:r>
         <w:t>Ator Primário:</w:t>
       </w:r>
+      <w:bookmarkEnd w:id="60"/>
     </w:p>
     <w:p>
       <w:r>
@@ -3827,9 +4061,11 @@
       <w:pPr>
         <w:pStyle w:val="Ttulo4"/>
       </w:pPr>
+      <w:bookmarkStart w:id="61" w:name="_Toc155028940"/>
       <w:r>
         <w:t>Inicializador:</w:t>
       </w:r>
+      <w:bookmarkEnd w:id="61"/>
     </w:p>
     <w:p>
       <w:r>
@@ -3840,9 +4076,11 @@
       <w:pPr>
         <w:pStyle w:val="Ttulo4"/>
       </w:pPr>
+      <w:bookmarkStart w:id="62" w:name="_Toc155028941"/>
       <w:r>
         <w:t>Cenário:</w:t>
       </w:r>
+      <w:bookmarkEnd w:id="62"/>
       <w:r>
         <w:br/>
       </w:r>
@@ -3889,9 +4127,11 @@
       <w:pPr>
         <w:pStyle w:val="Ttulo4"/>
       </w:pPr>
+      <w:bookmarkStart w:id="63" w:name="_Toc155028942"/>
       <w:r>
         <w:t>Exceções:</w:t>
       </w:r>
+      <w:bookmarkEnd w:id="63"/>
       <w:r>
         <w:br/>
       </w:r>
@@ -3912,9 +4152,11 @@
       <w:pPr>
         <w:pStyle w:val="Ttulo4"/>
       </w:pPr>
+      <w:bookmarkStart w:id="64" w:name="_Toc155028943"/>
       <w:r>
         <w:t>Diagrama de Caso de Uso</w:t>
       </w:r>
+      <w:bookmarkEnd w:id="64"/>
     </w:p>
     <w:p>
       <w:pPr>
@@ -3947,7 +4189,7 @@
                     <pic:cNvPicPr/>
                   </pic:nvPicPr>
                   <pic:blipFill>
-                    <a:blip r:embed="rId18">
+                    <a:blip r:embed="rId19">
                       <a:extLst>
                         <a:ext uri="{28A0092B-C50C-407E-A947-70E740481C1C}">
                           <a14:useLocalDpi xmlns:a14="http://schemas.microsoft.com/office/drawing/2010/main" val="0"/>
@@ -3982,14 +4224,27 @@
       <w:r>
         <w:t xml:space="preserve">Figura </w:t>
       </w:r>
-      <w:fldSimple w:instr=" SEQ Figura \* ARABIC ">
-        <w:r>
-          <w:rPr>
-            <w:noProof/>
-          </w:rPr>
-          <w:t>6</w:t>
-        </w:r>
-      </w:fldSimple>
+      <w:r>
+        <w:fldChar w:fldCharType="begin"/>
+      </w:r>
+      <w:r>
+        <w:instrText xml:space="preserve"> SEQ Figura \* ARABIC </w:instrText>
+      </w:r>
+      <w:r>
+        <w:fldChar w:fldCharType="separate"/>
+      </w:r>
+      <w:r>
+        <w:rPr>
+          <w:noProof/>
+        </w:rPr>
+        <w:t>7</w:t>
+      </w:r>
+      <w:r>
+        <w:rPr>
+          <w:noProof/>
+        </w:rPr>
+        <w:fldChar w:fldCharType="end"/>
+      </w:r>
       <w:r>
         <w:t>: Caso de Uso 5</w:t>
       </w:r>
@@ -4006,18 +4261,22 @@
       <w:pPr>
         <w:pStyle w:val="Ttulo3"/>
       </w:pPr>
+      <w:bookmarkStart w:id="65" w:name="_Toc155028944"/>
       <w:r>
         <w:lastRenderedPageBreak/>
         <w:t>Caso de USO 6: Extração de Listagens</w:t>
       </w:r>
+      <w:bookmarkEnd w:id="65"/>
     </w:p>
     <w:p>
       <w:pPr>
         <w:pStyle w:val="Ttulo4"/>
       </w:pPr>
+      <w:bookmarkStart w:id="66" w:name="_Toc155028945"/>
       <w:r>
         <w:t>Pré-Condições:</w:t>
       </w:r>
+      <w:bookmarkEnd w:id="66"/>
     </w:p>
     <w:p>
       <w:r>
@@ -4028,6 +4287,7 @@
       <w:pPr>
         <w:pStyle w:val="Ttulo4"/>
       </w:pPr>
+      <w:bookmarkStart w:id="67" w:name="_Toc155028946"/>
       <w:r>
         <w:t>Ator</w:t>
       </w:r>
@@ -4043,6 +4303,7 @@
       <w:r>
         <w:t>:</w:t>
       </w:r>
+      <w:bookmarkEnd w:id="67"/>
     </w:p>
     <w:p>
       <w:r>
@@ -4053,21 +4314,15 @@
       <w:pPr>
         <w:pStyle w:val="Ttulo4"/>
       </w:pPr>
+      <w:bookmarkStart w:id="68" w:name="_Toc155028947"/>
       <w:r>
         <w:t>Inicializador:</w:t>
       </w:r>
-    </w:p>
-    <w:p>
-      <w:r>
-        <w:t xml:space="preserve">Utilizadores acedem ao </w:t>
-      </w:r>
-      <w:proofErr w:type="spellStart"/>
-      <w:r>
-        <w:t>formulario</w:t>
-      </w:r>
-      <w:proofErr w:type="spellEnd"/>
-      <w:r>
-        <w:t xml:space="preserve"> de consulta de documentação FE-AP</w:t>
+      <w:bookmarkEnd w:id="68"/>
+    </w:p>
+    <w:p>
+      <w:r>
+        <w:t>Utilizadores acedem ao formulario de consulta de documentação FE-AP</w:t>
       </w:r>
       <w:r>
         <w:t>.</w:t>
@@ -4077,9 +4332,11 @@
       <w:pPr>
         <w:pStyle w:val="Ttulo4"/>
       </w:pPr>
+      <w:bookmarkStart w:id="69" w:name="_Toc155028948"/>
       <w:r>
         <w:t>Cenário:</w:t>
       </w:r>
+      <w:bookmarkEnd w:id="69"/>
       <w:r>
         <w:br/>
       </w:r>
@@ -4156,9 +4413,11 @@
       <w:pPr>
         <w:pStyle w:val="Ttulo4"/>
       </w:pPr>
+      <w:bookmarkStart w:id="70" w:name="_Toc155028949"/>
       <w:r>
         <w:t>Exceções:</w:t>
       </w:r>
+      <w:bookmarkEnd w:id="70"/>
       <w:r>
         <w:br/>
       </w:r>
@@ -4200,9 +4459,11 @@
       <w:pPr>
         <w:pStyle w:val="Ttulo4"/>
       </w:pPr>
+      <w:bookmarkStart w:id="71" w:name="_Toc155028950"/>
       <w:r>
         <w:t>Diagrama de Caso de Uso</w:t>
       </w:r>
+      <w:bookmarkEnd w:id="71"/>
     </w:p>
     <w:p>
       <w:pPr>
@@ -4232,7 +4493,7 @@
                     <pic:cNvPicPr/>
                   </pic:nvPicPr>
                   <pic:blipFill>
-                    <a:blip r:embed="rId19" cstate="print">
+                    <a:blip r:embed="rId20" cstate="print">
                       <a:extLst>
                         <a:ext uri="{28A0092B-C50C-407E-A947-70E740481C1C}">
                           <a14:useLocalDpi xmlns:a14="http://schemas.microsoft.com/office/drawing/2010/main" val="0"/>
@@ -4267,14 +4528,27 @@
       <w:r>
         <w:t xml:space="preserve">Figura </w:t>
       </w:r>
-      <w:fldSimple w:instr=" SEQ Figura \* ARABIC ">
-        <w:r>
-          <w:rPr>
-            <w:noProof/>
-          </w:rPr>
-          <w:t>7</w:t>
-        </w:r>
-      </w:fldSimple>
+      <w:r>
+        <w:fldChar w:fldCharType="begin"/>
+      </w:r>
+      <w:r>
+        <w:instrText xml:space="preserve"> SEQ Figura \* ARABIC </w:instrText>
+      </w:r>
+      <w:r>
+        <w:fldChar w:fldCharType="separate"/>
+      </w:r>
+      <w:r>
+        <w:rPr>
+          <w:noProof/>
+        </w:rPr>
+        <w:t>8</w:t>
+      </w:r>
+      <w:r>
+        <w:rPr>
+          <w:noProof/>
+        </w:rPr>
+        <w:fldChar w:fldCharType="end"/>
+      </w:r>
       <w:r>
         <w:t>: CASO DE USO 6</w:t>
       </w:r>
@@ -4291,36 +4565,47 @@
       <w:pPr>
         <w:pStyle w:val="Ttulo1"/>
       </w:pPr>
+      <w:bookmarkStart w:id="72" w:name="_Toc155028951"/>
       <w:r>
         <w:lastRenderedPageBreak/>
         <w:t>Especificações do sistema</w:t>
       </w:r>
+      <w:bookmarkEnd w:id="72"/>
     </w:p>
     <w:p>
       <w:pPr>
         <w:pStyle w:val="Ttulo2"/>
       </w:pPr>
-      <w:r>
-        <w:t>Classes</w:t>
-      </w:r>
+      <w:bookmarkStart w:id="73" w:name="_Toc155028952"/>
+      <w:r>
+        <w:t>C</w:t>
+      </w:r>
+      <w:r>
+        <w:t>LASSES</w:t>
+      </w:r>
+      <w:bookmarkEnd w:id="73"/>
     </w:p>
     <w:p/>
     <w:p>
       <w:pPr>
         <w:pStyle w:val="Ttulo3"/>
       </w:pPr>
-      <w:r>
-        <w:t>CLASSE: Documento PDF</w:t>
-      </w:r>
+      <w:bookmarkStart w:id="74" w:name="_Toc155028953"/>
+      <w:r>
+        <w:t>Documento PDF</w:t>
+      </w:r>
+      <w:bookmarkEnd w:id="74"/>
     </w:p>
     <w:p/>
     <w:p>
       <w:pPr>
         <w:pStyle w:val="Ttulo4"/>
       </w:pPr>
+      <w:bookmarkStart w:id="75" w:name="_Toc155028954"/>
       <w:r>
         <w:t>Origem:</w:t>
       </w:r>
+      <w:bookmarkEnd w:id="75"/>
     </w:p>
     <w:p>
       <w:r>
@@ -4331,9 +4616,11 @@
       <w:pPr>
         <w:pStyle w:val="Ttulo4"/>
       </w:pPr>
+      <w:bookmarkStart w:id="76" w:name="_Toc155028955"/>
       <w:r>
         <w:t>Função:</w:t>
       </w:r>
+      <w:bookmarkEnd w:id="76"/>
     </w:p>
     <w:p>
       <w:r>
@@ -4347,9 +4634,11 @@
       <w:pPr>
         <w:pStyle w:val="Ttulo4"/>
       </w:pPr>
+      <w:bookmarkStart w:id="77" w:name="_Toc155028956"/>
       <w:r>
         <w:t>Atributos:</w:t>
       </w:r>
+      <w:bookmarkEnd w:id="77"/>
     </w:p>
     <w:p>
       <w:pPr>
@@ -4359,22 +4648,12 @@
           <w:numId w:val="21"/>
         </w:numPr>
       </w:pPr>
-      <w:proofErr w:type="spellStart"/>
-      <w:r>
-        <w:t>sNomeBinario</w:t>
-      </w:r>
-      <w:proofErr w:type="spellEnd"/>
-      <w:r>
-        <w:t xml:space="preserve">: </w:t>
-      </w:r>
-      <w:proofErr w:type="spellStart"/>
-      <w:r>
-        <w:t>St</w:t>
+      <w:r>
+        <w:t>sNomeBinario: St</w:t>
       </w:r>
       <w:r>
         <w:t>ring</w:t>
       </w:r>
-      <w:proofErr w:type="spellEnd"/>
     </w:p>
     <w:p>
       <w:pPr>
@@ -4399,13 +4678,8 @@
           <w:numId w:val="21"/>
         </w:numPr>
       </w:pPr>
-      <w:proofErr w:type="spellStart"/>
-      <w:r>
-        <w:t>byDocumento</w:t>
-      </w:r>
-      <w:proofErr w:type="spellEnd"/>
-      <w:r>
-        <w:t>: Byte()</w:t>
+      <w:r>
+        <w:t>byDocumento: Byte()</w:t>
       </w:r>
     </w:p>
     <w:p>
@@ -4417,15 +4691,7 @@
         </w:numPr>
       </w:pPr>
       <w:r>
-        <w:t xml:space="preserve">Recebe o </w:t>
-      </w:r>
-      <w:proofErr w:type="spellStart"/>
-      <w:r>
-        <w:t>array</w:t>
-      </w:r>
-      <w:proofErr w:type="spellEnd"/>
-      <w:r>
-        <w:t xml:space="preserve"> de bytes do documento PDF a inserir em sistema.</w:t>
+        <w:t>Recebe o array de bytes do documento PDF a inserir em sistema.</w:t>
       </w:r>
     </w:p>
     <w:p>
@@ -4441,19 +4707,9 @@
           <w:numId w:val="21"/>
         </w:numPr>
       </w:pPr>
-      <w:proofErr w:type="spellStart"/>
-      <w:r>
-        <w:t>sHashBinario</w:t>
-      </w:r>
-      <w:proofErr w:type="spellEnd"/>
-      <w:r>
-        <w:t xml:space="preserve">: </w:t>
-      </w:r>
-      <w:proofErr w:type="spellStart"/>
-      <w:r>
-        <w:t>String</w:t>
-      </w:r>
-      <w:proofErr w:type="spellEnd"/>
+      <w:r>
+        <w:t>sHashBinario: String</w:t>
+      </w:r>
     </w:p>
     <w:p>
       <w:pPr>
@@ -4464,23 +4720,7 @@
         </w:numPr>
       </w:pPr>
       <w:r>
-        <w:t xml:space="preserve">Recebe </w:t>
-      </w:r>
-      <w:proofErr w:type="spellStart"/>
-      <w:r>
-        <w:t>hash</w:t>
-      </w:r>
-      <w:proofErr w:type="spellEnd"/>
-      <w:r>
-        <w:t xml:space="preserve"> de controlo gerada a partir do </w:t>
-      </w:r>
-      <w:proofErr w:type="spellStart"/>
-      <w:r>
-        <w:t>array</w:t>
-      </w:r>
-      <w:proofErr w:type="spellEnd"/>
-      <w:r>
-        <w:t xml:space="preserve"> de bytes</w:t>
+        <w:t>Recebe hash de controlo gerada a partir do array de bytes</w:t>
       </w:r>
       <w:r>
         <w:t>.</w:t>
@@ -4500,13 +4740,8 @@
           <w:numId w:val="21"/>
         </w:numPr>
       </w:pPr>
-      <w:proofErr w:type="spellStart"/>
-      <w:r>
-        <w:t>iTipoClassificador</w:t>
-      </w:r>
-      <w:proofErr w:type="spellEnd"/>
-      <w:r>
-        <w:t>: inteiro</w:t>
+      <w:r>
+        <w:t>iTipoClassificador: inteiro</w:t>
       </w:r>
     </w:p>
     <w:p>
@@ -4541,13 +4776,8 @@
           <w:numId w:val="21"/>
         </w:numPr>
       </w:pPr>
-      <w:proofErr w:type="spellStart"/>
-      <w:r>
-        <w:t>idLogin</w:t>
-      </w:r>
-      <w:proofErr w:type="spellEnd"/>
-      <w:r>
-        <w:t>: inteiro</w:t>
+      <w:r>
+        <w:t>idLogin: inteiro</w:t>
       </w:r>
     </w:p>
     <w:p>
@@ -4569,9 +4799,11 @@
       <w:pPr>
         <w:pStyle w:val="Ttulo4"/>
       </w:pPr>
+      <w:bookmarkStart w:id="78" w:name="_Toc155028957"/>
       <w:r>
         <w:t>Métodos:</w:t>
       </w:r>
+      <w:bookmarkEnd w:id="78"/>
     </w:p>
     <w:p/>
     <w:p>
@@ -4582,11 +4814,9 @@
           <w:numId w:val="23"/>
         </w:numPr>
       </w:pPr>
-      <w:proofErr w:type="spellStart"/>
       <w:r>
         <w:t>Obter_Dados_PDF</w:t>
       </w:r>
-      <w:proofErr w:type="spellEnd"/>
       <w:r>
         <w:t xml:space="preserve">: </w:t>
       </w:r>
@@ -4626,13 +4856,8 @@
           <w:numId w:val="23"/>
         </w:numPr>
       </w:pPr>
-      <w:proofErr w:type="spellStart"/>
-      <w:r>
-        <w:t>Limpar_Classe</w:t>
-      </w:r>
-      <w:proofErr w:type="spellEnd"/>
-      <w:r>
-        <w:t>: Rotina</w:t>
+      <w:r>
+        <w:t>Limpar_Classe: Rotina</w:t>
       </w:r>
     </w:p>
     <w:p>
@@ -4659,19 +4884,23 @@
       <w:pPr>
         <w:pStyle w:val="Ttulo3"/>
       </w:pPr>
+      <w:bookmarkStart w:id="79" w:name="_Toc155028958"/>
       <w:r>
         <w:lastRenderedPageBreak/>
-        <w:t>CLASSE: Lotes_Classificadores</w:t>
-      </w:r>
+        <w:t>Lotes_Classificadores</w:t>
+      </w:r>
+      <w:bookmarkEnd w:id="79"/>
     </w:p>
     <w:p/>
     <w:p>
       <w:pPr>
         <w:pStyle w:val="Ttulo4"/>
       </w:pPr>
+      <w:bookmarkStart w:id="80" w:name="_Toc155028959"/>
       <w:r>
         <w:t>Origem:</w:t>
       </w:r>
+      <w:bookmarkEnd w:id="80"/>
     </w:p>
     <w:p>
       <w:r>
@@ -4688,9 +4917,11 @@
       <w:pPr>
         <w:pStyle w:val="Ttulo4"/>
       </w:pPr>
+      <w:bookmarkStart w:id="81" w:name="_Toc155028960"/>
       <w:r>
         <w:t>Função:</w:t>
       </w:r>
+      <w:bookmarkEnd w:id="81"/>
     </w:p>
     <w:p>
       <w:r>
@@ -4704,9 +4935,11 @@
       <w:pPr>
         <w:pStyle w:val="Ttulo4"/>
       </w:pPr>
+      <w:bookmarkStart w:id="82" w:name="_Toc155028961"/>
       <w:r>
         <w:t>Atributos:</w:t>
       </w:r>
+      <w:bookmarkEnd w:id="82"/>
     </w:p>
     <w:p>
       <w:pPr>
@@ -4716,11 +4949,9 @@
           <w:numId w:val="21"/>
         </w:numPr>
       </w:pPr>
-      <w:proofErr w:type="spellStart"/>
       <w:r>
         <w:t>idLoteClassificacao</w:t>
       </w:r>
-      <w:proofErr w:type="spellEnd"/>
       <w:r>
         <w:t xml:space="preserve">: </w:t>
       </w:r>
@@ -4757,11 +4988,9 @@
           <w:numId w:val="21"/>
         </w:numPr>
       </w:pPr>
-      <w:proofErr w:type="spellStart"/>
       <w:r>
         <w:t>tiEstadoLote</w:t>
       </w:r>
-      <w:proofErr w:type="spellEnd"/>
       <w:r>
         <w:t xml:space="preserve">: </w:t>
       </w:r>
@@ -4803,13 +5032,8 @@
           <w:numId w:val="21"/>
         </w:numPr>
       </w:pPr>
-      <w:proofErr w:type="spellStart"/>
-      <w:r>
-        <w:t>TipoClassificacao</w:t>
-      </w:r>
-      <w:proofErr w:type="spellEnd"/>
-      <w:r>
-        <w:t>: inteiro</w:t>
+      <w:r>
+        <w:t>TipoClassificacao: inteiro</w:t>
       </w:r>
     </w:p>
     <w:p>
@@ -4837,19 +5061,15 @@
           <w:numId w:val="21"/>
         </w:numPr>
       </w:pPr>
-      <w:proofErr w:type="spellStart"/>
       <w:r>
         <w:t>dtRegisto</w:t>
       </w:r>
-      <w:proofErr w:type="spellEnd"/>
       <w:r>
         <w:t xml:space="preserve">: </w:t>
       </w:r>
-      <w:proofErr w:type="spellStart"/>
       <w:r>
         <w:t>Datetime</w:t>
       </w:r>
-      <w:proofErr w:type="spellEnd"/>
     </w:p>
     <w:p>
       <w:pPr>
@@ -4877,13 +5097,8 @@
           <w:numId w:val="21"/>
         </w:numPr>
       </w:pPr>
-      <w:proofErr w:type="spellStart"/>
-      <w:r>
-        <w:t>idLogin</w:t>
-      </w:r>
-      <w:proofErr w:type="spellEnd"/>
-      <w:r>
-        <w:t>: inteiro</w:t>
+      <w:r>
+        <w:t>idLogin: inteiro</w:t>
       </w:r>
     </w:p>
     <w:p>
@@ -4908,9 +5123,11 @@
       <w:pPr>
         <w:pStyle w:val="Ttulo4"/>
       </w:pPr>
+      <w:bookmarkStart w:id="83" w:name="_Toc155028962"/>
       <w:r>
         <w:t>Métodos:</w:t>
       </w:r>
+      <w:bookmarkEnd w:id="83"/>
     </w:p>
     <w:p/>
     <w:p>
@@ -4921,11 +5138,9 @@
           <w:numId w:val="23"/>
         </w:numPr>
       </w:pPr>
-      <w:proofErr w:type="spellStart"/>
       <w:r>
         <w:t>Altera_Estado</w:t>
       </w:r>
-      <w:proofErr w:type="spellEnd"/>
       <w:r>
         <w:t>: Rotina</w:t>
       </w:r>
@@ -4962,11 +5177,9 @@
           <w:numId w:val="23"/>
         </w:numPr>
       </w:pPr>
-      <w:proofErr w:type="spellStart"/>
       <w:r>
         <w:t>Regista_Lote</w:t>
       </w:r>
-      <w:proofErr w:type="spellEnd"/>
       <w:r>
         <w:t>:</w:t>
       </w:r>
@@ -4983,15 +5196,7 @@
         </w:numPr>
       </w:pPr>
       <w:r>
-        <w:t xml:space="preserve">Regista o lote e preenche o atributo </w:t>
-      </w:r>
-      <w:proofErr w:type="spellStart"/>
-      <w:r>
-        <w:t>idloteclassificacao</w:t>
-      </w:r>
-      <w:proofErr w:type="spellEnd"/>
-      <w:r>
-        <w:t xml:space="preserve"> com o número do lote.</w:t>
+        <w:t>Regista o lote e preenche o atributo idloteclassificacao com o número do lote.</w:t>
       </w:r>
     </w:p>
     <w:p>
@@ -5008,13 +5213,8 @@
           <w:numId w:val="23"/>
         </w:numPr>
       </w:pPr>
-      <w:proofErr w:type="spellStart"/>
-      <w:r>
-        <w:t>Elimina_Lote</w:t>
-      </w:r>
-      <w:proofErr w:type="spellEnd"/>
-      <w:r>
-        <w:t>: Função</w:t>
+      <w:r>
+        <w:t>Elimina_Lote: Função</w:t>
       </w:r>
     </w:p>
     <w:p>
@@ -5026,15 +5226,7 @@
         </w:numPr>
       </w:pPr>
       <w:r>
-        <w:t xml:space="preserve">Elimina o lote indicado em </w:t>
-      </w:r>
-      <w:proofErr w:type="spellStart"/>
-      <w:r>
-        <w:t>idloteclassificacao</w:t>
-      </w:r>
-      <w:proofErr w:type="spellEnd"/>
-      <w:r>
-        <w:t>.</w:t>
+        <w:t>Elimina o lote indicado em idloteclassificacao.</w:t>
       </w:r>
       <w:r>
         <w:br/>
@@ -5048,13 +5240,8 @@
           <w:numId w:val="23"/>
         </w:numPr>
       </w:pPr>
-      <w:proofErr w:type="spellStart"/>
-      <w:r>
-        <w:t>Altera_Tipo_Classificacao</w:t>
-      </w:r>
-      <w:proofErr w:type="spellEnd"/>
-      <w:r>
-        <w:t>: Rotina</w:t>
+      <w:r>
+        <w:t>Altera_Tipo_Classificacao: Rotina</w:t>
       </w:r>
     </w:p>
     <w:p>
@@ -5076,19 +5263,23 @@
       <w:pPr>
         <w:pStyle w:val="Ttulo3"/>
       </w:pPr>
+      <w:bookmarkStart w:id="84" w:name="_Toc155028963"/>
       <w:r>
         <w:lastRenderedPageBreak/>
-        <w:t>CLASSE: Lista_Binarios_Lotes</w:t>
-      </w:r>
+        <w:t>Lista_Binarios_Lotes</w:t>
+      </w:r>
+      <w:bookmarkEnd w:id="84"/>
     </w:p>
     <w:p/>
     <w:p>
       <w:pPr>
         <w:pStyle w:val="Ttulo4"/>
       </w:pPr>
+      <w:bookmarkStart w:id="85" w:name="_Toc155028964"/>
       <w:r>
         <w:t>Origem:</w:t>
       </w:r>
+      <w:bookmarkEnd w:id="85"/>
     </w:p>
     <w:p>
       <w:r>
@@ -5099,9 +5290,11 @@
       <w:pPr>
         <w:pStyle w:val="Ttulo4"/>
       </w:pPr>
+      <w:bookmarkStart w:id="86" w:name="_Toc155028965"/>
       <w:r>
         <w:t>Função:</w:t>
       </w:r>
+      <w:bookmarkEnd w:id="86"/>
     </w:p>
     <w:p>
       <w:r>
@@ -5112,9 +5305,11 @@
       <w:pPr>
         <w:pStyle w:val="Ttulo4"/>
       </w:pPr>
+      <w:bookmarkStart w:id="87" w:name="_Toc155028966"/>
       <w:r>
         <w:t>Atributos:</w:t>
       </w:r>
+      <w:bookmarkEnd w:id="87"/>
     </w:p>
     <w:p>
       <w:pPr>
@@ -5124,13 +5319,8 @@
           <w:numId w:val="21"/>
         </w:numPr>
       </w:pPr>
-      <w:proofErr w:type="spellStart"/>
-      <w:r>
-        <w:t>idLoteClassificacao</w:t>
-      </w:r>
-      <w:proofErr w:type="spellEnd"/>
-      <w:r>
-        <w:t>: Inteiro</w:t>
+      <w:r>
+        <w:t>idLoteClassificacao: Inteiro</w:t>
       </w:r>
     </w:p>
     <w:p>
@@ -5156,19 +5346,9 @@
           <w:numId w:val="21"/>
         </w:numPr>
       </w:pPr>
-      <w:proofErr w:type="spellStart"/>
-      <w:r>
-        <w:t>idBinario</w:t>
-      </w:r>
-      <w:proofErr w:type="spellEnd"/>
-      <w:r>
-        <w:t xml:space="preserve">: </w:t>
-      </w:r>
-      <w:proofErr w:type="spellStart"/>
-      <w:r>
-        <w:t>int</w:t>
-      </w:r>
-      <w:proofErr w:type="spellEnd"/>
+      <w:r>
+        <w:t>idBinario: int</w:t>
+      </w:r>
     </w:p>
     <w:p>
       <w:pPr>
@@ -5196,13 +5376,8 @@
           <w:numId w:val="21"/>
         </w:numPr>
       </w:pPr>
-      <w:proofErr w:type="spellStart"/>
-      <w:r>
-        <w:t>byDocumento</w:t>
-      </w:r>
-      <w:proofErr w:type="spellEnd"/>
-      <w:r>
-        <w:t>: Byte()</w:t>
+      <w:r>
+        <w:t>byDocumento: Byte()</w:t>
       </w:r>
     </w:p>
     <w:p>
@@ -5214,15 +5389,7 @@
         </w:numPr>
       </w:pPr>
       <w:r>
-        <w:t xml:space="preserve">Recebe o </w:t>
-      </w:r>
-      <w:proofErr w:type="spellStart"/>
-      <w:r>
-        <w:t>array</w:t>
-      </w:r>
-      <w:proofErr w:type="spellEnd"/>
-      <w:r>
-        <w:t xml:space="preserve"> de bytes do documento PDF para categorização.</w:t>
+        <w:t>Recebe o array de bytes do documento PDF para categorização.</w:t>
       </w:r>
     </w:p>
     <w:p>
@@ -5238,19 +5405,9 @@
           <w:numId w:val="21"/>
         </w:numPr>
       </w:pPr>
-      <w:proofErr w:type="spellStart"/>
-      <w:r>
-        <w:t>sHashBinario</w:t>
-      </w:r>
-      <w:proofErr w:type="spellEnd"/>
-      <w:r>
-        <w:t xml:space="preserve">: </w:t>
-      </w:r>
-      <w:proofErr w:type="spellStart"/>
-      <w:r>
-        <w:t>String</w:t>
-      </w:r>
-      <w:proofErr w:type="spellEnd"/>
+      <w:r>
+        <w:t>sHashBinario: String</w:t>
+      </w:r>
     </w:p>
     <w:p>
       <w:pPr>
@@ -5261,23 +5418,7 @@
         </w:numPr>
       </w:pPr>
       <w:r>
-        <w:t xml:space="preserve">Recebe </w:t>
-      </w:r>
-      <w:proofErr w:type="spellStart"/>
-      <w:r>
-        <w:t>hash</w:t>
-      </w:r>
-      <w:proofErr w:type="spellEnd"/>
-      <w:r>
-        <w:t xml:space="preserve"> de controlo gerada a partir do </w:t>
-      </w:r>
-      <w:proofErr w:type="spellStart"/>
-      <w:r>
-        <w:t>array</w:t>
-      </w:r>
-      <w:proofErr w:type="spellEnd"/>
-      <w:r>
-        <w:t xml:space="preserve"> de bytes.</w:t>
+        <w:t>Recebe hash de controlo gerada a partir do array de bytes.</w:t>
       </w:r>
     </w:p>
     <w:p>
@@ -5294,19 +5435,9 @@
           <w:numId w:val="21"/>
         </w:numPr>
       </w:pPr>
-      <w:proofErr w:type="spellStart"/>
-      <w:r>
-        <w:t>dtRegisto</w:t>
-      </w:r>
-      <w:proofErr w:type="spellEnd"/>
-      <w:r>
-        <w:t xml:space="preserve">: </w:t>
-      </w:r>
-      <w:proofErr w:type="spellStart"/>
-      <w:r>
-        <w:t>Datetime</w:t>
-      </w:r>
-      <w:proofErr w:type="spellEnd"/>
+      <w:r>
+        <w:t>dtRegisto: Datetime</w:t>
+      </w:r>
     </w:p>
     <w:p>
       <w:pPr>
@@ -5334,13 +5465,8 @@
           <w:numId w:val="21"/>
         </w:numPr>
       </w:pPr>
-      <w:proofErr w:type="spellStart"/>
-      <w:r>
-        <w:t>idLogin</w:t>
-      </w:r>
-      <w:proofErr w:type="spellEnd"/>
-      <w:r>
-        <w:t>: inteiro</w:t>
+      <w:r>
+        <w:t>idLogin: inteiro</w:t>
       </w:r>
     </w:p>
     <w:p>
@@ -5359,9 +5485,11 @@
       <w:pPr>
         <w:pStyle w:val="Ttulo4"/>
       </w:pPr>
+      <w:bookmarkStart w:id="88" w:name="_Toc155028967"/>
       <w:r>
         <w:t>Métodos:</w:t>
       </w:r>
+      <w:bookmarkEnd w:id="88"/>
     </w:p>
     <w:p/>
     <w:p>
@@ -5372,11 +5500,9 @@
           <w:numId w:val="23"/>
         </w:numPr>
       </w:pPr>
-      <w:proofErr w:type="spellStart"/>
       <w:r>
         <w:t>Eliminar_Descritivo</w:t>
       </w:r>
-      <w:proofErr w:type="spellEnd"/>
       <w:r>
         <w:t>:</w:t>
       </w:r>
@@ -5416,7 +5542,6 @@
           <w:numId w:val="23"/>
         </w:numPr>
       </w:pPr>
-      <w:proofErr w:type="spellStart"/>
       <w:r>
         <w:t>Inserir</w:t>
       </w:r>
@@ -5426,7 +5551,6 @@
       <w:r>
         <w:t>Descritivo</w:t>
       </w:r>
-      <w:proofErr w:type="spellEnd"/>
       <w:r>
         <w:t xml:space="preserve">: </w:t>
       </w:r>
@@ -5461,19 +5585,23 @@
       <w:pPr>
         <w:pStyle w:val="Ttulo3"/>
       </w:pPr>
+      <w:bookmarkStart w:id="89" w:name="_Toc155028968"/>
       <w:r>
         <w:lastRenderedPageBreak/>
-        <w:t>CLASSE: Documento_Classificado</w:t>
-      </w:r>
+        <w:t>Documento_Classificado</w:t>
+      </w:r>
+      <w:bookmarkEnd w:id="89"/>
     </w:p>
     <w:p/>
     <w:p>
       <w:pPr>
         <w:pStyle w:val="Ttulo4"/>
       </w:pPr>
+      <w:bookmarkStart w:id="90" w:name="_Toc155028969"/>
       <w:r>
         <w:t>Origem:</w:t>
       </w:r>
+      <w:bookmarkEnd w:id="90"/>
     </w:p>
     <w:p>
       <w:r>
@@ -5484,9 +5612,11 @@
       <w:pPr>
         <w:pStyle w:val="Ttulo4"/>
       </w:pPr>
+      <w:bookmarkStart w:id="91" w:name="_Toc155028970"/>
       <w:r>
         <w:t>Função:</w:t>
       </w:r>
+      <w:bookmarkEnd w:id="91"/>
     </w:p>
     <w:p>
       <w:r>
@@ -5497,9 +5627,11 @@
       <w:pPr>
         <w:pStyle w:val="Ttulo4"/>
       </w:pPr>
+      <w:bookmarkStart w:id="92" w:name="_Toc155028971"/>
       <w:r>
         <w:t>Atributos:</w:t>
       </w:r>
+      <w:bookmarkEnd w:id="92"/>
     </w:p>
     <w:p>
       <w:pPr>
@@ -5509,14 +5641,12 @@
           <w:numId w:val="21"/>
         </w:numPr>
       </w:pPr>
-      <w:proofErr w:type="spellStart"/>
       <w:r>
         <w:t>id</w:t>
       </w:r>
       <w:r>
         <w:t>Integracao</w:t>
       </w:r>
-      <w:proofErr w:type="spellEnd"/>
       <w:r>
         <w:t>: Inteiro</w:t>
       </w:r>
@@ -5556,22 +5686,15 @@
           <w:numId w:val="21"/>
         </w:numPr>
       </w:pPr>
-      <w:proofErr w:type="spellStart"/>
       <w:r>
         <w:t>id</w:t>
       </w:r>
       <w:r>
         <w:t>DocumentoClassificado</w:t>
       </w:r>
-      <w:proofErr w:type="spellEnd"/>
-      <w:r>
-        <w:t xml:space="preserve">: </w:t>
-      </w:r>
-      <w:proofErr w:type="spellStart"/>
-      <w:r>
-        <w:t>int</w:t>
-      </w:r>
-      <w:proofErr w:type="spellEnd"/>
+      <w:r>
+        <w:t>: int</w:t>
+      </w:r>
     </w:p>
     <w:p>
       <w:pPr>
@@ -5611,22 +5734,15 @@
           <w:numId w:val="21"/>
         </w:numPr>
       </w:pPr>
-      <w:proofErr w:type="spellStart"/>
       <w:r>
         <w:t>id</w:t>
       </w:r>
       <w:r>
         <w:t>Factura</w:t>
       </w:r>
-      <w:proofErr w:type="spellEnd"/>
-      <w:r>
-        <w:t xml:space="preserve">: </w:t>
-      </w:r>
-      <w:proofErr w:type="spellStart"/>
-      <w:r>
-        <w:t>Integer</w:t>
-      </w:r>
-      <w:proofErr w:type="spellEnd"/>
+      <w:r>
+        <w:t>: Integer</w:t>
+      </w:r>
     </w:p>
     <w:p>
       <w:pPr>
@@ -5663,14 +5779,12 @@
           <w:numId w:val="21"/>
         </w:numPr>
       </w:pPr>
-      <w:proofErr w:type="spellStart"/>
       <w:r>
         <w:t>tiEstado</w:t>
       </w:r>
       <w:r>
         <w:t>Integracao</w:t>
       </w:r>
-      <w:proofErr w:type="spellEnd"/>
       <w:r>
         <w:t>: Inteiro(byte)</w:t>
       </w:r>
@@ -5704,19 +5818,9 @@
           <w:numId w:val="21"/>
         </w:numPr>
       </w:pPr>
-      <w:proofErr w:type="spellStart"/>
-      <w:r>
-        <w:t>dtRegisto</w:t>
-      </w:r>
-      <w:proofErr w:type="spellEnd"/>
-      <w:r>
-        <w:t xml:space="preserve">: </w:t>
-      </w:r>
-      <w:proofErr w:type="spellStart"/>
-      <w:r>
-        <w:t>Datetime</w:t>
-      </w:r>
-      <w:proofErr w:type="spellEnd"/>
+      <w:r>
+        <w:t>dtRegisto: Datetime</w:t>
+      </w:r>
     </w:p>
     <w:p>
       <w:pPr>
@@ -5750,13 +5854,8 @@
           <w:numId w:val="21"/>
         </w:numPr>
       </w:pPr>
-      <w:proofErr w:type="spellStart"/>
-      <w:r>
-        <w:t>idLoginRegisto</w:t>
-      </w:r>
-      <w:proofErr w:type="spellEnd"/>
-      <w:r>
-        <w:t>: inteiro</w:t>
+      <w:r>
+        <w:t>idLoginRegisto: inteiro</w:t>
       </w:r>
     </w:p>
     <w:p>
@@ -5791,22 +5890,15 @@
           <w:numId w:val="21"/>
         </w:numPr>
       </w:pPr>
-      <w:proofErr w:type="spellStart"/>
       <w:r>
         <w:t>dt</w:t>
       </w:r>
       <w:r>
         <w:t>AlterEstado</w:t>
       </w:r>
-      <w:proofErr w:type="spellEnd"/>
-      <w:r>
-        <w:t xml:space="preserve">: </w:t>
-      </w:r>
-      <w:proofErr w:type="spellStart"/>
-      <w:r>
-        <w:t>Datetime</w:t>
-      </w:r>
-      <w:proofErr w:type="spellEnd"/>
+      <w:r>
+        <w:t>: Datetime</w:t>
+      </w:r>
     </w:p>
     <w:p>
       <w:pPr>
@@ -5846,14 +5938,12 @@
           <w:numId w:val="21"/>
         </w:numPr>
       </w:pPr>
-      <w:proofErr w:type="spellStart"/>
       <w:r>
         <w:t>idLogin</w:t>
       </w:r>
       <w:r>
         <w:t>Estado</w:t>
       </w:r>
-      <w:proofErr w:type="spellEnd"/>
       <w:r>
         <w:t>: inteiro</w:t>
       </w:r>
@@ -5901,10 +5991,12 @@
       <w:pPr>
         <w:pStyle w:val="Ttulo4"/>
       </w:pPr>
+      <w:bookmarkStart w:id="93" w:name="_Toc155028972"/>
       <w:r>
         <w:lastRenderedPageBreak/>
         <w:t>Métodos:</w:t>
       </w:r>
+      <w:bookmarkEnd w:id="93"/>
       <w:r>
         <w:br/>
       </w:r>
@@ -5917,7 +6009,6 @@
           <w:numId w:val="23"/>
         </w:numPr>
       </w:pPr>
-      <w:proofErr w:type="spellStart"/>
       <w:r>
         <w:t>Altera_Estado_</w:t>
       </w:r>
@@ -5930,7 +6021,6 @@
       <w:r>
         <w:t>Função</w:t>
       </w:r>
-      <w:proofErr w:type="spellEnd"/>
     </w:p>
     <w:p>
       <w:pPr>
@@ -5961,16 +6051,11 @@
           <w:numId w:val="23"/>
         </w:numPr>
       </w:pPr>
-      <w:proofErr w:type="spellStart"/>
       <w:r>
         <w:t>Regista_Dados_Integracao</w:t>
       </w:r>
       <w:r>
-        <w:t>_Documento</w:t>
-      </w:r>
-      <w:proofErr w:type="spellEnd"/>
-      <w:r>
-        <w:t xml:space="preserve">: </w:t>
+        <w:t xml:space="preserve">_Documento: </w:t>
       </w:r>
       <w:r>
         <w:t>Função</w:t>
@@ -6008,7 +6093,6 @@
           <w:numId w:val="23"/>
         </w:numPr>
       </w:pPr>
-      <w:proofErr w:type="spellStart"/>
       <w:r>
         <w:t>Altera_Dad</w:t>
       </w:r>
@@ -6018,7 +6102,6 @@
       <w:r>
         <w:t>s_Integracao</w:t>
       </w:r>
-      <w:proofErr w:type="spellEnd"/>
       <w:r>
         <w:t xml:space="preserve">: </w:t>
       </w:r>
@@ -6057,11 +6140,9 @@
           <w:numId w:val="23"/>
         </w:numPr>
       </w:pPr>
-      <w:proofErr w:type="spellStart"/>
       <w:r>
         <w:t>Extracao_Listagem_Central:Rotina</w:t>
       </w:r>
-      <w:proofErr w:type="spellEnd"/>
     </w:p>
     <w:p>
       <w:pPr>
@@ -6089,7 +6170,6 @@
           <w:numId w:val="23"/>
         </w:numPr>
       </w:pPr>
-      <w:proofErr w:type="spellStart"/>
       <w:r>
         <w:t>Extracao_Listagem_</w:t>
       </w:r>
@@ -6099,7 +6179,6 @@
       <w:r>
         <w:t>:Rotina</w:t>
       </w:r>
-      <w:proofErr w:type="spellEnd"/>
     </w:p>
     <w:p>
       <w:pPr>
@@ -6131,11 +6210,9 @@
       <w:pPr>
         <w:pStyle w:val="Ttulo3"/>
       </w:pPr>
+      <w:bookmarkStart w:id="94" w:name="_Toc155028973"/>
       <w:r>
         <w:lastRenderedPageBreak/>
-        <w:t xml:space="preserve">CLASSE: </w:t>
-      </w:r>
-      <w:r>
         <w:t>Integracao</w:t>
       </w:r>
       <w:r>
@@ -6144,15 +6221,18 @@
       <w:r>
         <w:t>FACTURACAO</w:t>
       </w:r>
+      <w:bookmarkEnd w:id="94"/>
     </w:p>
     <w:p/>
     <w:p>
       <w:pPr>
         <w:pStyle w:val="Ttulo4"/>
       </w:pPr>
+      <w:bookmarkStart w:id="95" w:name="_Toc155028974"/>
       <w:r>
         <w:t>Origem:</w:t>
       </w:r>
+      <w:bookmarkEnd w:id="95"/>
     </w:p>
     <w:p>
       <w:r>
@@ -6169,9 +6249,11 @@
       <w:pPr>
         <w:pStyle w:val="Ttulo4"/>
       </w:pPr>
+      <w:bookmarkStart w:id="96" w:name="_Toc155028975"/>
       <w:r>
         <w:t>Função:</w:t>
       </w:r>
+      <w:bookmarkEnd w:id="96"/>
     </w:p>
     <w:p>
       <w:r>
@@ -6188,9 +6270,11 @@
       <w:pPr>
         <w:pStyle w:val="Ttulo4"/>
       </w:pPr>
+      <w:bookmarkStart w:id="97" w:name="_Toc155028976"/>
       <w:r>
         <w:t>Atributos:</w:t>
       </w:r>
+      <w:bookmarkEnd w:id="97"/>
     </w:p>
     <w:p>
       <w:pPr>
@@ -6200,13 +6284,8 @@
           <w:numId w:val="21"/>
         </w:numPr>
       </w:pPr>
-      <w:proofErr w:type="spellStart"/>
-      <w:r>
-        <w:t>idClassificacao</w:t>
-      </w:r>
-      <w:proofErr w:type="spellEnd"/>
-      <w:r>
-        <w:t>: Inteiro</w:t>
+      <w:r>
+        <w:t>idClassificacao: Inteiro</w:t>
       </w:r>
     </w:p>
     <w:p>
@@ -6232,19 +6311,9 @@
           <w:numId w:val="21"/>
         </w:numPr>
       </w:pPr>
-      <w:proofErr w:type="spellStart"/>
-      <w:r>
-        <w:t>idBinario</w:t>
-      </w:r>
-      <w:proofErr w:type="spellEnd"/>
-      <w:r>
-        <w:t xml:space="preserve">: </w:t>
-      </w:r>
-      <w:proofErr w:type="spellStart"/>
-      <w:r>
-        <w:t>int</w:t>
-      </w:r>
-      <w:proofErr w:type="spellEnd"/>
+      <w:r>
+        <w:t>idBinario: int</w:t>
+      </w:r>
     </w:p>
     <w:p>
       <w:pPr>
@@ -6272,19 +6341,9 @@
           <w:numId w:val="21"/>
         </w:numPr>
       </w:pPr>
-      <w:proofErr w:type="spellStart"/>
-      <w:r>
-        <w:t>iCodigoServico</w:t>
-      </w:r>
-      <w:proofErr w:type="spellEnd"/>
-      <w:r>
-        <w:t xml:space="preserve">: </w:t>
-      </w:r>
-      <w:proofErr w:type="spellStart"/>
-      <w:r>
-        <w:t>Integer</w:t>
-      </w:r>
-      <w:proofErr w:type="spellEnd"/>
+      <w:r>
+        <w:t>iCodigoServico: Integer</w:t>
+      </w:r>
     </w:p>
     <w:p>
       <w:pPr>
@@ -6311,13 +6370,8 @@
           <w:numId w:val="21"/>
         </w:numPr>
       </w:pPr>
-      <w:proofErr w:type="spellStart"/>
-      <w:r>
-        <w:t>dtClassificacao</w:t>
-      </w:r>
-      <w:proofErr w:type="spellEnd"/>
-      <w:r>
-        <w:t>: Date</w:t>
+      <w:r>
+        <w:t>dtClassificacao: Date</w:t>
       </w:r>
     </w:p>
     <w:p>
@@ -6346,13 +6400,8 @@
           <w:numId w:val="21"/>
         </w:numPr>
       </w:pPr>
-      <w:proofErr w:type="spellStart"/>
-      <w:r>
-        <w:t>tiEstadoRegisto</w:t>
-      </w:r>
-      <w:proofErr w:type="spellEnd"/>
-      <w:r>
-        <w:t>: inteiro (byte)</w:t>
+      <w:r>
+        <w:t>tiEstadoRegisto: inteiro (byte)</w:t>
       </w:r>
     </w:p>
     <w:p>
@@ -6381,13 +6430,8 @@
           <w:numId w:val="21"/>
         </w:numPr>
       </w:pPr>
-      <w:proofErr w:type="spellStart"/>
-      <w:r>
-        <w:t>tiEstadoClassificacao</w:t>
-      </w:r>
-      <w:proofErr w:type="spellEnd"/>
-      <w:r>
-        <w:t>: Inteiro(byte)</w:t>
+      <w:r>
+        <w:t>tiEstadoClassificacao: Inteiro(byte)</w:t>
       </w:r>
     </w:p>
     <w:p>
@@ -6416,19 +6460,9 @@
           <w:numId w:val="21"/>
         </w:numPr>
       </w:pPr>
-      <w:proofErr w:type="spellStart"/>
-      <w:r>
-        <w:t>dtRegisto</w:t>
-      </w:r>
-      <w:proofErr w:type="spellEnd"/>
-      <w:r>
-        <w:t xml:space="preserve">: </w:t>
-      </w:r>
-      <w:proofErr w:type="spellStart"/>
-      <w:r>
-        <w:t>Datetime</w:t>
-      </w:r>
-      <w:proofErr w:type="spellEnd"/>
+      <w:r>
+        <w:t>dtRegisto: Datetime</w:t>
+      </w:r>
     </w:p>
     <w:p>
       <w:pPr>
@@ -6456,13 +6490,8 @@
           <w:numId w:val="21"/>
         </w:numPr>
       </w:pPr>
-      <w:proofErr w:type="spellStart"/>
-      <w:r>
-        <w:t>idLoginRegisto</w:t>
-      </w:r>
-      <w:proofErr w:type="spellEnd"/>
-      <w:r>
-        <w:t>: inteiro</w:t>
+      <w:r>
+        <w:t>idLoginRegisto: inteiro</w:t>
       </w:r>
     </w:p>
     <w:p>
@@ -6491,19 +6520,9 @@
           <w:numId w:val="21"/>
         </w:numPr>
       </w:pPr>
-      <w:proofErr w:type="spellStart"/>
-      <w:r>
-        <w:t>dtAlterEstado</w:t>
-      </w:r>
-      <w:proofErr w:type="spellEnd"/>
-      <w:r>
-        <w:t xml:space="preserve">: </w:t>
-      </w:r>
-      <w:proofErr w:type="spellStart"/>
-      <w:r>
-        <w:t>Datetime</w:t>
-      </w:r>
-      <w:proofErr w:type="spellEnd"/>
+      <w:r>
+        <w:t>dtAlterEstado: Datetime</w:t>
+      </w:r>
     </w:p>
     <w:p>
       <w:pPr>
@@ -6531,13 +6550,8 @@
           <w:numId w:val="21"/>
         </w:numPr>
       </w:pPr>
-      <w:proofErr w:type="spellStart"/>
-      <w:r>
-        <w:t>idLoginEstado</w:t>
-      </w:r>
-      <w:proofErr w:type="spellEnd"/>
-      <w:r>
-        <w:t>: inteiro</w:t>
+      <w:r>
+        <w:t>idLoginEstado: inteiro</w:t>
       </w:r>
     </w:p>
     <w:p>
@@ -6571,10 +6585,12 @@
       <w:pPr>
         <w:pStyle w:val="Ttulo4"/>
       </w:pPr>
+      <w:bookmarkStart w:id="98" w:name="_Toc155028977"/>
       <w:r>
         <w:lastRenderedPageBreak/>
         <w:t>Métodos:</w:t>
       </w:r>
+      <w:bookmarkEnd w:id="98"/>
     </w:p>
     <w:p/>
     <w:p>
@@ -6585,13 +6601,8 @@
           <w:numId w:val="23"/>
         </w:numPr>
       </w:pPr>
-      <w:proofErr w:type="spellStart"/>
-      <w:r>
-        <w:t>Alterar_Estado_Registo</w:t>
-      </w:r>
-      <w:proofErr w:type="spellEnd"/>
-      <w:r>
-        <w:t>: Rotina</w:t>
+      <w:r>
+        <w:t>Alterar_Estado_Registo: Rotina</w:t>
       </w:r>
     </w:p>
     <w:p>
@@ -6623,13 +6634,8 @@
           <w:numId w:val="23"/>
         </w:numPr>
       </w:pPr>
-      <w:proofErr w:type="spellStart"/>
-      <w:r>
-        <w:t>Altera_Estado_Classificação</w:t>
-      </w:r>
-      <w:proofErr w:type="spellEnd"/>
-      <w:r>
-        <w:t>: Função</w:t>
+      <w:r>
+        <w:t>Altera_Estado_Classificação: Função</w:t>
       </w:r>
     </w:p>
     <w:p>
@@ -6647,7 +6653,7 @@
     <w:p/>
     <w:p/>
     <w:sectPr>
-      <w:footerReference w:type="default" r:id="rId20"/>
+      <w:footerReference w:type="default" r:id="rId21"/>
       <w:pgSz w:w="11907" w:h="16839"/>
       <w:pgMar w:top="1148" w:right="1050" w:bottom="1148" w:left="1050" w:header="709" w:footer="709" w:gutter="0"/>
       <w:pgNumType w:start="0"/>
@@ -10743,7 +10749,6 @@
     <w:basedOn w:val="Ttulo1"/>
     <w:next w:val="Normal"/>
     <w:uiPriority w:val="39"/>
-    <w:semiHidden/>
     <w:unhideWhenUsed/>
     <w:qFormat/>
     <w:pPr>
@@ -10835,8 +10840,17 @@
     <w:unhideWhenUsed/>
     <w:rsid w:val="00FE65AD"/>
     <w:pPr>
-      <w:spacing w:after="100"/>
+      <w:spacing w:before="120" w:after="0"/>
     </w:pPr>
+    <w:rPr>
+      <w:rFonts w:cstheme="minorHAnsi"/>
+      <w:b/>
+      <w:bCs/>
+      <w:i/>
+      <w:iCs/>
+      <w:sz w:val="24"/>
+      <w:szCs w:val="24"/>
+    </w:rPr>
   </w:style>
   <w:style w:type="paragraph" w:styleId="ndice2">
     <w:name w:val="toc 2"/>
@@ -10847,9 +10861,14 @@
     <w:unhideWhenUsed/>
     <w:rsid w:val="00FE65AD"/>
     <w:pPr>
-      <w:spacing w:after="100"/>
+      <w:spacing w:before="120" w:after="0"/>
       <w:ind w:left="220"/>
     </w:pPr>
+    <w:rPr>
+      <w:rFonts w:cstheme="minorHAnsi"/>
+      <w:b/>
+      <w:bCs/>
+    </w:rPr>
   </w:style>
   <w:style w:type="paragraph" w:styleId="ndice3">
     <w:name w:val="toc 3"/>
@@ -10860,9 +10879,14 @@
     <w:unhideWhenUsed/>
     <w:rsid w:val="00FE65AD"/>
     <w:pPr>
-      <w:spacing w:after="100"/>
+      <w:spacing w:after="0"/>
       <w:ind w:left="440"/>
     </w:pPr>
+    <w:rPr>
+      <w:rFonts w:cstheme="minorHAnsi"/>
+      <w:sz w:val="20"/>
+      <w:szCs w:val="20"/>
+    </w:rPr>
   </w:style>
   <w:style w:type="paragraph" w:styleId="ndice4">
     <w:name w:val="toc 4"/>
@@ -10873,9 +10897,14 @@
     <w:unhideWhenUsed/>
     <w:rsid w:val="00FE65AD"/>
     <w:pPr>
-      <w:spacing w:after="100"/>
+      <w:spacing w:after="0"/>
       <w:ind w:left="660"/>
     </w:pPr>
+    <w:rPr>
+      <w:rFonts w:cstheme="minorHAnsi"/>
+      <w:sz w:val="20"/>
+      <w:szCs w:val="20"/>
+    </w:rPr>
   </w:style>
   <w:style w:type="character" w:styleId="Hiperligao">
     <w:name w:val="Hyperlink"/>
@@ -10936,6 +10965,96 @@
     <w:rsid w:val="004F43EA"/>
     <w:rPr>
       <w:vertAlign w:val="superscript"/>
+    </w:rPr>
+  </w:style>
+  <w:style w:type="paragraph" w:styleId="ndice5">
+    <w:name w:val="toc 5"/>
+    <w:basedOn w:val="Normal"/>
+    <w:next w:val="Normal"/>
+    <w:autoRedefine/>
+    <w:uiPriority w:val="39"/>
+    <w:unhideWhenUsed/>
+    <w:rsid w:val="00F849AE"/>
+    <w:pPr>
+      <w:spacing w:after="0"/>
+      <w:ind w:left="880"/>
+    </w:pPr>
+    <w:rPr>
+      <w:rFonts w:cstheme="minorHAnsi"/>
+      <w:sz w:val="20"/>
+      <w:szCs w:val="20"/>
+    </w:rPr>
+  </w:style>
+  <w:style w:type="paragraph" w:styleId="ndice6">
+    <w:name w:val="toc 6"/>
+    <w:basedOn w:val="Normal"/>
+    <w:next w:val="Normal"/>
+    <w:autoRedefine/>
+    <w:uiPriority w:val="39"/>
+    <w:unhideWhenUsed/>
+    <w:rsid w:val="00F849AE"/>
+    <w:pPr>
+      <w:spacing w:after="0"/>
+      <w:ind w:left="1100"/>
+    </w:pPr>
+    <w:rPr>
+      <w:rFonts w:cstheme="minorHAnsi"/>
+      <w:sz w:val="20"/>
+      <w:szCs w:val="20"/>
+    </w:rPr>
+  </w:style>
+  <w:style w:type="paragraph" w:styleId="ndice7">
+    <w:name w:val="toc 7"/>
+    <w:basedOn w:val="Normal"/>
+    <w:next w:val="Normal"/>
+    <w:autoRedefine/>
+    <w:uiPriority w:val="39"/>
+    <w:unhideWhenUsed/>
+    <w:rsid w:val="00F849AE"/>
+    <w:pPr>
+      <w:spacing w:after="0"/>
+      <w:ind w:left="1320"/>
+    </w:pPr>
+    <w:rPr>
+      <w:rFonts w:cstheme="minorHAnsi"/>
+      <w:sz w:val="20"/>
+      <w:szCs w:val="20"/>
+    </w:rPr>
+  </w:style>
+  <w:style w:type="paragraph" w:styleId="ndice8">
+    <w:name w:val="toc 8"/>
+    <w:basedOn w:val="Normal"/>
+    <w:next w:val="Normal"/>
+    <w:autoRedefine/>
+    <w:uiPriority w:val="39"/>
+    <w:unhideWhenUsed/>
+    <w:rsid w:val="00F849AE"/>
+    <w:pPr>
+      <w:spacing w:after="0"/>
+      <w:ind w:left="1540"/>
+    </w:pPr>
+    <w:rPr>
+      <w:rFonts w:cstheme="minorHAnsi"/>
+      <w:sz w:val="20"/>
+      <w:szCs w:val="20"/>
+    </w:rPr>
+  </w:style>
+  <w:style w:type="paragraph" w:styleId="ndice9">
+    <w:name w:val="toc 9"/>
+    <w:basedOn w:val="Normal"/>
+    <w:next w:val="Normal"/>
+    <w:autoRedefine/>
+    <w:uiPriority w:val="39"/>
+    <w:unhideWhenUsed/>
+    <w:rsid w:val="00F849AE"/>
+    <w:pPr>
+      <w:spacing w:after="0"/>
+      <w:ind w:left="1760"/>
+    </w:pPr>
+    <w:rPr>
+      <w:rFonts w:cstheme="minorHAnsi"/>
+      <w:sz w:val="20"/>
+      <w:szCs w:val="20"/>
     </w:rPr>
   </w:style>
 </w:styles>

</xml_diff>

<commit_message>
Diagrama de Sequencia 3
Diagrama de Sequencia
</commit_message>
<xml_diff>
--- a/Documento/Trabalho_Eng_Req_V6.docx
+++ b/Documento/Trabalho_Eng_Req_V6.docx
@@ -703,7 +703,7 @@
                   </wp:anchor>
                 </w:drawing>
               </mc:Choice>
-              <mc:Fallback xmlns:w16du="http://schemas.microsoft.com/office/word/2023/wordml/word16du" xmlns:a="http://schemas.openxmlformats.org/drawingml/2006/main" xmlns:a14="http://schemas.microsoft.com/office/drawing/2010/main">
+              <mc:Fallback xmlns:a14="http://schemas.microsoft.com/office/drawing/2010/main" xmlns:a="http://schemas.openxmlformats.org/drawingml/2006/main" xmlns:w16du="http://schemas.microsoft.com/office/word/2023/wordml/word16du">
                 <w:pict w14:anchorId="31A8B4EC">
                   <v:rect id="Rectângulo 9" style="position:absolute;margin-left:0;margin-top:0;width:10.1pt;height:222.3pt;z-index:251672576;visibility:visible;mso-wrap-style:square;mso-width-percent:20;mso-height-percent:325;mso-left-percent:1015;mso-top-percent:700;mso-wrap-distance-left:9pt;mso-wrap-distance-top:0;mso-wrap-distance-right:9pt;mso-wrap-distance-bottom:0;mso-position-horizontal-relative:margin;mso-position-vertical-relative:margin;mso-width-percent:20;mso-height-percent:325;mso-left-percent:1015;mso-top-percent:700;mso-width-relative:margin;mso-height-relative:margin;v-text-anchor:top" o:spid="_x0000_s1026" fillcolor="#d1282e [3215]" stroked="f" w14:anchorId="2B6E9500" o:gfxdata="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">
                     <w10:wrap anchorx="margin" anchory="margin"/>
@@ -803,7 +803,7 @@
                   </wp:anchor>
                 </w:drawing>
               </mc:Choice>
-              <mc:Fallback xmlns:w16du="http://schemas.microsoft.com/office/word/2023/wordml/word16du" xmlns:a="http://schemas.openxmlformats.org/drawingml/2006/main" xmlns:a14="http://schemas.microsoft.com/office/drawing/2010/main">
+              <mc:Fallback xmlns:a14="http://schemas.microsoft.com/office/drawing/2010/main" xmlns:a="http://schemas.openxmlformats.org/drawingml/2006/main" xmlns:w16du="http://schemas.microsoft.com/office/word/2023/wordml/word16du">
                 <w:pict w14:anchorId="110FA7D0">
                   <v:rect id="Rectângulo 8" style="position:absolute;margin-left:0;margin-top:0;width:10.1pt;height:495.9pt;z-index:251671552;visibility:visible;mso-wrap-style:square;mso-width-percent:20;mso-height-percent:725;mso-left-percent:1015;mso-top-percent:-25;mso-wrap-distance-left:9pt;mso-wrap-distance-top:0;mso-wrap-distance-right:9pt;mso-wrap-distance-bottom:0;mso-position-horizontal-relative:margin;mso-position-vertical-relative:margin;mso-width-percent:20;mso-height-percent:725;mso-left-percent:1015;mso-top-percent:-25;mso-width-relative:margin;mso-height-relative:margin;v-text-anchor:top" o:spid="_x0000_s1026" fillcolor="black [3213]" stroked="f" w14:anchorId="16CC46D1" o:gfxdata="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">
                     <w10:wrap anchorx="margin" anchory="margin"/>
@@ -907,8 +907,8 @@
       <w:pPr>
         <w:pStyle w:val="Ttulo1"/>
       </w:pPr>
-      <w:bookmarkStart w:id="0" w:name="_Toc139285931"/>
-      <w:bookmarkStart w:id="1" w:name="_Toc155028890"/>
+      <w:bookmarkStart w:id="0" w:name="_Toc155028890"/>
+      <w:bookmarkStart w:id="1" w:name="_Toc139285931"/>
       <w:r>
         <w:lastRenderedPageBreak/>
         <w:t>I</w:t>
@@ -916,7 +916,7 @@
       <w:r>
         <w:t>ntrodução</w:t>
       </w:r>
-      <w:bookmarkEnd w:id="1"/>
+      <w:bookmarkEnd w:id="0"/>
     </w:p>
     <w:p>
       <w:r>
@@ -2350,7 +2350,7 @@
           <w:noProof/>
         </w:rPr>
         <w:drawing>
-          <wp:inline distT="0" distB="0" distL="0" distR="0" wp14:anchorId="59CFCE70" wp14:editId="0E4DCB87">
+          <wp:inline distT="0" distB="0" distL="0" distR="0" wp14:anchorId="59CFCE70" wp14:editId="1F55FDA2">
             <wp:extent cx="4931833" cy="3159148"/>
             <wp:effectExtent l="0" t="0" r="2540" b="3175"/>
             <wp:docPr id="669827434" name="Imagem 1"/>
@@ -2400,27 +2400,14 @@
       <w:r>
         <w:t xml:space="preserve">Figura </w:t>
       </w:r>
-      <w:r>
-        <w:fldChar w:fldCharType="begin"/>
-      </w:r>
-      <w:r>
-        <w:instrText xml:space="preserve"> SEQ Figura \* ARABIC </w:instrText>
-      </w:r>
-      <w:r>
-        <w:fldChar w:fldCharType="separate"/>
-      </w:r>
-      <w:r>
-        <w:rPr>
-          <w:noProof/>
-        </w:rPr>
-        <w:t>1</w:t>
-      </w:r>
-      <w:r>
-        <w:rPr>
-          <w:noProof/>
-        </w:rPr>
-        <w:fldChar w:fldCharType="end"/>
-      </w:r>
+      <w:fldSimple w:instr=" SEQ Figura \* ARABIC ">
+        <w:r>
+          <w:rPr>
+            <w:noProof/>
+          </w:rPr>
+          <w:t>1</w:t>
+        </w:r>
+      </w:fldSimple>
       <w:r>
         <w:t xml:space="preserve"> : Caso de Uso do sistema</w:t>
       </w:r>
@@ -2577,7 +2564,7 @@
       <w:r>
         <w:t xml:space="preserve"> </w:t>
       </w:r>
-      <w:bookmarkEnd w:id="0"/>
+      <w:bookmarkEnd w:id="1"/>
     </w:p>
     <w:p>
       <w:pPr>
@@ -2934,27 +2921,14 @@
       <w:r>
         <w:t xml:space="preserve">Figura </w:t>
       </w:r>
-      <w:r>
-        <w:fldChar w:fldCharType="begin"/>
-      </w:r>
-      <w:r>
-        <w:instrText xml:space="preserve"> SEQ Figura \* ARABIC </w:instrText>
-      </w:r>
-      <w:r>
-        <w:fldChar w:fldCharType="separate"/>
-      </w:r>
-      <w:r>
-        <w:rPr>
-          <w:noProof/>
-        </w:rPr>
-        <w:t>2</w:t>
-      </w:r>
-      <w:r>
-        <w:rPr>
-          <w:noProof/>
-        </w:rPr>
-        <w:fldChar w:fldCharType="end"/>
-      </w:r>
+      <w:fldSimple w:instr=" SEQ Figura \* ARABIC ">
+        <w:r>
+          <w:rPr>
+            <w:noProof/>
+          </w:rPr>
+          <w:t>2</w:t>
+        </w:r>
+      </w:fldSimple>
       <w:r>
         <w:t xml:space="preserve"> : Caso de Uso 1</w:t>
       </w:r>
@@ -3033,24 +3007,14 @@
       <w:r>
         <w:t xml:space="preserve">Figura </w:t>
       </w:r>
-      <w:r>
-        <w:fldChar w:fldCharType="begin"/>
-      </w:r>
-      <w:r>
-        <w:instrText xml:space="preserve"> SEQ Figura \* ARABIC </w:instrText>
-      </w:r>
-      <w:r>
-        <w:fldChar w:fldCharType="separate"/>
-      </w:r>
-      <w:r>
-        <w:rPr>
-          <w:noProof/>
-        </w:rPr>
-        <w:t>3</w:t>
-      </w:r>
-      <w:r>
-        <w:fldChar w:fldCharType="end"/>
-      </w:r>
+      <w:fldSimple w:instr=" SEQ Figura \* ARABIC ">
+        <w:r>
+          <w:rPr>
+            <w:noProof/>
+          </w:rPr>
+          <w:t>3</w:t>
+        </w:r>
+      </w:fldSimple>
       <w:r>
         <w:t>:  DIAGRAMA deSEQUência Caso uso 1</w:t>
       </w:r>
@@ -3305,10 +3269,19 @@
     </w:p>
     <w:p>
       <w:pPr>
+        <w:spacing w:line="276" w:lineRule="auto"/>
+      </w:pPr>
+      <w:r>
+        <w:br w:type="page"/>
+      </w:r>
+    </w:p>
+    <w:p>
+      <w:pPr>
         <w:pStyle w:val="Ttulo4"/>
       </w:pPr>
       <w:bookmarkStart w:id="38" w:name="_Toc155028922"/>
       <w:r>
+        <w:lastRenderedPageBreak/>
         <w:t>Diagrama de Caso de Uso</w:t>
       </w:r>
       <w:bookmarkEnd w:id="38"/>
@@ -3375,38 +3348,117 @@
       <w:r>
         <w:t xml:space="preserve">Figura </w:t>
       </w:r>
-      <w:r>
-        <w:fldChar w:fldCharType="begin"/>
-      </w:r>
-      <w:r>
-        <w:instrText xml:space="preserve"> SEQ Figura \* ARABIC </w:instrText>
-      </w:r>
-      <w:r>
-        <w:fldChar w:fldCharType="separate"/>
-      </w:r>
+      <w:fldSimple w:instr=" SEQ Figura \* ARABIC ">
+        <w:r>
+          <w:rPr>
+            <w:noProof/>
+          </w:rPr>
+          <w:t>4</w:t>
+        </w:r>
+      </w:fldSimple>
+      <w:r>
+        <w:t>: Caso de Uso 2</w:t>
+      </w:r>
+    </w:p>
+    <w:p/>
+    <w:p>
+      <w:pPr>
+        <w:pStyle w:val="Ttulo4"/>
+      </w:pPr>
+      <w:r>
+        <w:t xml:space="preserve">Diagrama de </w:t>
+      </w:r>
+      <w:r>
+        <w:t>Sequência.</w:t>
+      </w:r>
+    </w:p>
+    <w:p/>
+    <w:p>
+      <w:pPr>
+        <w:keepNext/>
+      </w:pPr>
       <w:r>
         <w:rPr>
           <w:noProof/>
         </w:rPr>
-        <w:t>4</w:t>
-      </w:r>
-      <w:r>
-        <w:rPr>
-          <w:noProof/>
-        </w:rPr>
-        <w:fldChar w:fldCharType="end"/>
-      </w:r>
-      <w:r>
-        <w:t>: Caso de Uso 2</w:t>
+        <w:drawing>
+          <wp:inline distT="0" distB="0" distL="0" distR="0" wp14:anchorId="002803B0" wp14:editId="7D50E7F7">
+            <wp:extent cx="5694551" cy="2263420"/>
+            <wp:effectExtent l="0" t="0" r="1905" b="3810"/>
+            <wp:docPr id="752971961" name="Imagem 2" descr="Uma imagem com texto, captura de ecrã, diagrama, Retângulo&#10;&#10;Descrição gerada automaticamente"/>
+            <wp:cNvGraphicFramePr>
+              <a:graphicFrameLocks xmlns:a="http://schemas.openxmlformats.org/drawingml/2006/main" noChangeAspect="1"/>
+            </wp:cNvGraphicFramePr>
+            <a:graphic xmlns:a="http://schemas.openxmlformats.org/drawingml/2006/main">
+              <a:graphicData uri="http://schemas.openxmlformats.org/drawingml/2006/picture">
+                <pic:pic xmlns:pic="http://schemas.openxmlformats.org/drawingml/2006/picture">
+                  <pic:nvPicPr>
+                    <pic:cNvPr id="752971961" name="Imagem 2" descr="Uma imagem com texto, captura de ecrã, diagrama, Retângulo&#10;&#10;Descrição gerada automaticamente"/>
+                    <pic:cNvPicPr/>
+                  </pic:nvPicPr>
+                  <pic:blipFill>
+                    <a:blip r:embed="rId17">
+                      <a:extLst>
+                        <a:ext uri="{28A0092B-C50C-407E-A947-70E740481C1C}">
+                          <a14:useLocalDpi xmlns:a14="http://schemas.microsoft.com/office/drawing/2010/main" val="0"/>
+                        </a:ext>
+                      </a:extLst>
+                    </a:blip>
+                    <a:stretch>
+                      <a:fillRect/>
+                    </a:stretch>
+                  </pic:blipFill>
+                  <pic:spPr>
+                    <a:xfrm>
+                      <a:off x="0" y="0"/>
+                      <a:ext cx="5704329" cy="2267306"/>
+                    </a:xfrm>
+                    <a:prstGeom prst="rect">
+                      <a:avLst/>
+                    </a:prstGeom>
+                  </pic:spPr>
+                </pic:pic>
+              </a:graphicData>
+            </a:graphic>
+          </wp:inline>
+        </w:drawing>
+      </w:r>
+    </w:p>
+    <w:p>
+      <w:pPr>
+        <w:pStyle w:val="Legenda"/>
+        <w:jc w:val="center"/>
+      </w:pPr>
+      <w:r>
+        <w:t xml:space="preserve">Figura </w:t>
+      </w:r>
+      <w:fldSimple w:instr=" SEQ Figura \* roman ">
+        <w:r>
+          <w:rPr>
+            <w:noProof/>
+          </w:rPr>
+          <w:t>v</w:t>
+        </w:r>
+      </w:fldSimple>
+      <w:r>
+        <w:t>: Diagrama de Sequência caso Uso 2</w:t>
       </w:r>
     </w:p>
     <w:p/>
     <w:p>
       <w:pPr>
+        <w:spacing w:line="276" w:lineRule="auto"/>
+      </w:pPr>
+      <w:r>
+        <w:br w:type="page"/>
+      </w:r>
+    </w:p>
+    <w:p>
+      <w:pPr>
         <w:pStyle w:val="Ttulo3"/>
       </w:pPr>
-      <w:bookmarkStart w:id="39" w:name="_Toc139285949"/>
-      <w:bookmarkStart w:id="40" w:name="_Toc155028923"/>
+      <w:bookmarkStart w:id="39" w:name="_Toc155028923"/>
+      <w:bookmarkStart w:id="40" w:name="_Toc139285949"/>
       <w:r>
         <w:lastRenderedPageBreak/>
         <w:t xml:space="preserve">Caso de USO 3: Categorização </w:t>
@@ -3414,17 +3466,17 @@
       <w:r>
         <w:t>Manual de Documentação</w:t>
       </w:r>
+      <w:bookmarkEnd w:id="39"/>
+    </w:p>
+    <w:p>
+      <w:pPr>
+        <w:pStyle w:val="Ttulo4"/>
+      </w:pPr>
+      <w:bookmarkStart w:id="41" w:name="_Toc155028924"/>
+      <w:r>
+        <w:t>Pré-Condições:</w:t>
+      </w:r>
       <w:bookmarkEnd w:id="40"/>
-    </w:p>
-    <w:p>
-      <w:pPr>
-        <w:pStyle w:val="Ttulo4"/>
-      </w:pPr>
-      <w:bookmarkStart w:id="41" w:name="_Toc155028924"/>
-      <w:r>
-        <w:t>Pré-Condições:</w:t>
-      </w:r>
-      <w:bookmarkEnd w:id="39"/>
       <w:bookmarkEnd w:id="41"/>
     </w:p>
     <w:p>
@@ -3593,10 +3645,19 @@
     </w:p>
     <w:p>
       <w:pPr>
+        <w:spacing w:line="276" w:lineRule="auto"/>
+      </w:pPr>
+      <w:r>
+        <w:br w:type="page"/>
+      </w:r>
+    </w:p>
+    <w:p>
+      <w:pPr>
         <w:pStyle w:val="Ttulo4"/>
       </w:pPr>
       <w:bookmarkStart w:id="50" w:name="_Toc155028929"/>
       <w:r>
+        <w:lastRenderedPageBreak/>
         <w:t>Diagrama de Caso de Uso</w:t>
       </w:r>
       <w:bookmarkEnd w:id="50"/>
@@ -3627,7 +3688,7 @@
                     <pic:cNvPicPr/>
                   </pic:nvPicPr>
                   <pic:blipFill>
-                    <a:blip r:embed="rId17">
+                    <a:blip r:embed="rId18">
                       <a:extLst>
                         <a:ext uri="{28A0092B-C50C-407E-A947-70E740481C1C}">
                           <a14:useLocalDpi xmlns:a14="http://schemas.microsoft.com/office/drawing/2010/main" val="0"/>
@@ -3662,29 +3723,105 @@
       <w:r>
         <w:t xml:space="preserve">Figura </w:t>
       </w:r>
-      <w:r>
-        <w:fldChar w:fldCharType="begin"/>
-      </w:r>
-      <w:r>
-        <w:instrText xml:space="preserve"> SEQ Figura \* ARABIC </w:instrText>
-      </w:r>
-      <w:r>
-        <w:fldChar w:fldCharType="separate"/>
-      </w:r>
+      <w:fldSimple w:instr=" SEQ Figura \* ARABIC ">
+        <w:r>
+          <w:rPr>
+            <w:noProof/>
+          </w:rPr>
+          <w:t>6</w:t>
+        </w:r>
+      </w:fldSimple>
+      <w:r>
+        <w:t>: Caso de Uso 3</w:t>
+      </w:r>
+    </w:p>
+    <w:p>
+      <w:pPr>
+        <w:pStyle w:val="Ttulo4"/>
+      </w:pPr>
+      <w:r>
+        <w:t xml:space="preserve">Diagrama de </w:t>
+      </w:r>
+      <w:r>
+        <w:t>Sequência.</w:t>
+      </w:r>
+    </w:p>
+    <w:p>
+      <w:pPr>
+        <w:spacing w:line="276" w:lineRule="auto"/>
+      </w:pPr>
+    </w:p>
+    <w:p>
+      <w:pPr>
+        <w:keepNext/>
+        <w:spacing w:line="276" w:lineRule="auto"/>
+        <w:jc w:val="center"/>
+      </w:pPr>
       <w:r>
         <w:rPr>
           <w:noProof/>
         </w:rPr>
-        <w:t>5</w:t>
-      </w:r>
-      <w:r>
-        <w:rPr>
-          <w:noProof/>
-        </w:rPr>
-        <w:fldChar w:fldCharType="end"/>
-      </w:r>
-      <w:r>
-        <w:t>: Caso de Uso 3</w:t>
+        <w:drawing>
+          <wp:inline distT="0" distB="0" distL="0" distR="0" wp14:anchorId="37913A59" wp14:editId="2FAE3C52">
+            <wp:extent cx="5330757" cy="3161927"/>
+            <wp:effectExtent l="0" t="0" r="3810" b="635"/>
+            <wp:docPr id="567180642" name="Imagem 3" descr="Uma imagem com texto, captura de ecrã, diagrama, Paralelo&#10;&#10;Descrição gerada automaticamente"/>
+            <wp:cNvGraphicFramePr>
+              <a:graphicFrameLocks xmlns:a="http://schemas.openxmlformats.org/drawingml/2006/main" noChangeAspect="1"/>
+            </wp:cNvGraphicFramePr>
+            <a:graphic xmlns:a="http://schemas.openxmlformats.org/drawingml/2006/main">
+              <a:graphicData uri="http://schemas.openxmlformats.org/drawingml/2006/picture">
+                <pic:pic xmlns:pic="http://schemas.openxmlformats.org/drawingml/2006/picture">
+                  <pic:nvPicPr>
+                    <pic:cNvPr id="567180642" name="Imagem 3" descr="Uma imagem com texto, captura de ecrã, diagrama, Paralelo&#10;&#10;Descrição gerada automaticamente"/>
+                    <pic:cNvPicPr/>
+                  </pic:nvPicPr>
+                  <pic:blipFill>
+                    <a:blip r:embed="rId19">
+                      <a:extLst>
+                        <a:ext uri="{28A0092B-C50C-407E-A947-70E740481C1C}">
+                          <a14:useLocalDpi xmlns:a14="http://schemas.microsoft.com/office/drawing/2010/main" val="0"/>
+                        </a:ext>
+                      </a:extLst>
+                    </a:blip>
+                    <a:stretch>
+                      <a:fillRect/>
+                    </a:stretch>
+                  </pic:blipFill>
+                  <pic:spPr>
+                    <a:xfrm>
+                      <a:off x="0" y="0"/>
+                      <a:ext cx="5340167" cy="3167509"/>
+                    </a:xfrm>
+                    <a:prstGeom prst="rect">
+                      <a:avLst/>
+                    </a:prstGeom>
+                  </pic:spPr>
+                </pic:pic>
+              </a:graphicData>
+            </a:graphic>
+          </wp:inline>
+        </w:drawing>
+      </w:r>
+    </w:p>
+    <w:p>
+      <w:pPr>
+        <w:pStyle w:val="Legenda"/>
+        <w:jc w:val="center"/>
+      </w:pPr>
+      <w:r>
+        <w:t xml:space="preserve">Figura </w:t>
+      </w:r>
+      <w:fldSimple w:instr=" SEQ Figura \* roman ">
+        <w:r>
+          <w:rPr>
+            <w:noProof/>
+          </w:rPr>
+          <w:t>vii</w:t>
+        </w:r>
+      </w:fldSimple>
+      <w:r>
+        <w:t>: DIAGRAMA DE SEQUênCIA CASO DE USO 3</w:t>
       </w:r>
     </w:p>
     <w:p>
@@ -3697,11 +3834,15 @@
     </w:p>
     <w:p>
       <w:pPr>
+        <w:spacing w:line="276" w:lineRule="auto"/>
+      </w:pPr>
+    </w:p>
+    <w:p>
+      <w:pPr>
         <w:pStyle w:val="Ttulo3"/>
       </w:pPr>
       <w:bookmarkStart w:id="51" w:name="_Toc155028930"/>
       <w:r>
-        <w:lastRenderedPageBreak/>
         <w:t xml:space="preserve">Caso de USO 4: </w:t>
       </w:r>
       <w:r>
@@ -3945,7 +4086,7 @@
                     <pic:cNvPicPr/>
                   </pic:nvPicPr>
                   <pic:blipFill>
-                    <a:blip r:embed="rId18">
+                    <a:blip r:embed="rId20">
                       <a:extLst>
                         <a:ext uri="{28A0092B-C50C-407E-A947-70E740481C1C}">
                           <a14:useLocalDpi xmlns:a14="http://schemas.microsoft.com/office/drawing/2010/main" val="0"/>
@@ -3980,27 +4121,14 @@
       <w:r>
         <w:t xml:space="preserve">Figura </w:t>
       </w:r>
-      <w:r>
-        <w:fldChar w:fldCharType="begin"/>
-      </w:r>
-      <w:r>
-        <w:instrText xml:space="preserve"> SEQ Figura \* ARABIC </w:instrText>
-      </w:r>
-      <w:r>
-        <w:fldChar w:fldCharType="separate"/>
-      </w:r>
-      <w:r>
-        <w:rPr>
-          <w:noProof/>
-        </w:rPr>
-        <w:t>6</w:t>
-      </w:r>
-      <w:r>
-        <w:rPr>
-          <w:noProof/>
-        </w:rPr>
-        <w:fldChar w:fldCharType="end"/>
-      </w:r>
+      <w:fldSimple w:instr=" SEQ Figura \* ARABIC ">
+        <w:r>
+          <w:rPr>
+            <w:noProof/>
+          </w:rPr>
+          <w:t>8</w:t>
+        </w:r>
+      </w:fldSimple>
       <w:r>
         <w:t>: Caso de Uso 4</w:t>
       </w:r>
@@ -4189,7 +4317,7 @@
                     <pic:cNvPicPr/>
                   </pic:nvPicPr>
                   <pic:blipFill>
-                    <a:blip r:embed="rId19">
+                    <a:blip r:embed="rId21">
                       <a:extLst>
                         <a:ext uri="{28A0092B-C50C-407E-A947-70E740481C1C}">
                           <a14:useLocalDpi xmlns:a14="http://schemas.microsoft.com/office/drawing/2010/main" val="0"/>
@@ -4224,27 +4352,14 @@
       <w:r>
         <w:t xml:space="preserve">Figura </w:t>
       </w:r>
-      <w:r>
-        <w:fldChar w:fldCharType="begin"/>
-      </w:r>
-      <w:r>
-        <w:instrText xml:space="preserve"> SEQ Figura \* ARABIC </w:instrText>
-      </w:r>
-      <w:r>
-        <w:fldChar w:fldCharType="separate"/>
-      </w:r>
-      <w:r>
-        <w:rPr>
-          <w:noProof/>
-        </w:rPr>
-        <w:t>7</w:t>
-      </w:r>
-      <w:r>
-        <w:rPr>
-          <w:noProof/>
-        </w:rPr>
-        <w:fldChar w:fldCharType="end"/>
-      </w:r>
+      <w:fldSimple w:instr=" SEQ Figura \* ARABIC ">
+        <w:r>
+          <w:rPr>
+            <w:noProof/>
+          </w:rPr>
+          <w:t>9</w:t>
+        </w:r>
+      </w:fldSimple>
       <w:r>
         <w:t>: Caso de Uso 5</w:t>
       </w:r>
@@ -4478,7 +4593,7 @@
           <w:noProof/>
         </w:rPr>
         <w:drawing>
-          <wp:inline distT="0" distB="0" distL="0" distR="0" wp14:anchorId="755F3EDB" wp14:editId="6259137F">
+          <wp:inline distT="0" distB="0" distL="0" distR="0" wp14:anchorId="755F3EDB" wp14:editId="5FCB8FBC">
             <wp:extent cx="5215210" cy="1504950"/>
             <wp:effectExtent l="0" t="0" r="5080" b="0"/>
             <wp:docPr id="1513015958" name="Imagem 2"/>
@@ -4493,7 +4608,7 @@
                     <pic:cNvPicPr/>
                   </pic:nvPicPr>
                   <pic:blipFill>
-                    <a:blip r:embed="rId20" cstate="print">
+                    <a:blip r:embed="rId22" cstate="print">
                       <a:extLst>
                         <a:ext uri="{28A0092B-C50C-407E-A947-70E740481C1C}">
                           <a14:useLocalDpi xmlns:a14="http://schemas.microsoft.com/office/drawing/2010/main" val="0"/>
@@ -4528,27 +4643,14 @@
       <w:r>
         <w:t xml:space="preserve">Figura </w:t>
       </w:r>
-      <w:r>
-        <w:fldChar w:fldCharType="begin"/>
-      </w:r>
-      <w:r>
-        <w:instrText xml:space="preserve"> SEQ Figura \* ARABIC </w:instrText>
-      </w:r>
-      <w:r>
-        <w:fldChar w:fldCharType="separate"/>
-      </w:r>
-      <w:r>
-        <w:rPr>
-          <w:noProof/>
-        </w:rPr>
-        <w:t>8</w:t>
-      </w:r>
-      <w:r>
-        <w:rPr>
-          <w:noProof/>
-        </w:rPr>
-        <w:fldChar w:fldCharType="end"/>
-      </w:r>
+      <w:fldSimple w:instr=" SEQ Figura \* ARABIC ">
+        <w:r>
+          <w:rPr>
+            <w:noProof/>
+          </w:rPr>
+          <w:t>10</w:t>
+        </w:r>
+      </w:fldSimple>
       <w:r>
         <w:t>: CASO DE USO 6</w:t>
       </w:r>
@@ -6171,13 +6273,7 @@
         </w:numPr>
       </w:pPr>
       <w:r>
-        <w:t>Extracao_Listagem_</w:t>
-      </w:r>
-      <w:r>
-        <w:t>Tribunal</w:t>
-      </w:r>
-      <w:r>
-        <w:t>:Rotina</w:t>
+        <w:t>Extracao_Listagem_Tribunal:Rotina</w:t>
       </w:r>
     </w:p>
     <w:p>
@@ -6189,13 +6285,7 @@
         </w:numPr>
       </w:pPr>
       <w:r>
-        <w:t xml:space="preserve">Executa procedimento de listagem de documentos na </w:t>
-      </w:r>
-      <w:r>
-        <w:t>ótica do tribunal</w:t>
-      </w:r>
-      <w:r>
-        <w:t>, em determinados critérios de pesquisa.</w:t>
+        <w:t>Executa procedimento de listagem de documentos na ótica do tribunal, em determinados critérios de pesquisa.</w:t>
       </w:r>
     </w:p>
     <w:p>
@@ -6213,13 +6303,7 @@
       <w:bookmarkStart w:id="94" w:name="_Toc155028973"/>
       <w:r>
         <w:lastRenderedPageBreak/>
-        <w:t>Integracao</w:t>
-      </w:r>
-      <w:r>
-        <w:t>_</w:t>
-      </w:r>
-      <w:r>
-        <w:t>FACTURACAO</w:t>
+        <w:t>Integracao_FACTURACAO</w:t>
       </w:r>
       <w:bookmarkEnd w:id="94"/>
     </w:p>
@@ -6653,7 +6737,7 @@
     <w:p/>
     <w:p/>
     <w:sectPr>
-      <w:footerReference w:type="default" r:id="rId21"/>
+      <w:footerReference w:type="default" r:id="rId23"/>
       <w:pgSz w:w="11907" w:h="16839"/>
       <w:pgMar w:top="1148" w:right="1050" w:bottom="1148" w:left="1050" w:header="709" w:footer="709" w:gutter="0"/>
       <w:pgNumType w:start="0"/>
@@ -7097,7 +7181,7 @@
             </wp:anchor>
           </w:drawing>
         </mc:Choice>
-        <mc:Fallback xmlns:w16du="http://schemas.microsoft.com/office/word/2023/wordml/word16du" xmlns:a="http://schemas.openxmlformats.org/drawingml/2006/main" xmlns:a14="http://schemas.microsoft.com/office/drawing/2010/main">
+        <mc:Fallback xmlns:a14="http://schemas.microsoft.com/office/drawing/2010/main" xmlns:a="http://schemas.openxmlformats.org/drawingml/2006/main" xmlns:w16du="http://schemas.microsoft.com/office/word/2023/wordml/word16du">
           <w:pict w14:anchorId="50DFA473">
             <v:rect id="Rectângulo 4" style="position:absolute;margin-left:0;margin-top:0;width:539.25pt;height:717.7pt;z-index:251664384;visibility:visible;mso-wrap-style:square;mso-width-percent:1070;mso-height-percent:1050;mso-wrap-distance-left:9pt;mso-wrap-distance-top:0;mso-wrap-distance-right:9pt;mso-wrap-distance-bottom:0;mso-position-horizontal:center;mso-position-horizontal-relative:margin;mso-position-vertical:center;mso-position-vertical-relative:margin;mso-width-percent:1070;mso-height-percent:1050;mso-width-relative:margin;mso-height-relative:margin;v-text-anchor:top" o:spid="_x0000_s1026" filled="f" strokecolor="black [3213]" w14:anchorId="741A2DF4" o:gfxdata="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">
               <w10:wrap anchorx="margin" anchory="margin"/>
@@ -7197,7 +7281,7 @@
             </wp:anchor>
           </w:drawing>
         </mc:Choice>
-        <mc:Fallback xmlns:w16du="http://schemas.microsoft.com/office/word/2023/wordml/word16du" xmlns:a="http://schemas.openxmlformats.org/drawingml/2006/main" xmlns:a14="http://schemas.microsoft.com/office/drawing/2010/main">
+        <mc:Fallback xmlns:a14="http://schemas.microsoft.com/office/drawing/2010/main" xmlns:a="http://schemas.openxmlformats.org/drawingml/2006/main" xmlns:w16du="http://schemas.microsoft.com/office/word/2023/wordml/word16du">
           <w:pict w14:anchorId="43B7A2B3">
             <v:rect id="Rectângulo 8" style="position:absolute;margin-left:0;margin-top:0;width:10.1pt;height:495.9pt;z-index:251665408;visibility:visible;mso-wrap-style:square;mso-width-percent:20;mso-height-percent:725;mso-left-percent:1015;mso-top-percent:-25;mso-wrap-distance-left:9pt;mso-wrap-distance-top:0;mso-wrap-distance-right:9pt;mso-wrap-distance-bottom:0;mso-position-horizontal-relative:margin;mso-position-vertical-relative:margin;mso-width-percent:20;mso-height-percent:725;mso-left-percent:1015;mso-top-percent:-25;mso-width-relative:margin;mso-height-relative:margin;v-text-anchor:top" o:spid="_x0000_s1026" fillcolor="black [3213]" stroked="f" w14:anchorId="6EC3B4D8" o:gfxdata="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">
               <w10:wrap anchorx="margin" anchory="margin"/>
@@ -7297,7 +7381,7 @@
             </wp:anchor>
           </w:drawing>
         </mc:Choice>
-        <mc:Fallback xmlns:w16du="http://schemas.microsoft.com/office/word/2023/wordml/word16du" xmlns:a="http://schemas.openxmlformats.org/drawingml/2006/main" xmlns:a14="http://schemas.microsoft.com/office/drawing/2010/main">
+        <mc:Fallback xmlns:a14="http://schemas.microsoft.com/office/drawing/2010/main" xmlns:a="http://schemas.openxmlformats.org/drawingml/2006/main" xmlns:w16du="http://schemas.microsoft.com/office/word/2023/wordml/word16du">
           <w:pict w14:anchorId="0CB0FD5D">
             <v:rect id="Rectângulo 9" style="position:absolute;margin-left:0;margin-top:0;width:10.1pt;height:222.3pt;z-index:251666432;visibility:visible;mso-wrap-style:square;mso-width-percent:20;mso-height-percent:325;mso-left-percent:1015;mso-top-percent:700;mso-wrap-distance-left:9pt;mso-wrap-distance-top:0;mso-wrap-distance-right:9pt;mso-wrap-distance-bottom:0;mso-position-horizontal-relative:margin;mso-position-vertical-relative:margin;mso-width-percent:20;mso-height-percent:325;mso-left-percent:1015;mso-top-percent:700;mso-width-relative:margin;mso-height-relative:margin;v-text-anchor:top" o:spid="_x0000_s1026" fillcolor="#d1282e [3215]" stroked="f" w14:anchorId="2D9A8213" o:gfxdata="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">
               <w10:wrap anchorx="margin" anchory="margin"/>
@@ -11314,15 +11398,6 @@
 </file>
 
 <file path=customXml/item1.xml><?xml version="1.0" encoding="utf-8"?>
-<?mso-contentType ?>
-<FormTemplates xmlns="http://schemas.microsoft.com/sharepoint/v3/contenttype/forms">
-  <Display>DocumentLibraryForm</Display>
-  <Edit>DocumentLibraryForm</Edit>
-  <New>DocumentLibraryForm</New>
-</FormTemplates>
-</file>
-
-<file path=customXml/item2.xml><?xml version="1.0" encoding="utf-8"?>
 <ct:contentTypeSchema xmlns:ct="http://schemas.microsoft.com/office/2006/metadata/contentType" xmlns:ma="http://schemas.microsoft.com/office/2006/metadata/properties/metaAttributes" ct:_="" ma:_="" ma:contentTypeName="Documento" ma:contentTypeID="0x0101002BFDFA1DFAAEFA43805792913F30F19F" ma:contentTypeVersion="9" ma:contentTypeDescription="Crie um novo documento." ma:contentTypeScope="" ma:versionID="5fdb13e7f70a29233802d047cc69c416">
   <xsd:schema xmlns:xsd="http://www.w3.org/2001/XMLSchema" xmlns:xs="http://www.w3.org/2001/XMLSchema" xmlns:p="http://schemas.microsoft.com/office/2006/metadata/properties" xmlns:ns2="107d99b3-02e4-4bda-afd6-0d602f3bd5c8" xmlns:ns3="3a5e273b-f3c1-49bb-ae86-553c01c21a69" targetNamespace="http://schemas.microsoft.com/office/2006/metadata/properties" ma:root="true" ma:fieldsID="f1ea7bae1abe1a969429d22d7ed04778" ns2:_="" ns3:_="">
     <xsd:import namespace="107d99b3-02e4-4bda-afd6-0d602f3bd5c8"/>
@@ -11505,7 +11580,20 @@
 </ct:contentTypeSchema>
 </file>
 
+<file path=customXml/item2.xml><?xml version="1.0" encoding="utf-8"?>
+<?mso-contentType ?>
+<FormTemplates xmlns="http://schemas.microsoft.com/sharepoint/v3/contenttype/forms">
+  <Display>DocumentLibraryForm</Display>
+  <Edit>DocumentLibraryForm</Edit>
+  <New>DocumentLibraryForm</New>
+</FormTemplates>
+</file>
+
 <file path=customXml/item3.xml><?xml version="1.0" encoding="utf-8"?>
+<b:Sources xmlns:b="http://schemas.openxmlformats.org/officeDocument/2006/bibliography" xmlns="http://schemas.openxmlformats.org/officeDocument/2006/bibliography" SelectedStyle="\APASixthEditionOfficeOnline.xsl" StyleName="APA" Version="6"/>
+</file>
+
+<file path=customXml/item4.xml><?xml version="1.0" encoding="utf-8"?>
 <p:properties xmlns:p="http://schemas.microsoft.com/office/2006/metadata/properties" xmlns:xsi="http://www.w3.org/2001/XMLSchema-instance" xmlns:pc="http://schemas.microsoft.com/office/infopath/2007/PartnerControls">
   <documentManagement>
     <lcf76f155ced4ddcb4097134ff3c332f xmlns="107d99b3-02e4-4bda-afd6-0d602f3bd5c8">
@@ -11516,19 +11604,7 @@
 </p:properties>
 </file>
 
-<file path=customXml/item4.xml><?xml version="1.0" encoding="utf-8"?>
-<b:Sources xmlns:b="http://schemas.openxmlformats.org/officeDocument/2006/bibliography" xmlns="http://schemas.openxmlformats.org/officeDocument/2006/bibliography" SelectedStyle="\APASixthEditionOfficeOnline.xsl" StyleName="APA" Version="6"/>
-</file>
-
 <file path=customXml/itemProps1.xml><?xml version="1.0" encoding="utf-8"?>
-<ds:datastoreItem xmlns:ds="http://schemas.openxmlformats.org/officeDocument/2006/customXml" ds:itemID="{393CF881-E078-4C14-8534-B6BC6E27F719}">
-  <ds:schemaRefs>
-    <ds:schemaRef ds:uri="http://schemas.microsoft.com/sharepoint/v3/contenttype/forms"/>
-  </ds:schemaRefs>
-</ds:datastoreItem>
-</file>
-
-<file path=customXml/itemProps2.xml><?xml version="1.0" encoding="utf-8"?>
 <ds:datastoreItem xmlns:ds="http://schemas.openxmlformats.org/officeDocument/2006/customXml" ds:itemID="{1C2F9D6E-5150-459D-888E-7EFC5A8A876D}">
   <ds:schemaRefs>
     <ds:schemaRef ds:uri="http://schemas.microsoft.com/office/2006/metadata/contentType"/>
@@ -11547,7 +11623,23 @@
 </ds:datastoreItem>
 </file>
 
+<file path=customXml/itemProps2.xml><?xml version="1.0" encoding="utf-8"?>
+<ds:datastoreItem xmlns:ds="http://schemas.openxmlformats.org/officeDocument/2006/customXml" ds:itemID="{393CF881-E078-4C14-8534-B6BC6E27F719}">
+  <ds:schemaRefs>
+    <ds:schemaRef ds:uri="http://schemas.microsoft.com/sharepoint/v3/contenttype/forms"/>
+  </ds:schemaRefs>
+</ds:datastoreItem>
+</file>
+
 <file path=customXml/itemProps3.xml><?xml version="1.0" encoding="utf-8"?>
+<ds:datastoreItem xmlns:ds="http://schemas.openxmlformats.org/officeDocument/2006/customXml" ds:itemID="{681F9A17-8C98-486C-A585-4C0DA01F7878}">
+  <ds:schemaRefs>
+    <ds:schemaRef ds:uri="http://schemas.openxmlformats.org/officeDocument/2006/bibliography"/>
+  </ds:schemaRefs>
+</ds:datastoreItem>
+</file>
+
+<file path=customXml/itemProps4.xml><?xml version="1.0" encoding="utf-8"?>
 <ds:datastoreItem xmlns:ds="http://schemas.openxmlformats.org/officeDocument/2006/customXml" ds:itemID="{4BC52B65-B9B0-4AF9-A74A-8CA75591DCC6}">
   <ds:schemaRefs>
     <ds:schemaRef ds:uri="http://schemas.microsoft.com/office/2006/metadata/properties"/>
@@ -11556,12 +11648,4 @@
     <ds:schemaRef ds:uri="3a5e273b-f3c1-49bb-ae86-553c01c21a69"/>
   </ds:schemaRefs>
 </ds:datastoreItem>
-</file>
-
-<file path=customXml/itemProps4.xml><?xml version="1.0" encoding="utf-8"?>
-<ds:datastoreItem xmlns:ds="http://schemas.openxmlformats.org/officeDocument/2006/customXml" ds:itemID="{681F9A17-8C98-486C-A585-4C0DA01F7878}">
-  <ds:schemaRefs>
-    <ds:schemaRef ds:uri="http://schemas.openxmlformats.org/officeDocument/2006/bibliography"/>
-  </ds:schemaRefs>
-</ds:datastoreItem>
 </file>
</xml_diff>

<commit_message>
Diagrama de Sequencia 5
Inicio do diagrama de sequencia 5
</commit_message>
<xml_diff>
--- a/Documento/Trabalho_Eng_Req_V6.docx
+++ b/Documento/Trabalho_Eng_Req_V6.docx
@@ -1445,7 +1445,15 @@
         <w:footnoteReference w:id="1"/>
       </w:r>
       <w:r>
-        <w:t>, acrescentou informação bastante útil para a implementação do sistema ao explicar que no sistema FE-AP quando se extrai a documentação, a mesma contem três tipos de documento, a saber:</w:t>
+        <w:t xml:space="preserve">, acrescentou informação bastante útil para a implementação do sistema ao explicar que no sistema FE-AP quando se extrai a documentação, a mesma </w:t>
+      </w:r>
+      <w:proofErr w:type="gramStart"/>
+      <w:r>
+        <w:t>contem</w:t>
+      </w:r>
+      <w:proofErr w:type="gramEnd"/>
+      <w:r>
+        <w:t xml:space="preserve"> três tipos de documento, a saber:</w:t>
       </w:r>
     </w:p>
     <w:p>
@@ -1554,7 +1562,15 @@
         <w:ind w:firstLine="709"/>
       </w:pPr>
       <w:r>
-        <w:t xml:space="preserve">No que se refere ao tratamento da documentação para remessa aos tribunais, informa que o funcionário, tem que abrir um dos documentos em PDF e através da análise visual ou através do </w:t>
+        <w:t xml:space="preserve">No que se refere ao tratamento da documentação para remessa aos tribunais, informa que o funcionário, tem </w:t>
+      </w:r>
+      <w:proofErr w:type="gramStart"/>
+      <w:r>
+        <w:t>que</w:t>
+      </w:r>
+      <w:proofErr w:type="gramEnd"/>
+      <w:r>
+        <w:t xml:space="preserve"> abrir um dos documentos em PDF e através da análise visual ou através do </w:t>
       </w:r>
       <w:r>
         <w:lastRenderedPageBreak/>
@@ -1865,7 +1881,15 @@
         <w:ind w:firstLine="709"/>
       </w:pPr>
       <w:r>
-        <w:t>Todos os entrevistados no que se refere aos tribunais, referem uma prática comum de receção de da documentação embora com algumas divergências no posterior tratamento da documentação.</w:t>
+        <w:t xml:space="preserve">Todos os entrevistados no que se refere aos tribunais, referem uma prática comum de receção </w:t>
+      </w:r>
+      <w:proofErr w:type="gramStart"/>
+      <w:r>
+        <w:t>de da</w:t>
+      </w:r>
+      <w:proofErr w:type="gramEnd"/>
+      <w:r>
+        <w:t xml:space="preserve"> documentação embora com algumas divergências no posterior tratamento da documentação.</w:t>
       </w:r>
     </w:p>
     <w:p>
@@ -1992,11 +2016,24 @@
         <w:ind w:firstLine="709"/>
       </w:pPr>
       <w:r>
-        <w:t>Os únicos documentos passiveis de importação serão documento PDF que terão obrigatoriamente de ter o seu nome terminado em visao_FEAP.pdf ou visao_Fornecedor.pdf, podendo ser importado um documento visao_FEAP sem o documento de visao</w:t>
+        <w:t xml:space="preserve">Os únicos documentos passiveis de importação serão documento PDF que terão obrigatoriamente de ter o seu nome terminado em visao_FEAP.pdf ou visao_Fornecedor.pdf, podendo ser importado um documento </w:t>
+      </w:r>
+      <w:proofErr w:type="spellStart"/>
+      <w:r>
+        <w:t>visao_FEAP</w:t>
+      </w:r>
+      <w:proofErr w:type="spellEnd"/>
+      <w:r>
+        <w:t xml:space="preserve"> sem o documento de </w:t>
+      </w:r>
+      <w:proofErr w:type="spellStart"/>
+      <w:r>
+        <w:t>visao</w:t>
       </w:r>
       <w:r>
         <w:t>_fornecedor</w:t>
       </w:r>
+      <w:proofErr w:type="spellEnd"/>
       <w:r>
         <w:t>, mas não podendo acontecer o inverso.</w:t>
       </w:r>
@@ -2053,7 +2090,15 @@
         <w:ind w:firstLine="709"/>
       </w:pPr>
       <w:r>
-        <w:t>Cada modo implica a pesquisa no documento PDF de palavras chaves que tentem identificar o serviço, no modo de economato o sistema procurará unicamente as referências das notas de encomendas, no segundo caso procurara as referências dos respetivos contadores (pontos de entrega) ou matrículas no terceiro caso utilizara a pesquisa de várias palavras chave para identificar o serviço.</w:t>
+        <w:t xml:space="preserve">Cada modo implica a pesquisa no documento PDF de </w:t>
+      </w:r>
+      <w:proofErr w:type="gramStart"/>
+      <w:r>
+        <w:t>palavras chaves</w:t>
+      </w:r>
+      <w:proofErr w:type="gramEnd"/>
+      <w:r>
+        <w:t xml:space="preserve"> que tentem identificar o serviço, no modo de economato o sistema procurará unicamente as referências das notas de encomendas, no segundo caso procurara as referências dos respetivos contadores (pontos de entrega) ou matrículas no terceiro caso utilizara a pesquisa de várias palavras chave para identificar o serviço.</w:t>
       </w:r>
     </w:p>
     <w:p>
@@ -2350,7 +2395,7 @@
           <w:noProof/>
         </w:rPr>
         <w:drawing>
-          <wp:inline distT="0" distB="0" distL="0" distR="0" wp14:anchorId="59CFCE70" wp14:editId="1F55FDA2">
+          <wp:inline distT="0" distB="0" distL="0" distR="0" wp14:anchorId="59CFCE70" wp14:editId="3D408904">
             <wp:extent cx="4931833" cy="3159148"/>
             <wp:effectExtent l="0" t="0" r="2540" b="3175"/>
             <wp:docPr id="669827434" name="Imagem 1"/>
@@ -3640,7 +3685,15 @@
         <w:t>D</w:t>
       </w:r>
       <w:r>
-        <w:t>ocumentos marcados como não passiveis de analise tem que ser obrigatoriamente marcados como documento não categorizável.</w:t>
+        <w:t xml:space="preserve">ocumentos marcados como não passiveis de analise tem </w:t>
+      </w:r>
+      <w:proofErr w:type="gramStart"/>
+      <w:r>
+        <w:t>que</w:t>
+      </w:r>
+      <w:proofErr w:type="gramEnd"/>
+      <w:r>
+        <w:t xml:space="preserve"> ser obrigatoriamente marcados como documento não categorizável.</w:t>
       </w:r>
     </w:p>
     <w:p>
@@ -4053,10 +4106,19 @@
     </w:p>
     <w:p>
       <w:pPr>
+        <w:spacing w:line="276" w:lineRule="auto"/>
+      </w:pPr>
+      <w:r>
+        <w:br w:type="page"/>
+      </w:r>
+    </w:p>
+    <w:p>
+      <w:pPr>
         <w:pStyle w:val="Ttulo4"/>
       </w:pPr>
       <w:bookmarkStart w:id="57" w:name="_Toc155028936"/>
       <w:r>
+        <w:lastRenderedPageBreak/>
         <w:t>Diagrama de Caso de Uso</w:t>
       </w:r>
       <w:bookmarkEnd w:id="57"/>
@@ -4135,6 +4197,92 @@
     </w:p>
     <w:p>
       <w:pPr>
+        <w:pStyle w:val="Ttulo4"/>
+      </w:pPr>
+      <w:r>
+        <w:t xml:space="preserve">Diagrama de </w:t>
+      </w:r>
+      <w:r>
+        <w:t>Sequência.</w:t>
+      </w:r>
+    </w:p>
+    <w:p/>
+    <w:p>
+      <w:pPr>
+        <w:keepNext/>
+        <w:jc w:val="center"/>
+      </w:pPr>
+      <w:r>
+        <w:rPr>
+          <w:noProof/>
+        </w:rPr>
+        <w:drawing>
+          <wp:inline distT="0" distB="0" distL="0" distR="0" wp14:anchorId="606FCB0A" wp14:editId="7A632574">
+            <wp:extent cx="5982511" cy="3548513"/>
+            <wp:effectExtent l="0" t="0" r="0" b="0"/>
+            <wp:docPr id="2031504842" name="Imagem 1" descr="Uma imagem com texto, captura de ecrã, diagrama, file&#10;&#10;Descrição gerada automaticamente"/>
+            <wp:cNvGraphicFramePr>
+              <a:graphicFrameLocks xmlns:a="http://schemas.openxmlformats.org/drawingml/2006/main" noChangeAspect="1"/>
+            </wp:cNvGraphicFramePr>
+            <a:graphic xmlns:a="http://schemas.openxmlformats.org/drawingml/2006/main">
+              <a:graphicData uri="http://schemas.openxmlformats.org/drawingml/2006/picture">
+                <pic:pic xmlns:pic="http://schemas.openxmlformats.org/drawingml/2006/picture">
+                  <pic:nvPicPr>
+                    <pic:cNvPr id="2031504842" name="Imagem 1" descr="Uma imagem com texto, captura de ecrã, diagrama, file&#10;&#10;Descrição gerada automaticamente"/>
+                    <pic:cNvPicPr/>
+                  </pic:nvPicPr>
+                  <pic:blipFill>
+                    <a:blip r:embed="rId21">
+                      <a:extLst>
+                        <a:ext uri="{28A0092B-C50C-407E-A947-70E740481C1C}">
+                          <a14:useLocalDpi xmlns:a14="http://schemas.microsoft.com/office/drawing/2010/main" val="0"/>
+                        </a:ext>
+                      </a:extLst>
+                    </a:blip>
+                    <a:stretch>
+                      <a:fillRect/>
+                    </a:stretch>
+                  </pic:blipFill>
+                  <pic:spPr>
+                    <a:xfrm>
+                      <a:off x="0" y="0"/>
+                      <a:ext cx="6019188" cy="3570268"/>
+                    </a:xfrm>
+                    <a:prstGeom prst="rect">
+                      <a:avLst/>
+                    </a:prstGeom>
+                  </pic:spPr>
+                </pic:pic>
+              </a:graphicData>
+            </a:graphic>
+          </wp:inline>
+        </w:drawing>
+      </w:r>
+    </w:p>
+    <w:p>
+      <w:pPr>
+        <w:pStyle w:val="Legenda"/>
+        <w:jc w:val="center"/>
+      </w:pPr>
+      <w:r>
+        <w:t xml:space="preserve">Figura </w:t>
+      </w:r>
+      <w:fldSimple w:instr=" SEQ Figura \* roman ">
+        <w:r>
+          <w:rPr>
+            <w:noProof/>
+          </w:rPr>
+          <w:t>ix</w:t>
+        </w:r>
+      </w:fldSimple>
+      <w:r>
+        <w:t>: DIAGRAMA DE SEQUÊNCIA CASO DE USO 4</w:t>
+      </w:r>
+    </w:p>
+    <w:p/>
+    <w:p/>
+    <w:p>
+      <w:pPr>
         <w:spacing w:line="276" w:lineRule="auto"/>
       </w:pPr>
       <w:r>
@@ -4143,11 +4291,15 @@
     </w:p>
     <w:p>
       <w:pPr>
+        <w:spacing w:line="276" w:lineRule="auto"/>
+      </w:pPr>
+    </w:p>
+    <w:p>
+      <w:pPr>
         <w:pStyle w:val="Ttulo3"/>
       </w:pPr>
       <w:bookmarkStart w:id="58" w:name="_Toc155028937"/>
       <w:r>
-        <w:lastRenderedPageBreak/>
         <w:t>Caso de USO 5: Gerar Alertas de Faturas Categorizadas</w:t>
       </w:r>
       <w:bookmarkEnd w:id="58"/>
@@ -4273,7 +4425,23 @@
         </w:numPr>
       </w:pPr>
       <w:r>
-        <w:t>2A : Serviço  SMTP em baixo, que previna a remessa das mensagens, sistema gera mensagem de log de aviso aos administradores de sistema</w:t>
+        <w:t>2</w:t>
+      </w:r>
+      <w:proofErr w:type="gramStart"/>
+      <w:r>
+        <w:t>A :</w:t>
+      </w:r>
+      <w:proofErr w:type="gramEnd"/>
+      <w:r>
+        <w:t xml:space="preserve"> Serviço  SMTP em baixo, que previna a remessa das mensagens, sistema gera mensagem de log de aviso aos administradores de sistema</w:t>
+      </w:r>
+    </w:p>
+    <w:p>
+      <w:pPr>
+        <w:spacing w:line="276" w:lineRule="auto"/>
+      </w:pPr>
+      <w:r>
+        <w:br w:type="page"/>
       </w:r>
     </w:p>
     <w:p>
@@ -4282,6 +4450,7 @@
       </w:pPr>
       <w:bookmarkStart w:id="64" w:name="_Toc155028943"/>
       <w:r>
+        <w:lastRenderedPageBreak/>
         <w:t>Diagrama de Caso de Uso</w:t>
       </w:r>
       <w:bookmarkEnd w:id="64"/>
@@ -4317,7 +4486,7 @@
                     <pic:cNvPicPr/>
                   </pic:nvPicPr>
                   <pic:blipFill>
-                    <a:blip r:embed="rId21">
+                    <a:blip r:embed="rId22">
                       <a:extLst>
                         <a:ext uri="{28A0092B-C50C-407E-A947-70E740481C1C}">
                           <a14:useLocalDpi xmlns:a14="http://schemas.microsoft.com/office/drawing/2010/main" val="0"/>
@@ -4357,7 +4526,7 @@
           <w:rPr>
             <w:noProof/>
           </w:rPr>
-          <w:t>9</w:t>
+          <w:t>10</w:t>
         </w:r>
       </w:fldSimple>
       <w:r>
@@ -4437,7 +4606,15 @@
     </w:p>
     <w:p>
       <w:r>
-        <w:t>Utilizadores acedem ao formulario de consulta de documentação FE-AP</w:t>
+        <w:t xml:space="preserve">Utilizadores acedem ao </w:t>
+      </w:r>
+      <w:proofErr w:type="spellStart"/>
+      <w:r>
+        <w:t>formulario</w:t>
+      </w:r>
+      <w:proofErr w:type="spellEnd"/>
+      <w:r>
+        <w:t xml:space="preserve"> de consulta de documentação FE-AP</w:t>
       </w:r>
       <w:r>
         <w:t>.</w:t>
@@ -4593,7 +4770,7 @@
           <w:noProof/>
         </w:rPr>
         <w:drawing>
-          <wp:inline distT="0" distB="0" distL="0" distR="0" wp14:anchorId="755F3EDB" wp14:editId="5FCB8FBC">
+          <wp:inline distT="0" distB="0" distL="0" distR="0" wp14:anchorId="755F3EDB" wp14:editId="049E055E">
             <wp:extent cx="5215210" cy="1504950"/>
             <wp:effectExtent l="0" t="0" r="5080" b="0"/>
             <wp:docPr id="1513015958" name="Imagem 2"/>
@@ -4608,7 +4785,7 @@
                     <pic:cNvPicPr/>
                   </pic:nvPicPr>
                   <pic:blipFill>
-                    <a:blip r:embed="rId22" cstate="print">
+                    <a:blip r:embed="rId23" cstate="print">
                       <a:extLst>
                         <a:ext uri="{28A0092B-C50C-407E-A947-70E740481C1C}">
                           <a14:useLocalDpi xmlns:a14="http://schemas.microsoft.com/office/drawing/2010/main" val="0"/>
@@ -4648,7 +4825,7 @@
           <w:rPr>
             <w:noProof/>
           </w:rPr>
-          <w:t>10</w:t>
+          <w:t>11</w:t>
         </w:r>
       </w:fldSimple>
       <w:r>
@@ -4750,12 +4927,22 @@
           <w:numId w:val="21"/>
         </w:numPr>
       </w:pPr>
-      <w:r>
-        <w:t>sNomeBinario: St</w:t>
+      <w:proofErr w:type="spellStart"/>
+      <w:r>
+        <w:t>sNomeBinario</w:t>
+      </w:r>
+      <w:proofErr w:type="spellEnd"/>
+      <w:r>
+        <w:t xml:space="preserve">: </w:t>
+      </w:r>
+      <w:proofErr w:type="spellStart"/>
+      <w:r>
+        <w:t>St</w:t>
       </w:r>
       <w:r>
         <w:t>ring</w:t>
       </w:r>
+      <w:proofErr w:type="spellEnd"/>
     </w:p>
     <w:p>
       <w:pPr>
@@ -4780,8 +4967,21 @@
           <w:numId w:val="21"/>
         </w:numPr>
       </w:pPr>
-      <w:r>
-        <w:t>byDocumento: Byte()</w:t>
+      <w:proofErr w:type="spellStart"/>
+      <w:r>
+        <w:t>byDocumento</w:t>
+      </w:r>
+      <w:proofErr w:type="spellEnd"/>
+      <w:r>
+        <w:t xml:space="preserve">: </w:t>
+      </w:r>
+      <w:proofErr w:type="gramStart"/>
+      <w:r>
+        <w:t>Byte(</w:t>
+      </w:r>
+      <w:proofErr w:type="gramEnd"/>
+      <w:r>
+        <w:t>)</w:t>
       </w:r>
     </w:p>
     <w:p>
@@ -4793,7 +4993,15 @@
         </w:numPr>
       </w:pPr>
       <w:r>
-        <w:t>Recebe o array de bytes do documento PDF a inserir em sistema.</w:t>
+        <w:t xml:space="preserve">Recebe o </w:t>
+      </w:r>
+      <w:proofErr w:type="spellStart"/>
+      <w:r>
+        <w:t>array</w:t>
+      </w:r>
+      <w:proofErr w:type="spellEnd"/>
+      <w:r>
+        <w:t xml:space="preserve"> de bytes do documento PDF a inserir em sistema.</w:t>
       </w:r>
     </w:p>
     <w:p>
@@ -4809,9 +5017,19 @@
           <w:numId w:val="21"/>
         </w:numPr>
       </w:pPr>
-      <w:r>
-        <w:t>sHashBinario: String</w:t>
-      </w:r>
+      <w:proofErr w:type="spellStart"/>
+      <w:r>
+        <w:t>sHashBinario</w:t>
+      </w:r>
+      <w:proofErr w:type="spellEnd"/>
+      <w:r>
+        <w:t xml:space="preserve">: </w:t>
+      </w:r>
+      <w:proofErr w:type="spellStart"/>
+      <w:r>
+        <w:t>String</w:t>
+      </w:r>
+      <w:proofErr w:type="spellEnd"/>
     </w:p>
     <w:p>
       <w:pPr>
@@ -4822,7 +5040,23 @@
         </w:numPr>
       </w:pPr>
       <w:r>
-        <w:t>Recebe hash de controlo gerada a partir do array de bytes</w:t>
+        <w:t xml:space="preserve">Recebe </w:t>
+      </w:r>
+      <w:proofErr w:type="spellStart"/>
+      <w:r>
+        <w:t>hash</w:t>
+      </w:r>
+      <w:proofErr w:type="spellEnd"/>
+      <w:r>
+        <w:t xml:space="preserve"> de controlo gerada a partir do </w:t>
+      </w:r>
+      <w:proofErr w:type="spellStart"/>
+      <w:r>
+        <w:t>array</w:t>
+      </w:r>
+      <w:proofErr w:type="spellEnd"/>
+      <w:r>
+        <w:t xml:space="preserve"> de bytes</w:t>
       </w:r>
       <w:r>
         <w:t>.</w:t>
@@ -4842,8 +5076,13 @@
           <w:numId w:val="21"/>
         </w:numPr>
       </w:pPr>
-      <w:r>
-        <w:t>iTipoClassificador: inteiro</w:t>
+      <w:proofErr w:type="spellStart"/>
+      <w:r>
+        <w:t>iTipoClassificador</w:t>
+      </w:r>
+      <w:proofErr w:type="spellEnd"/>
+      <w:r>
+        <w:t>: inteiro</w:t>
       </w:r>
     </w:p>
     <w:p>
@@ -4878,8 +5117,13 @@
           <w:numId w:val="21"/>
         </w:numPr>
       </w:pPr>
-      <w:r>
-        <w:t>idLogin: inteiro</w:t>
+      <w:proofErr w:type="spellStart"/>
+      <w:r>
+        <w:t>idLogin</w:t>
+      </w:r>
+      <w:proofErr w:type="spellEnd"/>
+      <w:r>
+        <w:t>: inteiro</w:t>
       </w:r>
     </w:p>
     <w:p>
@@ -4916,9 +5160,11 @@
           <w:numId w:val="23"/>
         </w:numPr>
       </w:pPr>
+      <w:proofErr w:type="spellStart"/>
       <w:r>
         <w:t>Obter_Dados_PDF</w:t>
       </w:r>
+      <w:proofErr w:type="spellEnd"/>
       <w:r>
         <w:t xml:space="preserve">: </w:t>
       </w:r>
@@ -4958,8 +5204,13 @@
           <w:numId w:val="23"/>
         </w:numPr>
       </w:pPr>
-      <w:r>
-        <w:t>Limpar_Classe: Rotina</w:t>
+      <w:proofErr w:type="spellStart"/>
+      <w:r>
+        <w:t>Limpar_Classe</w:t>
+      </w:r>
+      <w:proofErr w:type="spellEnd"/>
+      <w:r>
+        <w:t>: Rotina</w:t>
       </w:r>
     </w:p>
     <w:p>
@@ -5051,9 +5302,11 @@
           <w:numId w:val="21"/>
         </w:numPr>
       </w:pPr>
+      <w:proofErr w:type="spellStart"/>
       <w:r>
         <w:t>idLoteClassificacao</w:t>
       </w:r>
+      <w:proofErr w:type="spellEnd"/>
       <w:r>
         <w:t xml:space="preserve">: </w:t>
       </w:r>
@@ -5090,9 +5343,11 @@
           <w:numId w:val="21"/>
         </w:numPr>
       </w:pPr>
+      <w:proofErr w:type="spellStart"/>
       <w:r>
         <w:t>tiEstadoLote</w:t>
       </w:r>
+      <w:proofErr w:type="spellEnd"/>
       <w:r>
         <w:t xml:space="preserve">: </w:t>
       </w:r>
@@ -5134,8 +5389,13 @@
           <w:numId w:val="21"/>
         </w:numPr>
       </w:pPr>
-      <w:r>
-        <w:t>TipoClassificacao: inteiro</w:t>
+      <w:proofErr w:type="spellStart"/>
+      <w:r>
+        <w:t>TipoClassificacao</w:t>
+      </w:r>
+      <w:proofErr w:type="spellEnd"/>
+      <w:r>
+        <w:t>: inteiro</w:t>
       </w:r>
     </w:p>
     <w:p>
@@ -5163,15 +5423,19 @@
           <w:numId w:val="21"/>
         </w:numPr>
       </w:pPr>
+      <w:proofErr w:type="spellStart"/>
       <w:r>
         <w:t>dtRegisto</w:t>
       </w:r>
+      <w:proofErr w:type="spellEnd"/>
       <w:r>
         <w:t xml:space="preserve">: </w:t>
       </w:r>
+      <w:proofErr w:type="spellStart"/>
       <w:r>
         <w:t>Datetime</w:t>
       </w:r>
+      <w:proofErr w:type="spellEnd"/>
     </w:p>
     <w:p>
       <w:pPr>
@@ -5199,8 +5463,13 @@
           <w:numId w:val="21"/>
         </w:numPr>
       </w:pPr>
-      <w:r>
-        <w:t>idLogin: inteiro</w:t>
+      <w:proofErr w:type="spellStart"/>
+      <w:r>
+        <w:t>idLogin</w:t>
+      </w:r>
+      <w:proofErr w:type="spellEnd"/>
+      <w:r>
+        <w:t>: inteiro</w:t>
       </w:r>
     </w:p>
     <w:p>
@@ -5240,9 +5509,11 @@
           <w:numId w:val="23"/>
         </w:numPr>
       </w:pPr>
+      <w:proofErr w:type="spellStart"/>
       <w:r>
         <w:t>Altera_Estado</w:t>
       </w:r>
+      <w:proofErr w:type="spellEnd"/>
       <w:r>
         <w:t>: Rotina</w:t>
       </w:r>
@@ -5279,9 +5550,11 @@
           <w:numId w:val="23"/>
         </w:numPr>
       </w:pPr>
+      <w:proofErr w:type="spellStart"/>
       <w:r>
         <w:t>Regista_Lote</w:t>
       </w:r>
+      <w:proofErr w:type="spellEnd"/>
       <w:r>
         <w:t>:</w:t>
       </w:r>
@@ -5298,7 +5571,15 @@
         </w:numPr>
       </w:pPr>
       <w:r>
-        <w:t>Regista o lote e preenche o atributo idloteclassificacao com o número do lote.</w:t>
+        <w:t xml:space="preserve">Regista o lote e preenche o atributo </w:t>
+      </w:r>
+      <w:proofErr w:type="spellStart"/>
+      <w:r>
+        <w:t>idloteclassificacao</w:t>
+      </w:r>
+      <w:proofErr w:type="spellEnd"/>
+      <w:r>
+        <w:t xml:space="preserve"> com o número do lote.</w:t>
       </w:r>
     </w:p>
     <w:p>
@@ -5315,8 +5596,13 @@
           <w:numId w:val="23"/>
         </w:numPr>
       </w:pPr>
-      <w:r>
-        <w:t>Elimina_Lote: Função</w:t>
+      <w:proofErr w:type="spellStart"/>
+      <w:r>
+        <w:t>Elimina_Lote</w:t>
+      </w:r>
+      <w:proofErr w:type="spellEnd"/>
+      <w:r>
+        <w:t>: Função</w:t>
       </w:r>
     </w:p>
     <w:p>
@@ -5328,7 +5614,15 @@
         </w:numPr>
       </w:pPr>
       <w:r>
-        <w:t>Elimina o lote indicado em idloteclassificacao.</w:t>
+        <w:t xml:space="preserve">Elimina o lote indicado em </w:t>
+      </w:r>
+      <w:proofErr w:type="spellStart"/>
+      <w:r>
+        <w:t>idloteclassificacao</w:t>
+      </w:r>
+      <w:proofErr w:type="spellEnd"/>
+      <w:r>
+        <w:t>.</w:t>
       </w:r>
       <w:r>
         <w:br/>
@@ -5342,8 +5636,13 @@
           <w:numId w:val="23"/>
         </w:numPr>
       </w:pPr>
-      <w:r>
-        <w:t>Altera_Tipo_Classificacao: Rotina</w:t>
+      <w:proofErr w:type="spellStart"/>
+      <w:r>
+        <w:t>Altera_Tipo_Classificacao</w:t>
+      </w:r>
+      <w:proofErr w:type="spellEnd"/>
+      <w:r>
+        <w:t>: Rotina</w:t>
       </w:r>
     </w:p>
     <w:p>
@@ -5421,8 +5720,13 @@
           <w:numId w:val="21"/>
         </w:numPr>
       </w:pPr>
-      <w:r>
-        <w:t>idLoteClassificacao: Inteiro</w:t>
+      <w:proofErr w:type="spellStart"/>
+      <w:r>
+        <w:t>idLoteClassificacao</w:t>
+      </w:r>
+      <w:proofErr w:type="spellEnd"/>
+      <w:r>
+        <w:t>: Inteiro</w:t>
       </w:r>
     </w:p>
     <w:p>
@@ -5448,9 +5752,19 @@
           <w:numId w:val="21"/>
         </w:numPr>
       </w:pPr>
-      <w:r>
-        <w:t>idBinario: int</w:t>
-      </w:r>
+      <w:proofErr w:type="spellStart"/>
+      <w:r>
+        <w:t>idBinario</w:t>
+      </w:r>
+      <w:proofErr w:type="spellEnd"/>
+      <w:r>
+        <w:t xml:space="preserve">: </w:t>
+      </w:r>
+      <w:proofErr w:type="spellStart"/>
+      <w:r>
+        <w:t>int</w:t>
+      </w:r>
+      <w:proofErr w:type="spellEnd"/>
     </w:p>
     <w:p>
       <w:pPr>
@@ -5478,8 +5792,21 @@
           <w:numId w:val="21"/>
         </w:numPr>
       </w:pPr>
-      <w:r>
-        <w:t>byDocumento: Byte()</w:t>
+      <w:proofErr w:type="spellStart"/>
+      <w:r>
+        <w:t>byDocumento</w:t>
+      </w:r>
+      <w:proofErr w:type="spellEnd"/>
+      <w:r>
+        <w:t xml:space="preserve">: </w:t>
+      </w:r>
+      <w:proofErr w:type="gramStart"/>
+      <w:r>
+        <w:t>Byte(</w:t>
+      </w:r>
+      <w:proofErr w:type="gramEnd"/>
+      <w:r>
+        <w:t>)</w:t>
       </w:r>
     </w:p>
     <w:p>
@@ -5491,7 +5818,15 @@
         </w:numPr>
       </w:pPr>
       <w:r>
-        <w:t>Recebe o array de bytes do documento PDF para categorização.</w:t>
+        <w:t xml:space="preserve">Recebe o </w:t>
+      </w:r>
+      <w:proofErr w:type="spellStart"/>
+      <w:r>
+        <w:t>array</w:t>
+      </w:r>
+      <w:proofErr w:type="spellEnd"/>
+      <w:r>
+        <w:t xml:space="preserve"> de bytes do documento PDF para categorização.</w:t>
       </w:r>
     </w:p>
     <w:p>
@@ -5507,9 +5842,19 @@
           <w:numId w:val="21"/>
         </w:numPr>
       </w:pPr>
-      <w:r>
-        <w:t>sHashBinario: String</w:t>
-      </w:r>
+      <w:proofErr w:type="spellStart"/>
+      <w:r>
+        <w:t>sHashBinario</w:t>
+      </w:r>
+      <w:proofErr w:type="spellEnd"/>
+      <w:r>
+        <w:t xml:space="preserve">: </w:t>
+      </w:r>
+      <w:proofErr w:type="spellStart"/>
+      <w:r>
+        <w:t>String</w:t>
+      </w:r>
+      <w:proofErr w:type="spellEnd"/>
     </w:p>
     <w:p>
       <w:pPr>
@@ -5520,7 +5865,23 @@
         </w:numPr>
       </w:pPr>
       <w:r>
-        <w:t>Recebe hash de controlo gerada a partir do array de bytes.</w:t>
+        <w:t xml:space="preserve">Recebe </w:t>
+      </w:r>
+      <w:proofErr w:type="spellStart"/>
+      <w:r>
+        <w:t>hash</w:t>
+      </w:r>
+      <w:proofErr w:type="spellEnd"/>
+      <w:r>
+        <w:t xml:space="preserve"> de controlo gerada a partir do </w:t>
+      </w:r>
+      <w:proofErr w:type="spellStart"/>
+      <w:r>
+        <w:t>array</w:t>
+      </w:r>
+      <w:proofErr w:type="spellEnd"/>
+      <w:r>
+        <w:t xml:space="preserve"> de bytes.</w:t>
       </w:r>
     </w:p>
     <w:p>
@@ -5537,9 +5898,19 @@
           <w:numId w:val="21"/>
         </w:numPr>
       </w:pPr>
-      <w:r>
-        <w:t>dtRegisto: Datetime</w:t>
-      </w:r>
+      <w:proofErr w:type="spellStart"/>
+      <w:r>
+        <w:t>dtRegisto</w:t>
+      </w:r>
+      <w:proofErr w:type="spellEnd"/>
+      <w:r>
+        <w:t xml:space="preserve">: </w:t>
+      </w:r>
+      <w:proofErr w:type="spellStart"/>
+      <w:r>
+        <w:t>Datetime</w:t>
+      </w:r>
+      <w:proofErr w:type="spellEnd"/>
     </w:p>
     <w:p>
       <w:pPr>
@@ -5567,8 +5938,13 @@
           <w:numId w:val="21"/>
         </w:numPr>
       </w:pPr>
-      <w:r>
-        <w:t>idLogin: inteiro</w:t>
+      <w:proofErr w:type="spellStart"/>
+      <w:r>
+        <w:t>idLogin</w:t>
+      </w:r>
+      <w:proofErr w:type="spellEnd"/>
+      <w:r>
+        <w:t>: inteiro</w:t>
       </w:r>
     </w:p>
     <w:p>
@@ -5602,9 +5978,16 @@
           <w:numId w:val="23"/>
         </w:numPr>
       </w:pPr>
-      <w:r>
-        <w:t>Eliminar_Descritivo</w:t>
-      </w:r>
+      <w:proofErr w:type="spellStart"/>
+      <w:r>
+        <w:t>Eliminar</w:t>
+      </w:r>
+      <w:proofErr w:type="gramStart"/>
+      <w:r>
+        <w:t>_Descritivo</w:t>
+      </w:r>
+      <w:proofErr w:type="spellEnd"/>
+      <w:proofErr w:type="gramEnd"/>
       <w:r>
         <w:t>:</w:t>
       </w:r>
@@ -5644,15 +6027,19 @@
           <w:numId w:val="23"/>
         </w:numPr>
       </w:pPr>
+      <w:proofErr w:type="spellStart"/>
       <w:r>
         <w:t>Inserir</w:t>
       </w:r>
+      <w:proofErr w:type="gramStart"/>
       <w:r>
         <w:t>_</w:t>
       </w:r>
       <w:r>
         <w:t>Descritivo</w:t>
       </w:r>
+      <w:proofErr w:type="spellEnd"/>
+      <w:proofErr w:type="gramEnd"/>
       <w:r>
         <w:t xml:space="preserve">: </w:t>
       </w:r>
@@ -5743,12 +6130,14 @@
           <w:numId w:val="21"/>
         </w:numPr>
       </w:pPr>
+      <w:proofErr w:type="spellStart"/>
       <w:r>
         <w:t>id</w:t>
       </w:r>
       <w:r>
         <w:t>Integracao</w:t>
       </w:r>
+      <w:proofErr w:type="spellEnd"/>
       <w:r>
         <w:t>: Inteiro</w:t>
       </w:r>
@@ -5788,15 +6177,22 @@
           <w:numId w:val="21"/>
         </w:numPr>
       </w:pPr>
+      <w:proofErr w:type="spellStart"/>
       <w:r>
         <w:t>id</w:t>
       </w:r>
       <w:r>
         <w:t>DocumentoClassificado</w:t>
       </w:r>
-      <w:r>
-        <w:t>: int</w:t>
-      </w:r>
+      <w:proofErr w:type="spellEnd"/>
+      <w:r>
+        <w:t xml:space="preserve">: </w:t>
+      </w:r>
+      <w:proofErr w:type="spellStart"/>
+      <w:r>
+        <w:t>int</w:t>
+      </w:r>
+      <w:proofErr w:type="spellEnd"/>
     </w:p>
     <w:p>
       <w:pPr>
@@ -5836,15 +6232,22 @@
           <w:numId w:val="21"/>
         </w:numPr>
       </w:pPr>
+      <w:proofErr w:type="spellStart"/>
       <w:r>
         <w:t>id</w:t>
       </w:r>
       <w:r>
         <w:t>Factura</w:t>
       </w:r>
-      <w:r>
-        <w:t>: Integer</w:t>
-      </w:r>
+      <w:proofErr w:type="spellEnd"/>
+      <w:r>
+        <w:t xml:space="preserve">: </w:t>
+      </w:r>
+      <w:proofErr w:type="spellStart"/>
+      <w:r>
+        <w:t>Integer</w:t>
+      </w:r>
+      <w:proofErr w:type="spellEnd"/>
     </w:p>
     <w:p>
       <w:pPr>
@@ -5881,12 +6284,14 @@
           <w:numId w:val="21"/>
         </w:numPr>
       </w:pPr>
+      <w:proofErr w:type="spellStart"/>
       <w:r>
         <w:t>tiEstado</w:t>
       </w:r>
       <w:r>
         <w:t>Integracao</w:t>
       </w:r>
+      <w:proofErr w:type="spellEnd"/>
       <w:r>
         <w:t>: Inteiro(byte)</w:t>
       </w:r>
@@ -5903,7 +6308,15 @@
         <w:t>Recebe</w:t>
       </w:r>
       <w:r>
-        <w:t xml:space="preserve"> ou guardo o estado da integração (ativo, anulado, pendente, etc..)</w:t>
+        <w:t xml:space="preserve"> ou guardo o estado da integração (ativo, anulado, pendente, </w:t>
+      </w:r>
+      <w:proofErr w:type="gramStart"/>
+      <w:r>
+        <w:t>etc..</w:t>
+      </w:r>
+      <w:proofErr w:type="gramEnd"/>
+      <w:r>
+        <w:t>)</w:t>
       </w:r>
     </w:p>
     <w:p>
@@ -5920,9 +6333,19 @@
           <w:numId w:val="21"/>
         </w:numPr>
       </w:pPr>
-      <w:r>
-        <w:t>dtRegisto: Datetime</w:t>
-      </w:r>
+      <w:proofErr w:type="spellStart"/>
+      <w:r>
+        <w:t>dtRegisto</w:t>
+      </w:r>
+      <w:proofErr w:type="spellEnd"/>
+      <w:r>
+        <w:t xml:space="preserve">: </w:t>
+      </w:r>
+      <w:proofErr w:type="spellStart"/>
+      <w:r>
+        <w:t>Datetime</w:t>
+      </w:r>
+      <w:proofErr w:type="spellEnd"/>
     </w:p>
     <w:p>
       <w:pPr>
@@ -5956,8 +6379,13 @@
           <w:numId w:val="21"/>
         </w:numPr>
       </w:pPr>
-      <w:r>
-        <w:t>idLoginRegisto: inteiro</w:t>
+      <w:proofErr w:type="spellStart"/>
+      <w:r>
+        <w:t>idLoginRegisto</w:t>
+      </w:r>
+      <w:proofErr w:type="spellEnd"/>
+      <w:r>
+        <w:t>: inteiro</w:t>
       </w:r>
     </w:p>
     <w:p>
@@ -5992,15 +6420,22 @@
           <w:numId w:val="21"/>
         </w:numPr>
       </w:pPr>
+      <w:proofErr w:type="spellStart"/>
       <w:r>
         <w:t>dt</w:t>
       </w:r>
       <w:r>
         <w:t>AlterEstado</w:t>
       </w:r>
-      <w:r>
-        <w:t>: Datetime</w:t>
-      </w:r>
+      <w:proofErr w:type="spellEnd"/>
+      <w:r>
+        <w:t xml:space="preserve">: </w:t>
+      </w:r>
+      <w:proofErr w:type="spellStart"/>
+      <w:r>
+        <w:t>Datetime</w:t>
+      </w:r>
+      <w:proofErr w:type="spellEnd"/>
     </w:p>
     <w:p>
       <w:pPr>
@@ -6040,12 +6475,14 @@
           <w:numId w:val="21"/>
         </w:numPr>
       </w:pPr>
+      <w:proofErr w:type="spellStart"/>
       <w:r>
         <w:t>idLogin</w:t>
       </w:r>
       <w:r>
         <w:t>Estado</w:t>
       </w:r>
+      <w:proofErr w:type="spellEnd"/>
       <w:r>
         <w:t>: inteiro</w:t>
       </w:r>
@@ -6111,9 +6548,11 @@
           <w:numId w:val="23"/>
         </w:numPr>
       </w:pPr>
+      <w:proofErr w:type="spellStart"/>
       <w:r>
         <w:t>Altera_Estado_</w:t>
       </w:r>
+      <w:proofErr w:type="gramStart"/>
       <w:r>
         <w:t>Integracao</w:t>
       </w:r>
@@ -6123,6 +6562,8 @@
       <w:r>
         <w:t>Função</w:t>
       </w:r>
+      <w:proofErr w:type="spellEnd"/>
+      <w:proofErr w:type="gramEnd"/>
     </w:p>
     <w:p>
       <w:pPr>
@@ -6153,11 +6594,16 @@
           <w:numId w:val="23"/>
         </w:numPr>
       </w:pPr>
+      <w:proofErr w:type="spellStart"/>
       <w:r>
         <w:t>Regista_Dados_Integracao</w:t>
       </w:r>
       <w:r>
-        <w:t xml:space="preserve">_Documento: </w:t>
+        <w:t>_Documento</w:t>
+      </w:r>
+      <w:proofErr w:type="spellEnd"/>
+      <w:r>
+        <w:t xml:space="preserve">: </w:t>
       </w:r>
       <w:r>
         <w:t>Função</w:t>
@@ -6195,6 +6641,7 @@
           <w:numId w:val="23"/>
         </w:numPr>
       </w:pPr>
+      <w:proofErr w:type="spellStart"/>
       <w:r>
         <w:t>Altera_Dad</w:t>
       </w:r>
@@ -6204,6 +6651,7 @@
       <w:r>
         <w:t>s_Integracao</w:t>
       </w:r>
+      <w:proofErr w:type="spellEnd"/>
       <w:r>
         <w:t xml:space="preserve">: </w:t>
       </w:r>
@@ -6242,9 +6690,16 @@
           <w:numId w:val="23"/>
         </w:numPr>
       </w:pPr>
-      <w:r>
-        <w:t>Extracao_Listagem_Central:Rotina</w:t>
-      </w:r>
+      <w:proofErr w:type="spellStart"/>
+      <w:r>
+        <w:t>Extracao_Listagem_</w:t>
+      </w:r>
+      <w:proofErr w:type="gramStart"/>
+      <w:r>
+        <w:t>Central:Rotina</w:t>
+      </w:r>
+      <w:proofErr w:type="spellEnd"/>
+      <w:proofErr w:type="gramEnd"/>
     </w:p>
     <w:p>
       <w:pPr>
@@ -6272,9 +6727,16 @@
           <w:numId w:val="23"/>
         </w:numPr>
       </w:pPr>
-      <w:r>
-        <w:t>Extracao_Listagem_Tribunal:Rotina</w:t>
-      </w:r>
+      <w:proofErr w:type="spellStart"/>
+      <w:r>
+        <w:t>Extracao_Listagem_</w:t>
+      </w:r>
+      <w:proofErr w:type="gramStart"/>
+      <w:r>
+        <w:t>Tribunal:Rotina</w:t>
+      </w:r>
+      <w:proofErr w:type="spellEnd"/>
+      <w:proofErr w:type="gramEnd"/>
     </w:p>
     <w:p>
       <w:pPr>
@@ -6368,8 +6830,13 @@
           <w:numId w:val="21"/>
         </w:numPr>
       </w:pPr>
-      <w:r>
-        <w:t>idClassificacao: Inteiro</w:t>
+      <w:proofErr w:type="spellStart"/>
+      <w:r>
+        <w:t>idClassificacao</w:t>
+      </w:r>
+      <w:proofErr w:type="spellEnd"/>
+      <w:r>
+        <w:t>: Inteiro</w:t>
       </w:r>
     </w:p>
     <w:p>
@@ -6395,9 +6862,19 @@
           <w:numId w:val="21"/>
         </w:numPr>
       </w:pPr>
-      <w:r>
-        <w:t>idBinario: int</w:t>
-      </w:r>
+      <w:proofErr w:type="spellStart"/>
+      <w:r>
+        <w:t>idBinario</w:t>
+      </w:r>
+      <w:proofErr w:type="spellEnd"/>
+      <w:r>
+        <w:t xml:space="preserve">: </w:t>
+      </w:r>
+      <w:proofErr w:type="spellStart"/>
+      <w:r>
+        <w:t>int</w:t>
+      </w:r>
+      <w:proofErr w:type="spellEnd"/>
     </w:p>
     <w:p>
       <w:pPr>
@@ -6425,9 +6902,19 @@
           <w:numId w:val="21"/>
         </w:numPr>
       </w:pPr>
-      <w:r>
-        <w:t>iCodigoServico: Integer</w:t>
-      </w:r>
+      <w:proofErr w:type="spellStart"/>
+      <w:r>
+        <w:t>iCodigoServico</w:t>
+      </w:r>
+      <w:proofErr w:type="spellEnd"/>
+      <w:r>
+        <w:t xml:space="preserve">: </w:t>
+      </w:r>
+      <w:proofErr w:type="spellStart"/>
+      <w:r>
+        <w:t>Integer</w:t>
+      </w:r>
+      <w:proofErr w:type="spellEnd"/>
     </w:p>
     <w:p>
       <w:pPr>
@@ -6454,8 +6941,13 @@
           <w:numId w:val="21"/>
         </w:numPr>
       </w:pPr>
-      <w:r>
-        <w:t>dtClassificacao: Date</w:t>
+      <w:proofErr w:type="spellStart"/>
+      <w:r>
+        <w:t>dtClassificacao</w:t>
+      </w:r>
+      <w:proofErr w:type="spellEnd"/>
+      <w:r>
+        <w:t>: Date</w:t>
       </w:r>
     </w:p>
     <w:p>
@@ -6484,8 +6976,13 @@
           <w:numId w:val="21"/>
         </w:numPr>
       </w:pPr>
-      <w:r>
-        <w:t>tiEstadoRegisto: inteiro (byte)</w:t>
+      <w:proofErr w:type="spellStart"/>
+      <w:r>
+        <w:t>tiEstadoRegisto</w:t>
+      </w:r>
+      <w:proofErr w:type="spellEnd"/>
+      <w:r>
+        <w:t>: inteiro (byte)</w:t>
       </w:r>
     </w:p>
     <w:p>
@@ -6514,8 +7011,13 @@
           <w:numId w:val="21"/>
         </w:numPr>
       </w:pPr>
-      <w:r>
-        <w:t>tiEstadoClassificacao: Inteiro(byte)</w:t>
+      <w:proofErr w:type="spellStart"/>
+      <w:r>
+        <w:t>tiEstadoClassificacao</w:t>
+      </w:r>
+      <w:proofErr w:type="spellEnd"/>
+      <w:r>
+        <w:t>: Inteiro(byte)</w:t>
       </w:r>
     </w:p>
     <w:p>
@@ -6544,9 +7046,19 @@
           <w:numId w:val="21"/>
         </w:numPr>
       </w:pPr>
-      <w:r>
-        <w:t>dtRegisto: Datetime</w:t>
-      </w:r>
+      <w:proofErr w:type="spellStart"/>
+      <w:r>
+        <w:t>dtRegisto</w:t>
+      </w:r>
+      <w:proofErr w:type="spellEnd"/>
+      <w:r>
+        <w:t xml:space="preserve">: </w:t>
+      </w:r>
+      <w:proofErr w:type="spellStart"/>
+      <w:r>
+        <w:t>Datetime</w:t>
+      </w:r>
+      <w:proofErr w:type="spellEnd"/>
     </w:p>
     <w:p>
       <w:pPr>
@@ -6574,8 +7086,13 @@
           <w:numId w:val="21"/>
         </w:numPr>
       </w:pPr>
-      <w:r>
-        <w:t>idLoginRegisto: inteiro</w:t>
+      <w:proofErr w:type="spellStart"/>
+      <w:r>
+        <w:t>idLoginRegisto</w:t>
+      </w:r>
+      <w:proofErr w:type="spellEnd"/>
+      <w:r>
+        <w:t>: inteiro</w:t>
       </w:r>
     </w:p>
     <w:p>
@@ -6604,9 +7121,19 @@
           <w:numId w:val="21"/>
         </w:numPr>
       </w:pPr>
-      <w:r>
-        <w:t>dtAlterEstado: Datetime</w:t>
-      </w:r>
+      <w:proofErr w:type="spellStart"/>
+      <w:r>
+        <w:t>dtAlterEstado</w:t>
+      </w:r>
+      <w:proofErr w:type="spellEnd"/>
+      <w:r>
+        <w:t xml:space="preserve">: </w:t>
+      </w:r>
+      <w:proofErr w:type="spellStart"/>
+      <w:r>
+        <w:t>Datetime</w:t>
+      </w:r>
+      <w:proofErr w:type="spellEnd"/>
     </w:p>
     <w:p>
       <w:pPr>
@@ -6617,7 +7144,15 @@
         </w:numPr>
       </w:pPr>
       <w:r>
-        <w:t>Recebe informação da data e tempo em que o estado do registo sofreu a sua ultima alteração.</w:t>
+        <w:t xml:space="preserve">Recebe informação da data e tempo em que o estado do registo sofreu a sua </w:t>
+      </w:r>
+      <w:proofErr w:type="gramStart"/>
+      <w:r>
+        <w:t>ultima</w:t>
+      </w:r>
+      <w:proofErr w:type="gramEnd"/>
+      <w:r>
+        <w:t xml:space="preserve"> alteração.</w:t>
       </w:r>
     </w:p>
     <w:p>
@@ -6634,8 +7169,13 @@
           <w:numId w:val="21"/>
         </w:numPr>
       </w:pPr>
-      <w:r>
-        <w:t>idLoginEstado: inteiro</w:t>
+      <w:proofErr w:type="spellStart"/>
+      <w:r>
+        <w:t>idLoginEstado</w:t>
+      </w:r>
+      <w:proofErr w:type="spellEnd"/>
+      <w:r>
+        <w:t>: inteiro</w:t>
       </w:r>
     </w:p>
     <w:p>
@@ -6647,7 +7187,15 @@
         </w:numPr>
       </w:pPr>
       <w:r>
-        <w:t>Recebe o identificador do utilizador que executou a ultima alteração de estado.</w:t>
+        <w:t xml:space="preserve">Recebe o identificador do utilizador que executou a </w:t>
+      </w:r>
+      <w:proofErr w:type="gramStart"/>
+      <w:r>
+        <w:t>ultima</w:t>
+      </w:r>
+      <w:proofErr w:type="gramEnd"/>
+      <w:r>
+        <w:t xml:space="preserve"> alteração de estado.</w:t>
       </w:r>
     </w:p>
     <w:p>
@@ -6685,8 +7233,13 @@
           <w:numId w:val="23"/>
         </w:numPr>
       </w:pPr>
-      <w:r>
-        <w:t>Alterar_Estado_Registo: Rotina</w:t>
+      <w:proofErr w:type="spellStart"/>
+      <w:r>
+        <w:t>Alterar_Estado_Registo</w:t>
+      </w:r>
+      <w:proofErr w:type="spellEnd"/>
+      <w:r>
+        <w:t>: Rotina</w:t>
       </w:r>
     </w:p>
     <w:p>
@@ -6718,8 +7271,13 @@
           <w:numId w:val="23"/>
         </w:numPr>
       </w:pPr>
-      <w:r>
-        <w:t>Altera_Estado_Classificação: Função</w:t>
+      <w:proofErr w:type="spellStart"/>
+      <w:r>
+        <w:t>Altera_Estado_Classificação</w:t>
+      </w:r>
+      <w:proofErr w:type="spellEnd"/>
+      <w:r>
+        <w:t>: Função</w:t>
       </w:r>
     </w:p>
     <w:p>
@@ -6737,7 +7295,7 @@
     <w:p/>
     <w:p/>
     <w:sectPr>
-      <w:footerReference w:type="default" r:id="rId23"/>
+      <w:footerReference w:type="default" r:id="rId24"/>
       <w:pgSz w:w="11907" w:h="16839"/>
       <w:pgMar w:top="1148" w:right="1050" w:bottom="1148" w:left="1050" w:header="709" w:footer="709" w:gutter="0"/>
       <w:pgNumType w:start="0"/>

</xml_diff>